<commit_message>
Make a model & trying migrate to db
</commit_message>
<xml_diff>
--- a/Lim's Note about Fullstack.docx
+++ b/Lim's Note about Fullstack.docx
@@ -29,6 +29,144 @@
       </w:pPr>
       <w:r>
         <w:t>Pg : Postgre (Database)</w:t>
+      </w:r>
+    </w:p>
+    <w:p/>
+    <w:p>
+      <w:r>
+        <w:t>npm install sequelize-cli</w:t>
+      </w:r>
+    </w:p>
+    <w:p>
+      <w:pPr>
+        <w:pStyle w:val="ListParagraph"/>
+        <w:numPr>
+          <w:ilvl w:val="0"/>
+          <w:numId w:val="2"/>
+        </w:numPr>
+      </w:pPr>
+      <w:r>
+        <w:t>Buat command line interface</w:t>
+      </w:r>
+    </w:p>
+    <w:p/>
+    <w:p>
+      <w:bookmarkStart w:id="0" w:name="_Hlk206856550"/>
+      <w:r>
+        <w:t>N</w:t>
+      </w:r>
+      <w:r>
+        <w:t>p</w:t>
+      </w:r>
+      <w:r>
+        <w:t>x sequelize-cli init</w:t>
+      </w:r>
+    </w:p>
+    <w:bookmarkEnd w:id="0"/>
+    <w:p>
+      <w:pPr>
+        <w:pStyle w:val="ListParagraph"/>
+        <w:numPr>
+          <w:ilvl w:val="0"/>
+          <w:numId w:val="2"/>
+        </w:numPr>
+      </w:pPr>
+      <w:r>
+        <w:t>Buat inisiasi awal (bakal ngebuild folder config,models,seeder)</w:t>
+      </w:r>
+    </w:p>
+    <w:p/>
+    <w:p>
+      <w:r>
+        <w:t>Np</w:t>
+      </w:r>
+      <w:r>
+        <w:t xml:space="preserve">x sequelize-cli </w:t>
+      </w:r>
+      <w:r>
+        <w:t>db:create</w:t>
+      </w:r>
+    </w:p>
+    <w:p>
+      <w:pPr>
+        <w:pStyle w:val="ListParagraph"/>
+        <w:numPr>
+          <w:ilvl w:val="0"/>
+          <w:numId w:val="2"/>
+        </w:numPr>
+      </w:pPr>
+      <w:r>
+        <w:t>Ngebuat db nya (cara ceknya bisa lewat dbeaver trus tinggal buka postgre-nya</w:t>
+      </w:r>
+      <w:r>
+        <w:t xml:space="preserve"> </w:t>
+      </w:r>
+      <w:r>
+        <w:t>)</w:t>
+      </w:r>
+    </w:p>
+    <w:p>
+      <w:pPr>
+        <w:pStyle w:val="ListParagraph"/>
+      </w:pPr>
+    </w:p>
+    <w:p>
+      <w:r>
+        <w:t>npx sequelize-cli model:generate --name todo --attributes task:string,status:boolean</w:t>
+      </w:r>
+    </w:p>
+    <w:p>
+      <w:pPr>
+        <w:pStyle w:val="ListParagraph"/>
+        <w:numPr>
+          <w:ilvl w:val="0"/>
+          <w:numId w:val="2"/>
+        </w:numPr>
+      </w:pPr>
+      <w:r>
+        <w:t>Model:generate -&gt; buat ngebuat blueprint tabelnya biar bisa jadi model dan tabel di dbnya</w:t>
+      </w:r>
+    </w:p>
+    <w:p>
+      <w:pPr>
+        <w:pStyle w:val="ListParagraph"/>
+        <w:numPr>
+          <w:ilvl w:val="0"/>
+          <w:numId w:val="2"/>
+        </w:numPr>
+      </w:pPr>
+      <w:r>
+        <w:t>--name todo -&gt; nama tabelnya (kl bisa singular kek todo jangan todos karena bakal auto tambah “s”)</w:t>
+      </w:r>
+    </w:p>
+    <w:p>
+      <w:pPr>
+        <w:pStyle w:val="ListParagraph"/>
+        <w:numPr>
+          <w:ilvl w:val="0"/>
+          <w:numId w:val="2"/>
+        </w:numPr>
+      </w:pPr>
+      <w:r>
+        <w:t>--attributes -&gt; ya berarti attribut si tabelnya ato columnnya (nama_attribut:tipe_data)</w:t>
+      </w:r>
+    </w:p>
+    <w:p/>
+    <w:p>
+      <w:r>
+        <w:t>npx sequelize-cli db:migrate</w:t>
+      </w:r>
+    </w:p>
+    <w:p>
+      <w:pPr>
+        <w:pStyle w:val="ListParagraph"/>
+        <w:numPr>
+          <w:ilvl w:val="0"/>
+          <w:numId w:val="2"/>
+        </w:numPr>
+      </w:pPr>
+      <w:r>
+        <w:t>Memigrasi blueprint yang udah dibuat di project (folder migrate) ke db biar dibuat tabel-nya</w:t>
       </w:r>
     </w:p>
     <w:sectPr>
@@ -676,6 +814,7 @@
   <w:style w:type="paragraph" w:default="1" w:styleId="Normal">
     <w:name w:val="Normal"/>
     <w:qFormat/>
+    <w:rsid w:val="008B22B7"/>
     <w:rPr>
       <w:noProof/>
     </w:rPr>

</xml_diff>

<commit_message>
Trying access db using sequelize for CRUD
</commit_message>
<xml_diff>
--- a/Lim's Note about Fullstack.docx
+++ b/Lim's Note about Fullstack.docx
@@ -3,7 +3,17 @@
 <w:document xmlns:wpc="http://schemas.microsoft.com/office/word/2010/wordprocessingCanvas" xmlns:cx="http://schemas.microsoft.com/office/drawing/2014/chartex" xmlns:cx1="http://schemas.microsoft.com/office/drawing/2015/9/8/chartex" xmlns:cx2="http://schemas.microsoft.com/office/drawing/2015/10/21/chartex" xmlns:cx3="http://schemas.microsoft.com/office/drawing/2016/5/9/chartex" xmlns:cx4="http://schemas.microsoft.com/office/drawing/2016/5/10/chartex" xmlns:cx5="http://schemas.microsoft.com/office/drawing/2016/5/11/chartex" xmlns:cx6="http://schemas.microsoft.com/office/drawing/2016/5/12/chartex" xmlns:cx7="http://schemas.microsoft.com/office/drawing/2016/5/13/chartex" xmlns:cx8="http://schemas.microsoft.com/office/drawing/2016/5/14/chartex" xmlns:mc="http://schemas.openxmlformats.org/markup-compatibility/2006" xmlns:aink="http://schemas.microsoft.com/office/drawing/2016/ink" xmlns:am3d="http://schemas.microsoft.com/office/drawing/2017/model3d" xmlns:o="urn:schemas-microsoft-com:office:office" xmlns:oel="http://schemas.microsoft.com/office/2019/extlst" xmlns:r="http://schemas.openxmlformats.org/officeDocument/2006/relationships" xmlns:m="http://schemas.openxmlformats.org/officeDocument/2006/math" xmlns:v="urn:schemas-microsoft-com:vml" xmlns:wp14="http://schemas.microsoft.com/office/word/2010/wordprocessingDrawing" xmlns:wp="http://schemas.openxmlformats.org/drawingml/2006/wordprocessingDrawing" xmlns:w10="urn:schemas-microsoft-com:office:word" xmlns:w="http://schemas.openxmlformats.org/wordprocessingml/2006/main" xmlns:w14="http://schemas.microsoft.com/office/word/2010/wordml" xmlns:w15="http://schemas.microsoft.com/office/word/2012/wordml" xmlns:w16cex="http://schemas.microsoft.com/office/word/2018/wordml/cex" xmlns:w16cid="http://schemas.microsoft.com/office/word/2016/wordml/cid" xmlns:w16="http://schemas.microsoft.com/office/word/2018/wordml" xmlns:w16du="http://schemas.microsoft.com/office/word/2023/wordml/word16du" xmlns:w16sdtdh="http://schemas.microsoft.com/office/word/2020/wordml/sdtdatahash" xmlns:w16sdtfl="http://schemas.microsoft.com/office/word/2024/wordml/sdtformatlock" xmlns:w16se="http://schemas.microsoft.com/office/word/2015/wordml/symex" xmlns:wpg="http://schemas.microsoft.com/office/word/2010/wordprocessingGroup" xmlns:wpi="http://schemas.microsoft.com/office/word/2010/wordprocessingInk" xmlns:wne="http://schemas.microsoft.com/office/word/2006/wordml" xmlns:wps="http://schemas.microsoft.com/office/word/2010/wordprocessingShape" mc:Ignorable="w14 w15 w16se w16cid w16 w16cex w16sdtdh w16sdtfl w16du wp14">
   <w:body>
     <w:p>
-      <w:r>
+      <w:pPr>
+        <w:rPr>
+          <w:b/>
+          <w:bCs/>
+        </w:rPr>
+      </w:pPr>
+      <w:r>
+        <w:rPr>
+          <w:b/>
+          <w:bCs/>
+        </w:rPr>
         <w:t>Npm install Sequelize pg</w:t>
       </w:r>
     </w:p>
@@ -33,7 +43,17 @@
     </w:p>
     <w:p/>
     <w:p>
-      <w:r>
+      <w:pPr>
+        <w:rPr>
+          <w:b/>
+          <w:bCs/>
+        </w:rPr>
+      </w:pPr>
+      <w:r>
+        <w:rPr>
+          <w:b/>
+          <w:bCs/>
+        </w:rPr>
         <w:t>npm install sequelize-cli</w:t>
       </w:r>
     </w:p>
@@ -51,15 +71,19 @@
     </w:p>
     <w:p/>
     <w:p>
+      <w:pPr>
+        <w:rPr>
+          <w:b/>
+          <w:bCs/>
+        </w:rPr>
+      </w:pPr>
       <w:bookmarkStart w:id="0" w:name="_Hlk206856550"/>
       <w:r>
-        <w:t>N</w:t>
-      </w:r>
-      <w:r>
-        <w:t>p</w:t>
-      </w:r>
-      <w:r>
-        <w:t>x sequelize-cli init</w:t>
+        <w:rPr>
+          <w:b/>
+          <w:bCs/>
+        </w:rPr>
+        <w:t>Npx sequelize-cli init</w:t>
       </w:r>
     </w:p>
     <w:bookmarkEnd w:id="0"/>
@@ -77,14 +101,18 @@
     </w:p>
     <w:p/>
     <w:p>
-      <w:r>
-        <w:t>Np</w:t>
-      </w:r>
-      <w:r>
-        <w:t xml:space="preserve">x sequelize-cli </w:t>
-      </w:r>
-      <w:r>
-        <w:t>db:create</w:t>
+      <w:pPr>
+        <w:rPr>
+          <w:b/>
+          <w:bCs/>
+        </w:rPr>
+      </w:pPr>
+      <w:r>
+        <w:rPr>
+          <w:b/>
+          <w:bCs/>
+        </w:rPr>
+        <w:t>Npx sequelize-cli db:create</w:t>
       </w:r>
     </w:p>
     <w:p>
@@ -111,7 +139,17 @@
       </w:pPr>
     </w:p>
     <w:p>
-      <w:r>
+      <w:pPr>
+        <w:rPr>
+          <w:b/>
+          <w:bCs/>
+        </w:rPr>
+      </w:pPr>
+      <w:r>
+        <w:rPr>
+          <w:b/>
+          <w:bCs/>
+        </w:rPr>
         <w:t>npx sequelize-cli model:generate --name todo --attributes task:string,status:boolean</w:t>
       </w:r>
     </w:p>
@@ -153,7 +191,17 @@
     </w:p>
     <w:p/>
     <w:p>
-      <w:r>
+      <w:pPr>
+        <w:rPr>
+          <w:b/>
+          <w:bCs/>
+        </w:rPr>
+      </w:pPr>
+      <w:r>
+        <w:rPr>
+          <w:b/>
+          <w:bCs/>
+        </w:rPr>
         <w:t>npx sequelize-cli db:migrate</w:t>
       </w:r>
     </w:p>
@@ -167,6 +215,1237 @@
       </w:pPr>
       <w:r>
         <w:t>Memigrasi blueprint yang udah dibuat di project (folder migrate) ke db biar dibuat tabel-nya</w:t>
+      </w:r>
+    </w:p>
+    <w:p/>
+    <w:p>
+      <w:pPr>
+        <w:rPr>
+          <w:b/>
+          <w:bCs/>
+        </w:rPr>
+      </w:pPr>
+      <w:r>
+        <w:rPr>
+          <w:b/>
+          <w:bCs/>
+        </w:rPr>
+        <w:t>Npm start</w:t>
+      </w:r>
+    </w:p>
+    <w:p>
+      <w:pPr>
+        <w:pStyle w:val="ListParagraph"/>
+        <w:numPr>
+          <w:ilvl w:val="0"/>
+          <w:numId w:val="2"/>
+        </w:numPr>
+      </w:pPr>
+      <w:r>
+        <w:t xml:space="preserve">Jalanin </w:t>
+      </w:r>
+      <w:r>
+        <w:t>code tapi syaratnya di bagian package,json buat key “start” valuenya nama main filenya kek gini</w:t>
+      </w:r>
+    </w:p>
+    <w:p>
+      <w:pPr>
+        <w:pStyle w:val="ListParagraph"/>
+        <w:numPr>
+          <w:ilvl w:val="0"/>
+          <w:numId w:val="2"/>
+        </w:numPr>
+        <w:shd w:val="clear" w:color="auto" w:fill="1F1F1F"/>
+        <w:spacing w:after="0" w:line="285" w:lineRule="atLeast"/>
+        <w:rPr>
+          <w:rFonts w:ascii="Consolas" w:eastAsia="Times New Roman" w:hAnsi="Consolas" w:cs="Times New Roman"/>
+          <w:noProof w:val="0"/>
+          <w:color w:val="CCCCCC"/>
+          <w:kern w:val="0"/>
+          <w:sz w:val="21"/>
+          <w:szCs w:val="21"/>
+          <w14:ligatures w14:val="none"/>
+        </w:rPr>
+      </w:pPr>
+      <w:r>
+        <w:rPr>
+          <w:rFonts w:ascii="Consolas" w:eastAsia="Times New Roman" w:hAnsi="Consolas" w:cs="Times New Roman"/>
+          <w:noProof w:val="0"/>
+          <w:color w:val="9CDCFE"/>
+          <w:kern w:val="0"/>
+          <w:sz w:val="21"/>
+          <w:szCs w:val="21"/>
+          <w14:ligatures w14:val="none"/>
+        </w:rPr>
+        <w:t>"scripts"</w:t>
+      </w:r>
+      <w:r>
+        <w:rPr>
+          <w:rFonts w:ascii="Consolas" w:eastAsia="Times New Roman" w:hAnsi="Consolas" w:cs="Times New Roman"/>
+          <w:noProof w:val="0"/>
+          <w:color w:val="CCCCCC"/>
+          <w:kern w:val="0"/>
+          <w:sz w:val="21"/>
+          <w:szCs w:val="21"/>
+          <w14:ligatures w14:val="none"/>
+        </w:rPr>
+        <w:t>: {</w:t>
+      </w:r>
+    </w:p>
+    <w:p>
+      <w:pPr>
+        <w:pStyle w:val="ListParagraph"/>
+        <w:numPr>
+          <w:ilvl w:val="0"/>
+          <w:numId w:val="2"/>
+        </w:numPr>
+        <w:shd w:val="clear" w:color="auto" w:fill="1F1F1F"/>
+        <w:spacing w:after="0" w:line="285" w:lineRule="atLeast"/>
+        <w:rPr>
+          <w:rFonts w:ascii="Consolas" w:eastAsia="Times New Roman" w:hAnsi="Consolas" w:cs="Times New Roman"/>
+          <w:noProof w:val="0"/>
+          <w:color w:val="CCCCCC"/>
+          <w:kern w:val="0"/>
+          <w:sz w:val="21"/>
+          <w:szCs w:val="21"/>
+          <w14:ligatures w14:val="none"/>
+        </w:rPr>
+      </w:pPr>
+      <w:r>
+        <w:rPr>
+          <w:rFonts w:ascii="Consolas" w:eastAsia="Times New Roman" w:hAnsi="Consolas" w:cs="Times New Roman"/>
+          <w:noProof w:val="0"/>
+          <w:color w:val="CCCCCC"/>
+          <w:kern w:val="0"/>
+          <w:sz w:val="21"/>
+          <w:szCs w:val="21"/>
+          <w14:ligatures w14:val="none"/>
+        </w:rPr>
+        <w:t xml:space="preserve">    </w:t>
+      </w:r>
+      <w:r>
+        <w:rPr>
+          <w:rFonts w:ascii="Consolas" w:eastAsia="Times New Roman" w:hAnsi="Consolas" w:cs="Times New Roman"/>
+          <w:noProof w:val="0"/>
+          <w:color w:val="9CDCFE"/>
+          <w:kern w:val="0"/>
+          <w:sz w:val="21"/>
+          <w:szCs w:val="21"/>
+          <w14:ligatures w14:val="none"/>
+        </w:rPr>
+        <w:t>"start"</w:t>
+      </w:r>
+      <w:r>
+        <w:rPr>
+          <w:rFonts w:ascii="Consolas" w:eastAsia="Times New Roman" w:hAnsi="Consolas" w:cs="Times New Roman"/>
+          <w:noProof w:val="0"/>
+          <w:color w:val="CCCCCC"/>
+          <w:kern w:val="0"/>
+          <w:sz w:val="21"/>
+          <w:szCs w:val="21"/>
+          <w14:ligatures w14:val="none"/>
+        </w:rPr>
+        <w:t xml:space="preserve">: </w:t>
+      </w:r>
+      <w:r>
+        <w:rPr>
+          <w:rFonts w:ascii="Consolas" w:eastAsia="Times New Roman" w:hAnsi="Consolas" w:cs="Times New Roman"/>
+          <w:noProof w:val="0"/>
+          <w:color w:val="CE9178"/>
+          <w:kern w:val="0"/>
+          <w:sz w:val="21"/>
+          <w:szCs w:val="21"/>
+          <w14:ligatures w14:val="none"/>
+        </w:rPr>
+        <w:t>"nodemon app.js"</w:t>
+      </w:r>
+      <w:r>
+        <w:rPr>
+          <w:rFonts w:ascii="Consolas" w:eastAsia="Times New Roman" w:hAnsi="Consolas" w:cs="Times New Roman"/>
+          <w:noProof w:val="0"/>
+          <w:color w:val="CCCCCC"/>
+          <w:kern w:val="0"/>
+          <w:sz w:val="21"/>
+          <w:szCs w:val="21"/>
+          <w14:ligatures w14:val="none"/>
+        </w:rPr>
+        <w:t>,</w:t>
+      </w:r>
+    </w:p>
+    <w:p>
+      <w:pPr>
+        <w:pStyle w:val="ListParagraph"/>
+        <w:numPr>
+          <w:ilvl w:val="0"/>
+          <w:numId w:val="2"/>
+        </w:numPr>
+        <w:shd w:val="clear" w:color="auto" w:fill="1F1F1F"/>
+        <w:spacing w:after="0" w:line="285" w:lineRule="atLeast"/>
+        <w:rPr>
+          <w:rFonts w:ascii="Consolas" w:eastAsia="Times New Roman" w:hAnsi="Consolas" w:cs="Times New Roman"/>
+          <w:noProof w:val="0"/>
+          <w:color w:val="CCCCCC"/>
+          <w:kern w:val="0"/>
+          <w:sz w:val="21"/>
+          <w:szCs w:val="21"/>
+          <w14:ligatures w14:val="none"/>
+        </w:rPr>
+      </w:pPr>
+      <w:r>
+        <w:rPr>
+          <w:rFonts w:ascii="Consolas" w:eastAsia="Times New Roman" w:hAnsi="Consolas" w:cs="Times New Roman"/>
+          <w:noProof w:val="0"/>
+          <w:color w:val="CCCCCC"/>
+          <w:kern w:val="0"/>
+          <w:sz w:val="21"/>
+          <w:szCs w:val="21"/>
+          <w14:ligatures w14:val="none"/>
+        </w:rPr>
+        <w:t xml:space="preserve">    </w:t>
+      </w:r>
+      <w:r>
+        <w:rPr>
+          <w:rFonts w:ascii="Consolas" w:eastAsia="Times New Roman" w:hAnsi="Consolas" w:cs="Times New Roman"/>
+          <w:noProof w:val="0"/>
+          <w:color w:val="9CDCFE"/>
+          <w:kern w:val="0"/>
+          <w:sz w:val="21"/>
+          <w:szCs w:val="21"/>
+          <w14:ligatures w14:val="none"/>
+        </w:rPr>
+        <w:t>"test"</w:t>
+      </w:r>
+      <w:r>
+        <w:rPr>
+          <w:rFonts w:ascii="Consolas" w:eastAsia="Times New Roman" w:hAnsi="Consolas" w:cs="Times New Roman"/>
+          <w:noProof w:val="0"/>
+          <w:color w:val="CCCCCC"/>
+          <w:kern w:val="0"/>
+          <w:sz w:val="21"/>
+          <w:szCs w:val="21"/>
+          <w14:ligatures w14:val="none"/>
+        </w:rPr>
+        <w:t xml:space="preserve">: </w:t>
+      </w:r>
+      <w:r>
+        <w:rPr>
+          <w:rFonts w:ascii="Consolas" w:eastAsia="Times New Roman" w:hAnsi="Consolas" w:cs="Times New Roman"/>
+          <w:noProof w:val="0"/>
+          <w:color w:val="CE9178"/>
+          <w:kern w:val="0"/>
+          <w:sz w:val="21"/>
+          <w:szCs w:val="21"/>
+          <w14:ligatures w14:val="none"/>
+        </w:rPr>
+        <w:t xml:space="preserve">"echo </w:t>
+      </w:r>
+      <w:r>
+        <w:rPr>
+          <w:rFonts w:ascii="Consolas" w:eastAsia="Times New Roman" w:hAnsi="Consolas" w:cs="Times New Roman"/>
+          <w:noProof w:val="0"/>
+          <w:color w:val="D7BA7D"/>
+          <w:kern w:val="0"/>
+          <w:sz w:val="21"/>
+          <w:szCs w:val="21"/>
+          <w14:ligatures w14:val="none"/>
+        </w:rPr>
+        <w:t>\"</w:t>
+      </w:r>
+      <w:r>
+        <w:rPr>
+          <w:rFonts w:ascii="Consolas" w:eastAsia="Times New Roman" w:hAnsi="Consolas" w:cs="Times New Roman"/>
+          <w:noProof w:val="0"/>
+          <w:color w:val="CE9178"/>
+          <w:kern w:val="0"/>
+          <w:sz w:val="21"/>
+          <w:szCs w:val="21"/>
+          <w14:ligatures w14:val="none"/>
+        </w:rPr>
+        <w:t>Error: no test specified</w:t>
+      </w:r>
+      <w:r>
+        <w:rPr>
+          <w:rFonts w:ascii="Consolas" w:eastAsia="Times New Roman" w:hAnsi="Consolas" w:cs="Times New Roman"/>
+          <w:noProof w:val="0"/>
+          <w:color w:val="D7BA7D"/>
+          <w:kern w:val="0"/>
+          <w:sz w:val="21"/>
+          <w:szCs w:val="21"/>
+          <w14:ligatures w14:val="none"/>
+        </w:rPr>
+        <w:t>\"</w:t>
+      </w:r>
+      <w:r>
+        <w:rPr>
+          <w:rFonts w:ascii="Consolas" w:eastAsia="Times New Roman" w:hAnsi="Consolas" w:cs="Times New Roman"/>
+          <w:noProof w:val="0"/>
+          <w:color w:val="CE9178"/>
+          <w:kern w:val="0"/>
+          <w:sz w:val="21"/>
+          <w:szCs w:val="21"/>
+          <w14:ligatures w14:val="none"/>
+        </w:rPr>
+        <w:t xml:space="preserve"> &amp;&amp; exit 1"</w:t>
+      </w:r>
+    </w:p>
+    <w:p>
+      <w:pPr>
+        <w:pStyle w:val="ListParagraph"/>
+        <w:numPr>
+          <w:ilvl w:val="0"/>
+          <w:numId w:val="2"/>
+        </w:numPr>
+        <w:shd w:val="clear" w:color="auto" w:fill="1F1F1F"/>
+        <w:spacing w:after="0" w:line="285" w:lineRule="atLeast"/>
+        <w:rPr>
+          <w:rFonts w:ascii="Consolas" w:eastAsia="Times New Roman" w:hAnsi="Consolas" w:cs="Times New Roman"/>
+          <w:noProof w:val="0"/>
+          <w:color w:val="CCCCCC"/>
+          <w:kern w:val="0"/>
+          <w:sz w:val="21"/>
+          <w:szCs w:val="21"/>
+          <w14:ligatures w14:val="none"/>
+        </w:rPr>
+      </w:pPr>
+      <w:r>
+        <w:rPr>
+          <w:rFonts w:ascii="Consolas" w:eastAsia="Times New Roman" w:hAnsi="Consolas" w:cs="Times New Roman"/>
+          <w:noProof w:val="0"/>
+          <w:color w:val="CCCCCC"/>
+          <w:kern w:val="0"/>
+          <w:sz w:val="21"/>
+          <w:szCs w:val="21"/>
+          <w14:ligatures w14:val="none"/>
+        </w:rPr>
+        <w:t>  },</w:t>
+      </w:r>
+    </w:p>
+    <w:p/>
+    <w:p>
+      <w:pPr>
+        <w:rPr>
+          <w:b/>
+          <w:bCs/>
+        </w:rPr>
+      </w:pPr>
+      <w:r>
+        <w:rPr>
+          <w:b/>
+          <w:bCs/>
+        </w:rPr>
+        <w:t>Get Data from DB</w:t>
+      </w:r>
+    </w:p>
+    <w:p>
+      <w:pPr>
+        <w:pStyle w:val="ListParagraph"/>
+        <w:numPr>
+          <w:ilvl w:val="0"/>
+          <w:numId w:val="2"/>
+        </w:numPr>
+      </w:pPr>
+      <w:r>
+        <w:t xml:space="preserve">Import </w:t>
+      </w:r>
+      <w:r>
+        <w:t xml:space="preserve">model-nya dulu caranya di top line kasih gini </w:t>
+      </w:r>
+    </w:p>
+    <w:p>
+      <w:pPr>
+        <w:pStyle w:val="ListParagraph"/>
+        <w:numPr>
+          <w:ilvl w:val="0"/>
+          <w:numId w:val="2"/>
+        </w:numPr>
+        <w:shd w:val="clear" w:color="auto" w:fill="1F1F1F"/>
+        <w:spacing w:after="0" w:line="285" w:lineRule="atLeast"/>
+        <w:rPr>
+          <w:rFonts w:ascii="Consolas" w:eastAsia="Times New Roman" w:hAnsi="Consolas" w:cs="Times New Roman"/>
+          <w:noProof w:val="0"/>
+          <w:color w:val="CCCCCC"/>
+          <w:kern w:val="0"/>
+          <w:sz w:val="21"/>
+          <w:szCs w:val="21"/>
+          <w14:ligatures w14:val="none"/>
+        </w:rPr>
+      </w:pPr>
+      <w:r>
+        <w:rPr>
+          <w:rFonts w:ascii="Consolas" w:eastAsia="Times New Roman" w:hAnsi="Consolas" w:cs="Times New Roman"/>
+          <w:noProof w:val="0"/>
+          <w:color w:val="569CD6"/>
+          <w:kern w:val="0"/>
+          <w:sz w:val="21"/>
+          <w:szCs w:val="21"/>
+          <w14:ligatures w14:val="none"/>
+        </w:rPr>
+        <w:t>const</w:t>
+      </w:r>
+      <w:r>
+        <w:rPr>
+          <w:rFonts w:ascii="Consolas" w:eastAsia="Times New Roman" w:hAnsi="Consolas" w:cs="Times New Roman"/>
+          <w:noProof w:val="0"/>
+          <w:color w:val="CCCCCC"/>
+          <w:kern w:val="0"/>
+          <w:sz w:val="21"/>
+          <w:szCs w:val="21"/>
+          <w14:ligatures w14:val="none"/>
+        </w:rPr>
+        <w:t xml:space="preserve"> {</w:t>
+      </w:r>
+      <w:r>
+        <w:rPr>
+          <w:rFonts w:ascii="Consolas" w:eastAsia="Times New Roman" w:hAnsi="Consolas" w:cs="Times New Roman"/>
+          <w:noProof w:val="0"/>
+          <w:color w:val="4FC1FF"/>
+          <w:kern w:val="0"/>
+          <w:sz w:val="21"/>
+          <w:szCs w:val="21"/>
+          <w14:ligatures w14:val="none"/>
+        </w:rPr>
+        <w:t>todo</w:t>
+      </w:r>
+      <w:r>
+        <w:rPr>
+          <w:rFonts w:ascii="Consolas" w:eastAsia="Times New Roman" w:hAnsi="Consolas" w:cs="Times New Roman"/>
+          <w:noProof w:val="0"/>
+          <w:color w:val="CCCCCC"/>
+          <w:kern w:val="0"/>
+          <w:sz w:val="21"/>
+          <w:szCs w:val="21"/>
+          <w14:ligatures w14:val="none"/>
+        </w:rPr>
+        <w:t xml:space="preserve">} </w:t>
+      </w:r>
+      <w:r>
+        <w:rPr>
+          <w:rFonts w:ascii="Consolas" w:eastAsia="Times New Roman" w:hAnsi="Consolas" w:cs="Times New Roman"/>
+          <w:noProof w:val="0"/>
+          <w:color w:val="D4D4D4"/>
+          <w:kern w:val="0"/>
+          <w:sz w:val="21"/>
+          <w:szCs w:val="21"/>
+          <w14:ligatures w14:val="none"/>
+        </w:rPr>
+        <w:t>=</w:t>
+      </w:r>
+      <w:r>
+        <w:rPr>
+          <w:rFonts w:ascii="Consolas" w:eastAsia="Times New Roman" w:hAnsi="Consolas" w:cs="Times New Roman"/>
+          <w:noProof w:val="0"/>
+          <w:color w:val="CCCCCC"/>
+          <w:kern w:val="0"/>
+          <w:sz w:val="21"/>
+          <w:szCs w:val="21"/>
+          <w14:ligatures w14:val="none"/>
+        </w:rPr>
+        <w:t xml:space="preserve"> </w:t>
+      </w:r>
+      <w:r>
+        <w:rPr>
+          <w:rFonts w:ascii="Consolas" w:eastAsia="Times New Roman" w:hAnsi="Consolas" w:cs="Times New Roman"/>
+          <w:noProof w:val="0"/>
+          <w:color w:val="DCDCAA"/>
+          <w:kern w:val="0"/>
+          <w:sz w:val="21"/>
+          <w:szCs w:val="21"/>
+          <w14:ligatures w14:val="none"/>
+        </w:rPr>
+        <w:t>require</w:t>
+      </w:r>
+      <w:r>
+        <w:rPr>
+          <w:rFonts w:ascii="Consolas" w:eastAsia="Times New Roman" w:hAnsi="Consolas" w:cs="Times New Roman"/>
+          <w:noProof w:val="0"/>
+          <w:color w:val="CCCCCC"/>
+          <w:kern w:val="0"/>
+          <w:sz w:val="21"/>
+          <w:szCs w:val="21"/>
+          <w14:ligatures w14:val="none"/>
+        </w:rPr>
+        <w:t>(</w:t>
+      </w:r>
+      <w:r>
+        <w:rPr>
+          <w:rFonts w:ascii="Consolas" w:eastAsia="Times New Roman" w:hAnsi="Consolas" w:cs="Times New Roman"/>
+          <w:noProof w:val="0"/>
+          <w:color w:val="CE9178"/>
+          <w:kern w:val="0"/>
+          <w:sz w:val="21"/>
+          <w:szCs w:val="21"/>
+          <w14:ligatures w14:val="none"/>
+        </w:rPr>
+        <w:t>'../models'</w:t>
+      </w:r>
+      <w:r>
+        <w:rPr>
+          <w:rFonts w:ascii="Consolas" w:eastAsia="Times New Roman" w:hAnsi="Consolas" w:cs="Times New Roman"/>
+          <w:noProof w:val="0"/>
+          <w:color w:val="CCCCCC"/>
+          <w:kern w:val="0"/>
+          <w:sz w:val="21"/>
+          <w:szCs w:val="21"/>
+          <w14:ligatures w14:val="none"/>
+        </w:rPr>
+        <w:t>);</w:t>
+      </w:r>
+    </w:p>
+    <w:p>
+      <w:pPr>
+        <w:pStyle w:val="ListParagraph"/>
+        <w:numPr>
+          <w:ilvl w:val="0"/>
+          <w:numId w:val="2"/>
+        </w:numPr>
+      </w:pPr>
+      <w:r>
+        <w:lastRenderedPageBreak/>
+        <w:t>Terus di bagian static functionnya kaya gini</w:t>
+      </w:r>
+    </w:p>
+    <w:p>
+      <w:pPr>
+        <w:pStyle w:val="ListParagraph"/>
+        <w:numPr>
+          <w:ilvl w:val="0"/>
+          <w:numId w:val="2"/>
+        </w:numPr>
+        <w:shd w:val="clear" w:color="auto" w:fill="1F1F1F"/>
+        <w:spacing w:after="0" w:line="285" w:lineRule="atLeast"/>
+        <w:rPr>
+          <w:rFonts w:ascii="Consolas" w:eastAsia="Times New Roman" w:hAnsi="Consolas" w:cs="Times New Roman"/>
+          <w:noProof w:val="0"/>
+          <w:color w:val="CCCCCC"/>
+          <w:kern w:val="0"/>
+          <w:sz w:val="21"/>
+          <w:szCs w:val="21"/>
+          <w14:ligatures w14:val="none"/>
+        </w:rPr>
+      </w:pPr>
+      <w:r>
+        <w:rPr>
+          <w:rFonts w:ascii="Consolas" w:eastAsia="Times New Roman" w:hAnsi="Consolas" w:cs="Times New Roman"/>
+          <w:noProof w:val="0"/>
+          <w:color w:val="569CD6"/>
+          <w:kern w:val="0"/>
+          <w:sz w:val="21"/>
+          <w:szCs w:val="21"/>
+          <w14:ligatures w14:val="none"/>
+        </w:rPr>
+        <w:t>static</w:t>
+      </w:r>
+      <w:r>
+        <w:rPr>
+          <w:rFonts w:ascii="Consolas" w:eastAsia="Times New Roman" w:hAnsi="Consolas" w:cs="Times New Roman"/>
+          <w:noProof w:val="0"/>
+          <w:color w:val="CCCCCC"/>
+          <w:kern w:val="0"/>
+          <w:sz w:val="21"/>
+          <w:szCs w:val="21"/>
+          <w14:ligatures w14:val="none"/>
+        </w:rPr>
+        <w:t xml:space="preserve"> </w:t>
+      </w:r>
+      <w:r>
+        <w:rPr>
+          <w:rFonts w:ascii="Consolas" w:eastAsia="Times New Roman" w:hAnsi="Consolas" w:cs="Times New Roman"/>
+          <w:noProof w:val="0"/>
+          <w:color w:val="DCDCAA"/>
+          <w:kern w:val="0"/>
+          <w:sz w:val="21"/>
+          <w:szCs w:val="21"/>
+          <w14:ligatures w14:val="none"/>
+        </w:rPr>
+        <w:t>getTodos</w:t>
+      </w:r>
+      <w:r>
+        <w:rPr>
+          <w:rFonts w:ascii="Consolas" w:eastAsia="Times New Roman" w:hAnsi="Consolas" w:cs="Times New Roman"/>
+          <w:noProof w:val="0"/>
+          <w:color w:val="CCCCCC"/>
+          <w:kern w:val="0"/>
+          <w:sz w:val="21"/>
+          <w:szCs w:val="21"/>
+          <w14:ligatures w14:val="none"/>
+        </w:rPr>
+        <w:t>(</w:t>
+      </w:r>
+      <w:r>
+        <w:rPr>
+          <w:rFonts w:ascii="Consolas" w:eastAsia="Times New Roman" w:hAnsi="Consolas" w:cs="Times New Roman"/>
+          <w:noProof w:val="0"/>
+          <w:color w:val="9CDCFE"/>
+          <w:kern w:val="0"/>
+          <w:sz w:val="21"/>
+          <w:szCs w:val="21"/>
+          <w14:ligatures w14:val="none"/>
+        </w:rPr>
+        <w:t>req</w:t>
+      </w:r>
+      <w:r>
+        <w:rPr>
+          <w:rFonts w:ascii="Consolas" w:eastAsia="Times New Roman" w:hAnsi="Consolas" w:cs="Times New Roman"/>
+          <w:noProof w:val="0"/>
+          <w:color w:val="CCCCCC"/>
+          <w:kern w:val="0"/>
+          <w:sz w:val="21"/>
+          <w:szCs w:val="21"/>
+          <w14:ligatures w14:val="none"/>
+        </w:rPr>
+        <w:t>,</w:t>
+      </w:r>
+      <w:r>
+        <w:rPr>
+          <w:rFonts w:ascii="Consolas" w:eastAsia="Times New Roman" w:hAnsi="Consolas" w:cs="Times New Roman"/>
+          <w:noProof w:val="0"/>
+          <w:color w:val="9CDCFE"/>
+          <w:kern w:val="0"/>
+          <w:sz w:val="21"/>
+          <w:szCs w:val="21"/>
+          <w14:ligatures w14:val="none"/>
+        </w:rPr>
+        <w:t>res</w:t>
+      </w:r>
+      <w:r>
+        <w:rPr>
+          <w:rFonts w:ascii="Consolas" w:eastAsia="Times New Roman" w:hAnsi="Consolas" w:cs="Times New Roman"/>
+          <w:noProof w:val="0"/>
+          <w:color w:val="CCCCCC"/>
+          <w:kern w:val="0"/>
+          <w:sz w:val="21"/>
+          <w:szCs w:val="21"/>
+          <w14:ligatures w14:val="none"/>
+        </w:rPr>
+        <w:t>){</w:t>
+      </w:r>
+    </w:p>
+    <w:p>
+      <w:pPr>
+        <w:pStyle w:val="ListParagraph"/>
+        <w:numPr>
+          <w:ilvl w:val="0"/>
+          <w:numId w:val="2"/>
+        </w:numPr>
+        <w:shd w:val="clear" w:color="auto" w:fill="1F1F1F"/>
+        <w:spacing w:after="0" w:line="285" w:lineRule="atLeast"/>
+        <w:rPr>
+          <w:rFonts w:ascii="Consolas" w:eastAsia="Times New Roman" w:hAnsi="Consolas" w:cs="Times New Roman"/>
+          <w:noProof w:val="0"/>
+          <w:color w:val="CCCCCC"/>
+          <w:kern w:val="0"/>
+          <w:sz w:val="21"/>
+          <w:szCs w:val="21"/>
+          <w14:ligatures w14:val="none"/>
+        </w:rPr>
+      </w:pPr>
+      <w:r>
+        <w:rPr>
+          <w:rFonts w:ascii="Consolas" w:eastAsia="Times New Roman" w:hAnsi="Consolas" w:cs="Times New Roman"/>
+          <w:noProof w:val="0"/>
+          <w:color w:val="CCCCCC"/>
+          <w:kern w:val="0"/>
+          <w:sz w:val="21"/>
+          <w:szCs w:val="21"/>
+          <w14:ligatures w14:val="none"/>
+        </w:rPr>
+        <w:t xml:space="preserve">        </w:t>
+      </w:r>
+      <w:r>
+        <w:rPr>
+          <w:rFonts w:ascii="Consolas" w:eastAsia="Times New Roman" w:hAnsi="Consolas" w:cs="Times New Roman"/>
+          <w:noProof w:val="0"/>
+          <w:color w:val="9CDCFE"/>
+          <w:kern w:val="0"/>
+          <w:sz w:val="21"/>
+          <w:szCs w:val="21"/>
+          <w14:ligatures w14:val="none"/>
+        </w:rPr>
+        <w:t>todo</w:t>
+      </w:r>
+      <w:r>
+        <w:rPr>
+          <w:rFonts w:ascii="Consolas" w:eastAsia="Times New Roman" w:hAnsi="Consolas" w:cs="Times New Roman"/>
+          <w:noProof w:val="0"/>
+          <w:color w:val="CCCCCC"/>
+          <w:kern w:val="0"/>
+          <w:sz w:val="21"/>
+          <w:szCs w:val="21"/>
+          <w14:ligatures w14:val="none"/>
+        </w:rPr>
+        <w:t>.</w:t>
+      </w:r>
+      <w:r>
+        <w:rPr>
+          <w:rFonts w:ascii="Consolas" w:eastAsia="Times New Roman" w:hAnsi="Consolas" w:cs="Times New Roman"/>
+          <w:noProof w:val="0"/>
+          <w:color w:val="DCDCAA"/>
+          <w:kern w:val="0"/>
+          <w:sz w:val="21"/>
+          <w:szCs w:val="21"/>
+          <w14:ligatures w14:val="none"/>
+        </w:rPr>
+        <w:t>findAll</w:t>
+      </w:r>
+      <w:r>
+        <w:rPr>
+          <w:rFonts w:ascii="Consolas" w:eastAsia="Times New Roman" w:hAnsi="Consolas" w:cs="Times New Roman"/>
+          <w:noProof w:val="0"/>
+          <w:color w:val="CCCCCC"/>
+          <w:kern w:val="0"/>
+          <w:sz w:val="21"/>
+          <w:szCs w:val="21"/>
+          <w14:ligatures w14:val="none"/>
+        </w:rPr>
+        <w:t>()</w:t>
+      </w:r>
+    </w:p>
+    <w:p>
+      <w:pPr>
+        <w:pStyle w:val="ListParagraph"/>
+        <w:numPr>
+          <w:ilvl w:val="0"/>
+          <w:numId w:val="2"/>
+        </w:numPr>
+        <w:shd w:val="clear" w:color="auto" w:fill="1F1F1F"/>
+        <w:spacing w:after="0" w:line="285" w:lineRule="atLeast"/>
+        <w:rPr>
+          <w:rFonts w:ascii="Consolas" w:eastAsia="Times New Roman" w:hAnsi="Consolas" w:cs="Times New Roman"/>
+          <w:noProof w:val="0"/>
+          <w:color w:val="CCCCCC"/>
+          <w:kern w:val="0"/>
+          <w:sz w:val="21"/>
+          <w:szCs w:val="21"/>
+          <w14:ligatures w14:val="none"/>
+        </w:rPr>
+      </w:pPr>
+      <w:r>
+        <w:rPr>
+          <w:rFonts w:ascii="Consolas" w:eastAsia="Times New Roman" w:hAnsi="Consolas" w:cs="Times New Roman"/>
+          <w:noProof w:val="0"/>
+          <w:color w:val="CCCCCC"/>
+          <w:kern w:val="0"/>
+          <w:sz w:val="21"/>
+          <w:szCs w:val="21"/>
+          <w14:ligatures w14:val="none"/>
+        </w:rPr>
+        <w:t>        .</w:t>
+      </w:r>
+      <w:r>
+        <w:rPr>
+          <w:rFonts w:ascii="Consolas" w:eastAsia="Times New Roman" w:hAnsi="Consolas" w:cs="Times New Roman"/>
+          <w:noProof w:val="0"/>
+          <w:color w:val="DCDCAA"/>
+          <w:kern w:val="0"/>
+          <w:sz w:val="21"/>
+          <w:szCs w:val="21"/>
+          <w14:ligatures w14:val="none"/>
+        </w:rPr>
+        <w:t>then</w:t>
+      </w:r>
+      <w:r>
+        <w:rPr>
+          <w:rFonts w:ascii="Consolas" w:eastAsia="Times New Roman" w:hAnsi="Consolas" w:cs="Times New Roman"/>
+          <w:noProof w:val="0"/>
+          <w:color w:val="CCCCCC"/>
+          <w:kern w:val="0"/>
+          <w:sz w:val="21"/>
+          <w:szCs w:val="21"/>
+          <w14:ligatures w14:val="none"/>
+        </w:rPr>
+        <w:t>(</w:t>
+      </w:r>
+      <w:r>
+        <w:rPr>
+          <w:rFonts w:ascii="Consolas" w:eastAsia="Times New Roman" w:hAnsi="Consolas" w:cs="Times New Roman"/>
+          <w:noProof w:val="0"/>
+          <w:color w:val="9CDCFE"/>
+          <w:kern w:val="0"/>
+          <w:sz w:val="21"/>
+          <w:szCs w:val="21"/>
+          <w14:ligatures w14:val="none"/>
+        </w:rPr>
+        <w:t>todos</w:t>
+      </w:r>
+      <w:r>
+        <w:rPr>
+          <w:rFonts w:ascii="Consolas" w:eastAsia="Times New Roman" w:hAnsi="Consolas" w:cs="Times New Roman"/>
+          <w:noProof w:val="0"/>
+          <w:color w:val="CCCCCC"/>
+          <w:kern w:val="0"/>
+          <w:sz w:val="21"/>
+          <w:szCs w:val="21"/>
+          <w14:ligatures w14:val="none"/>
+        </w:rPr>
+        <w:t xml:space="preserve"> </w:t>
+      </w:r>
+      <w:r>
+        <w:rPr>
+          <w:rFonts w:ascii="Consolas" w:eastAsia="Times New Roman" w:hAnsi="Consolas" w:cs="Times New Roman"/>
+          <w:noProof w:val="0"/>
+          <w:color w:val="569CD6"/>
+          <w:kern w:val="0"/>
+          <w:sz w:val="21"/>
+          <w:szCs w:val="21"/>
+          <w14:ligatures w14:val="none"/>
+        </w:rPr>
+        <w:t>=&gt;</w:t>
+      </w:r>
+      <w:r>
+        <w:rPr>
+          <w:rFonts w:ascii="Consolas" w:eastAsia="Times New Roman" w:hAnsi="Consolas" w:cs="Times New Roman"/>
+          <w:noProof w:val="0"/>
+          <w:color w:val="CCCCCC"/>
+          <w:kern w:val="0"/>
+          <w:sz w:val="21"/>
+          <w:szCs w:val="21"/>
+          <w14:ligatures w14:val="none"/>
+        </w:rPr>
+        <w:t xml:space="preserve"> {</w:t>
+      </w:r>
+    </w:p>
+    <w:p>
+      <w:pPr>
+        <w:pStyle w:val="ListParagraph"/>
+        <w:numPr>
+          <w:ilvl w:val="0"/>
+          <w:numId w:val="2"/>
+        </w:numPr>
+        <w:shd w:val="clear" w:color="auto" w:fill="1F1F1F"/>
+        <w:spacing w:after="0" w:line="285" w:lineRule="atLeast"/>
+        <w:rPr>
+          <w:rFonts w:ascii="Consolas" w:eastAsia="Times New Roman" w:hAnsi="Consolas" w:cs="Times New Roman"/>
+          <w:noProof w:val="0"/>
+          <w:color w:val="CCCCCC"/>
+          <w:kern w:val="0"/>
+          <w:sz w:val="21"/>
+          <w:szCs w:val="21"/>
+          <w14:ligatures w14:val="none"/>
+        </w:rPr>
+      </w:pPr>
+      <w:r>
+        <w:rPr>
+          <w:rFonts w:ascii="Consolas" w:eastAsia="Times New Roman" w:hAnsi="Consolas" w:cs="Times New Roman"/>
+          <w:noProof w:val="0"/>
+          <w:color w:val="CCCCCC"/>
+          <w:kern w:val="0"/>
+          <w:sz w:val="21"/>
+          <w:szCs w:val="21"/>
+          <w14:ligatures w14:val="none"/>
+        </w:rPr>
+        <w:t xml:space="preserve">            </w:t>
+      </w:r>
+      <w:r>
+        <w:rPr>
+          <w:rFonts w:ascii="Consolas" w:eastAsia="Times New Roman" w:hAnsi="Consolas" w:cs="Times New Roman"/>
+          <w:noProof w:val="0"/>
+          <w:color w:val="9CDCFE"/>
+          <w:kern w:val="0"/>
+          <w:sz w:val="21"/>
+          <w:szCs w:val="21"/>
+          <w14:ligatures w14:val="none"/>
+        </w:rPr>
+        <w:t>res</w:t>
+      </w:r>
+      <w:r>
+        <w:rPr>
+          <w:rFonts w:ascii="Consolas" w:eastAsia="Times New Roman" w:hAnsi="Consolas" w:cs="Times New Roman"/>
+          <w:noProof w:val="0"/>
+          <w:color w:val="CCCCCC"/>
+          <w:kern w:val="0"/>
+          <w:sz w:val="21"/>
+          <w:szCs w:val="21"/>
+          <w14:ligatures w14:val="none"/>
+        </w:rPr>
+        <w:t>.</w:t>
+      </w:r>
+      <w:r>
+        <w:rPr>
+          <w:rFonts w:ascii="Consolas" w:eastAsia="Times New Roman" w:hAnsi="Consolas" w:cs="Times New Roman"/>
+          <w:noProof w:val="0"/>
+          <w:color w:val="DCDCAA"/>
+          <w:kern w:val="0"/>
+          <w:sz w:val="21"/>
+          <w:szCs w:val="21"/>
+          <w14:ligatures w14:val="none"/>
+        </w:rPr>
+        <w:t>json</w:t>
+      </w:r>
+      <w:r>
+        <w:rPr>
+          <w:rFonts w:ascii="Consolas" w:eastAsia="Times New Roman" w:hAnsi="Consolas" w:cs="Times New Roman"/>
+          <w:noProof w:val="0"/>
+          <w:color w:val="CCCCCC"/>
+          <w:kern w:val="0"/>
+          <w:sz w:val="21"/>
+          <w:szCs w:val="21"/>
+          <w14:ligatures w14:val="none"/>
+        </w:rPr>
+        <w:t>(</w:t>
+      </w:r>
+      <w:r>
+        <w:rPr>
+          <w:rFonts w:ascii="Consolas" w:eastAsia="Times New Roman" w:hAnsi="Consolas" w:cs="Times New Roman"/>
+          <w:noProof w:val="0"/>
+          <w:color w:val="9CDCFE"/>
+          <w:kern w:val="0"/>
+          <w:sz w:val="21"/>
+          <w:szCs w:val="21"/>
+          <w14:ligatures w14:val="none"/>
+        </w:rPr>
+        <w:t>todos</w:t>
+      </w:r>
+      <w:r>
+        <w:rPr>
+          <w:rFonts w:ascii="Consolas" w:eastAsia="Times New Roman" w:hAnsi="Consolas" w:cs="Times New Roman"/>
+          <w:noProof w:val="0"/>
+          <w:color w:val="CCCCCC"/>
+          <w:kern w:val="0"/>
+          <w:sz w:val="21"/>
+          <w:szCs w:val="21"/>
+          <w14:ligatures w14:val="none"/>
+        </w:rPr>
+        <w:t>);</w:t>
+      </w:r>
+    </w:p>
+    <w:p>
+      <w:pPr>
+        <w:pStyle w:val="ListParagraph"/>
+        <w:numPr>
+          <w:ilvl w:val="0"/>
+          <w:numId w:val="2"/>
+        </w:numPr>
+        <w:shd w:val="clear" w:color="auto" w:fill="1F1F1F"/>
+        <w:spacing w:after="0" w:line="285" w:lineRule="atLeast"/>
+        <w:rPr>
+          <w:rFonts w:ascii="Consolas" w:eastAsia="Times New Roman" w:hAnsi="Consolas" w:cs="Times New Roman"/>
+          <w:noProof w:val="0"/>
+          <w:color w:val="CCCCCC"/>
+          <w:kern w:val="0"/>
+          <w:sz w:val="21"/>
+          <w:szCs w:val="21"/>
+          <w14:ligatures w14:val="none"/>
+        </w:rPr>
+      </w:pPr>
+      <w:r>
+        <w:rPr>
+          <w:rFonts w:ascii="Consolas" w:eastAsia="Times New Roman" w:hAnsi="Consolas" w:cs="Times New Roman"/>
+          <w:noProof w:val="0"/>
+          <w:color w:val="CCCCCC"/>
+          <w:kern w:val="0"/>
+          <w:sz w:val="21"/>
+          <w:szCs w:val="21"/>
+          <w14:ligatures w14:val="none"/>
+        </w:rPr>
+        <w:t>        })</w:t>
+      </w:r>
+    </w:p>
+    <w:p>
+      <w:pPr>
+        <w:pStyle w:val="ListParagraph"/>
+        <w:numPr>
+          <w:ilvl w:val="0"/>
+          <w:numId w:val="2"/>
+        </w:numPr>
+        <w:shd w:val="clear" w:color="auto" w:fill="1F1F1F"/>
+        <w:spacing w:after="0" w:line="285" w:lineRule="atLeast"/>
+        <w:rPr>
+          <w:rFonts w:ascii="Consolas" w:eastAsia="Times New Roman" w:hAnsi="Consolas" w:cs="Times New Roman"/>
+          <w:noProof w:val="0"/>
+          <w:color w:val="CCCCCC"/>
+          <w:kern w:val="0"/>
+          <w:sz w:val="21"/>
+          <w:szCs w:val="21"/>
+          <w14:ligatures w14:val="none"/>
+        </w:rPr>
+      </w:pPr>
+      <w:r>
+        <w:rPr>
+          <w:rFonts w:ascii="Consolas" w:eastAsia="Times New Roman" w:hAnsi="Consolas" w:cs="Times New Roman"/>
+          <w:noProof w:val="0"/>
+          <w:color w:val="CCCCCC"/>
+          <w:kern w:val="0"/>
+          <w:sz w:val="21"/>
+          <w:szCs w:val="21"/>
+          <w14:ligatures w14:val="none"/>
+        </w:rPr>
+        <w:t>        .</w:t>
+      </w:r>
+      <w:r>
+        <w:rPr>
+          <w:rFonts w:ascii="Consolas" w:eastAsia="Times New Roman" w:hAnsi="Consolas" w:cs="Times New Roman"/>
+          <w:noProof w:val="0"/>
+          <w:color w:val="DCDCAA"/>
+          <w:kern w:val="0"/>
+          <w:sz w:val="21"/>
+          <w:szCs w:val="21"/>
+          <w14:ligatures w14:val="none"/>
+        </w:rPr>
+        <w:t>catch</w:t>
+      </w:r>
+      <w:r>
+        <w:rPr>
+          <w:rFonts w:ascii="Consolas" w:eastAsia="Times New Roman" w:hAnsi="Consolas" w:cs="Times New Roman"/>
+          <w:noProof w:val="0"/>
+          <w:color w:val="CCCCCC"/>
+          <w:kern w:val="0"/>
+          <w:sz w:val="21"/>
+          <w:szCs w:val="21"/>
+          <w14:ligatures w14:val="none"/>
+        </w:rPr>
+        <w:t>(</w:t>
+      </w:r>
+      <w:r>
+        <w:rPr>
+          <w:rFonts w:ascii="Consolas" w:eastAsia="Times New Roman" w:hAnsi="Consolas" w:cs="Times New Roman"/>
+          <w:noProof w:val="0"/>
+          <w:color w:val="9CDCFE"/>
+          <w:kern w:val="0"/>
+          <w:sz w:val="21"/>
+          <w:szCs w:val="21"/>
+          <w14:ligatures w14:val="none"/>
+        </w:rPr>
+        <w:t>err</w:t>
+      </w:r>
+      <w:r>
+        <w:rPr>
+          <w:rFonts w:ascii="Consolas" w:eastAsia="Times New Roman" w:hAnsi="Consolas" w:cs="Times New Roman"/>
+          <w:noProof w:val="0"/>
+          <w:color w:val="569CD6"/>
+          <w:kern w:val="0"/>
+          <w:sz w:val="21"/>
+          <w:szCs w:val="21"/>
+          <w14:ligatures w14:val="none"/>
+        </w:rPr>
+        <w:t>=&gt;</w:t>
+      </w:r>
+      <w:r>
+        <w:rPr>
+          <w:rFonts w:ascii="Consolas" w:eastAsia="Times New Roman" w:hAnsi="Consolas" w:cs="Times New Roman"/>
+          <w:noProof w:val="0"/>
+          <w:color w:val="CCCCCC"/>
+          <w:kern w:val="0"/>
+          <w:sz w:val="21"/>
+          <w:szCs w:val="21"/>
+          <w14:ligatures w14:val="none"/>
+        </w:rPr>
+        <w:t>{</w:t>
+      </w:r>
+    </w:p>
+    <w:p>
+      <w:pPr>
+        <w:pStyle w:val="ListParagraph"/>
+        <w:numPr>
+          <w:ilvl w:val="0"/>
+          <w:numId w:val="2"/>
+        </w:numPr>
+        <w:shd w:val="clear" w:color="auto" w:fill="1F1F1F"/>
+        <w:spacing w:after="0" w:line="285" w:lineRule="atLeast"/>
+        <w:rPr>
+          <w:rFonts w:ascii="Consolas" w:eastAsia="Times New Roman" w:hAnsi="Consolas" w:cs="Times New Roman"/>
+          <w:noProof w:val="0"/>
+          <w:color w:val="CCCCCC"/>
+          <w:kern w:val="0"/>
+          <w:sz w:val="21"/>
+          <w:szCs w:val="21"/>
+          <w14:ligatures w14:val="none"/>
+        </w:rPr>
+      </w:pPr>
+      <w:r>
+        <w:rPr>
+          <w:rFonts w:ascii="Consolas" w:eastAsia="Times New Roman" w:hAnsi="Consolas" w:cs="Times New Roman"/>
+          <w:noProof w:val="0"/>
+          <w:color w:val="CCCCCC"/>
+          <w:kern w:val="0"/>
+          <w:sz w:val="21"/>
+          <w:szCs w:val="21"/>
+          <w14:ligatures w14:val="none"/>
+        </w:rPr>
+        <w:t xml:space="preserve">            </w:t>
+      </w:r>
+      <w:r>
+        <w:rPr>
+          <w:rFonts w:ascii="Consolas" w:eastAsia="Times New Roman" w:hAnsi="Consolas" w:cs="Times New Roman"/>
+          <w:noProof w:val="0"/>
+          <w:color w:val="9CDCFE"/>
+          <w:kern w:val="0"/>
+          <w:sz w:val="21"/>
+          <w:szCs w:val="21"/>
+          <w14:ligatures w14:val="none"/>
+        </w:rPr>
+        <w:t>res</w:t>
+      </w:r>
+      <w:r>
+        <w:rPr>
+          <w:rFonts w:ascii="Consolas" w:eastAsia="Times New Roman" w:hAnsi="Consolas" w:cs="Times New Roman"/>
+          <w:noProof w:val="0"/>
+          <w:color w:val="CCCCCC"/>
+          <w:kern w:val="0"/>
+          <w:sz w:val="21"/>
+          <w:szCs w:val="21"/>
+          <w14:ligatures w14:val="none"/>
+        </w:rPr>
+        <w:t>.</w:t>
+      </w:r>
+      <w:r>
+        <w:rPr>
+          <w:rFonts w:ascii="Consolas" w:eastAsia="Times New Roman" w:hAnsi="Consolas" w:cs="Times New Roman"/>
+          <w:noProof w:val="0"/>
+          <w:color w:val="DCDCAA"/>
+          <w:kern w:val="0"/>
+          <w:sz w:val="21"/>
+          <w:szCs w:val="21"/>
+          <w14:ligatures w14:val="none"/>
+        </w:rPr>
+        <w:t>json</w:t>
+      </w:r>
+      <w:r>
+        <w:rPr>
+          <w:rFonts w:ascii="Consolas" w:eastAsia="Times New Roman" w:hAnsi="Consolas" w:cs="Times New Roman"/>
+          <w:noProof w:val="0"/>
+          <w:color w:val="CCCCCC"/>
+          <w:kern w:val="0"/>
+          <w:sz w:val="21"/>
+          <w:szCs w:val="21"/>
+          <w14:ligatures w14:val="none"/>
+        </w:rPr>
+        <w:t>(</w:t>
+      </w:r>
+      <w:r>
+        <w:rPr>
+          <w:rFonts w:ascii="Consolas" w:eastAsia="Times New Roman" w:hAnsi="Consolas" w:cs="Times New Roman"/>
+          <w:noProof w:val="0"/>
+          <w:color w:val="9CDCFE"/>
+          <w:kern w:val="0"/>
+          <w:sz w:val="21"/>
+          <w:szCs w:val="21"/>
+          <w14:ligatures w14:val="none"/>
+        </w:rPr>
+        <w:t>err</w:t>
+      </w:r>
+      <w:r>
+        <w:rPr>
+          <w:rFonts w:ascii="Consolas" w:eastAsia="Times New Roman" w:hAnsi="Consolas" w:cs="Times New Roman"/>
+          <w:noProof w:val="0"/>
+          <w:color w:val="CCCCCC"/>
+          <w:kern w:val="0"/>
+          <w:sz w:val="21"/>
+          <w:szCs w:val="21"/>
+          <w14:ligatures w14:val="none"/>
+        </w:rPr>
+        <w:t>);</w:t>
+      </w:r>
+    </w:p>
+    <w:p>
+      <w:pPr>
+        <w:pStyle w:val="ListParagraph"/>
+        <w:numPr>
+          <w:ilvl w:val="0"/>
+          <w:numId w:val="2"/>
+        </w:numPr>
+        <w:shd w:val="clear" w:color="auto" w:fill="1F1F1F"/>
+        <w:spacing w:after="0" w:line="285" w:lineRule="atLeast"/>
+        <w:rPr>
+          <w:rFonts w:ascii="Consolas" w:eastAsia="Times New Roman" w:hAnsi="Consolas" w:cs="Times New Roman"/>
+          <w:noProof w:val="0"/>
+          <w:color w:val="CCCCCC"/>
+          <w:kern w:val="0"/>
+          <w:sz w:val="21"/>
+          <w:szCs w:val="21"/>
+          <w14:ligatures w14:val="none"/>
+        </w:rPr>
+      </w:pPr>
+      <w:r>
+        <w:rPr>
+          <w:rFonts w:ascii="Consolas" w:eastAsia="Times New Roman" w:hAnsi="Consolas" w:cs="Times New Roman"/>
+          <w:noProof w:val="0"/>
+          <w:color w:val="CCCCCC"/>
+          <w:kern w:val="0"/>
+          <w:sz w:val="21"/>
+          <w:szCs w:val="21"/>
+          <w14:ligatures w14:val="none"/>
+        </w:rPr>
+        <w:t>        })</w:t>
+      </w:r>
+    </w:p>
+    <w:p>
+      <w:pPr>
+        <w:pStyle w:val="ListParagraph"/>
+        <w:numPr>
+          <w:ilvl w:val="0"/>
+          <w:numId w:val="2"/>
+        </w:numPr>
+        <w:shd w:val="clear" w:color="auto" w:fill="1F1F1F"/>
+        <w:spacing w:after="0" w:line="285" w:lineRule="atLeast"/>
+        <w:rPr>
+          <w:rFonts w:ascii="Consolas" w:eastAsia="Times New Roman" w:hAnsi="Consolas" w:cs="Times New Roman"/>
+          <w:noProof w:val="0"/>
+          <w:color w:val="CCCCCC"/>
+          <w:kern w:val="0"/>
+          <w:sz w:val="21"/>
+          <w:szCs w:val="21"/>
+          <w14:ligatures w14:val="none"/>
+        </w:rPr>
+      </w:pPr>
+      <w:r>
+        <w:rPr>
+          <w:rFonts w:ascii="Consolas" w:eastAsia="Times New Roman" w:hAnsi="Consolas" w:cs="Times New Roman"/>
+          <w:noProof w:val="0"/>
+          <w:color w:val="CCCCCC"/>
+          <w:kern w:val="0"/>
+          <w:sz w:val="21"/>
+          <w:szCs w:val="21"/>
+          <w14:ligatures w14:val="none"/>
+        </w:rPr>
+        <w:t>    }</w:t>
+      </w:r>
+    </w:p>
+    <w:p>
+      <w:pPr>
+        <w:pStyle w:val="ListParagraph"/>
+        <w:numPr>
+          <w:ilvl w:val="0"/>
+          <w:numId w:val="2"/>
+        </w:numPr>
+      </w:pPr>
+      <w:r>
+        <w:t>Todo disini berarti model yang tadi di require paling atas</w:t>
+      </w:r>
+    </w:p>
+    <w:p>
+      <w:pPr>
+        <w:pStyle w:val="ListParagraph"/>
+        <w:numPr>
+          <w:ilvl w:val="0"/>
+          <w:numId w:val="2"/>
+        </w:numPr>
+      </w:pPr>
+      <w:r>
+        <w:t>FindAll() ini function bawaan dari sequelize kl mau akses semua row</w:t>
+      </w:r>
+    </w:p>
+    <w:p>
+      <w:pPr>
+        <w:pStyle w:val="ListParagraph"/>
+        <w:numPr>
+          <w:ilvl w:val="0"/>
+          <w:numId w:val="2"/>
+        </w:numPr>
+      </w:pPr>
+      <w:r>
+        <w:t>Then -&gt; promise untuk dijalankan kalau berhasil kirimnya apa</w:t>
+      </w:r>
+    </w:p>
+    <w:p>
+      <w:pPr>
+        <w:pStyle w:val="ListParagraph"/>
+        <w:numPr>
+          <w:ilvl w:val="0"/>
+          <w:numId w:val="2"/>
+        </w:numPr>
+      </w:pPr>
+      <w:r>
+        <w:t>Catch -&gt; bila promise gagal ditepati maka bakal ngirim error status</w:t>
       </w:r>
     </w:p>
     <w:sectPr>

</xml_diff>

<commit_message>
Trying some validation in sequelize & add findById feature
</commit_message>
<xml_diff>
--- a/Lim's Note about Fullstack.docx
+++ b/Lim's Note about Fullstack.docx
@@ -546,20 +546,7 @@
           <w:szCs w:val="21"/>
           <w14:ligatures w14:val="none"/>
         </w:rPr>
-        <w:t>"scripts</w:t>
-      </w:r>
-      <w:proofErr w:type="gramStart"/>
-      <w:r>
-        <w:rPr>
-          <w:rFonts w:ascii="Consolas" w:eastAsia="Times New Roman" w:hAnsi="Consolas" w:cs="Times New Roman"/>
-          <w:noProof w:val="0"/>
-          <w:color w:val="9CDCFE"/>
-          <w:kern w:val="0"/>
-          <w:sz w:val="21"/>
-          <w:szCs w:val="21"/>
-          <w14:ligatures w14:val="none"/>
-        </w:rPr>
-        <w:t>"</w:t>
+        <w:t>"scripts"</w:t>
       </w:r>
       <w:r>
         <w:rPr>
@@ -573,7 +560,6 @@
         </w:rPr>
         <w:t>: {</w:t>
       </w:r>
-      <w:proofErr w:type="gramEnd"/>
     </w:p>
     <w:p>
       <w:pPr>
@@ -640,33 +626,7 @@
           <w:szCs w:val="21"/>
           <w14:ligatures w14:val="none"/>
         </w:rPr>
-        <w:t>"</w:t>
-      </w:r>
-      <w:proofErr w:type="spellStart"/>
-      <w:r>
-        <w:rPr>
-          <w:rFonts w:ascii="Consolas" w:eastAsia="Times New Roman" w:hAnsi="Consolas" w:cs="Times New Roman"/>
-          <w:noProof w:val="0"/>
-          <w:color w:val="CE9178"/>
-          <w:kern w:val="0"/>
-          <w:sz w:val="21"/>
-          <w:szCs w:val="21"/>
-          <w14:ligatures w14:val="none"/>
-        </w:rPr>
-        <w:t>nodemon</w:t>
-      </w:r>
-      <w:proofErr w:type="spellEnd"/>
-      <w:r>
-        <w:rPr>
-          <w:rFonts w:ascii="Consolas" w:eastAsia="Times New Roman" w:hAnsi="Consolas" w:cs="Times New Roman"/>
-          <w:noProof w:val="0"/>
-          <w:color w:val="CE9178"/>
-          <w:kern w:val="0"/>
-          <w:sz w:val="21"/>
-          <w:szCs w:val="21"/>
-          <w14:ligatures w14:val="none"/>
-        </w:rPr>
-        <w:t xml:space="preserve"> app.js"</w:t>
+        <w:t>"nodemon app.js"</w:t>
       </w:r>
       <w:r>
         <w:rPr>
@@ -903,7 +863,6 @@
         </w:rPr>
         <w:t xml:space="preserve"> {</w:t>
       </w:r>
-      <w:proofErr w:type="spellStart"/>
       <w:r>
         <w:rPr>
           <w:rFonts w:ascii="Consolas" w:eastAsia="Times New Roman" w:hAnsi="Consolas" w:cs="Times New Roman"/>
@@ -916,7 +875,6 @@
         </w:rPr>
         <w:t>todo</w:t>
       </w:r>
-      <w:proofErr w:type="spellEnd"/>
       <w:r>
         <w:rPr>
           <w:rFonts w:ascii="Consolas" w:eastAsia="Times New Roman" w:hAnsi="Consolas" w:cs="Times New Roman"/>
@@ -953,7 +911,6 @@
         </w:rPr>
         <w:t xml:space="preserve"> </w:t>
       </w:r>
-      <w:proofErr w:type="gramStart"/>
       <w:r>
         <w:rPr>
           <w:rFonts w:ascii="Consolas" w:eastAsia="Times New Roman" w:hAnsi="Consolas" w:cs="Times New Roman"/>
@@ -988,22 +945,8 @@
           <w:szCs w:val="21"/>
           <w14:ligatures w14:val="none"/>
         </w:rPr>
-        <w:t>'..</w:t>
-      </w:r>
-      <w:proofErr w:type="gramEnd"/>
-      <w:r>
-        <w:rPr>
-          <w:rFonts w:ascii="Consolas" w:eastAsia="Times New Roman" w:hAnsi="Consolas" w:cs="Times New Roman"/>
-          <w:noProof w:val="0"/>
-          <w:color w:val="CE9178"/>
-          <w:kern w:val="0"/>
-          <w:sz w:val="21"/>
-          <w:szCs w:val="21"/>
-          <w14:ligatures w14:val="none"/>
-        </w:rPr>
-        <w:t>/models'</w:t>
-      </w:r>
-      <w:proofErr w:type="gramStart"/>
+        <w:t>'../models'</w:t>
+      </w:r>
       <w:r>
         <w:rPr>
           <w:rFonts w:ascii="Consolas" w:eastAsia="Times New Roman" w:hAnsi="Consolas" w:cs="Times New Roman"/>
@@ -1016,7 +959,6 @@
         </w:rPr>
         <w:t>);</w:t>
       </w:r>
-      <w:proofErr w:type="gramEnd"/>
     </w:p>
     <w:p>
       <w:pPr>
@@ -1074,7 +1016,6 @@
         </w:rPr>
         <w:t xml:space="preserve"> </w:t>
       </w:r>
-      <w:proofErr w:type="spellStart"/>
       <w:r>
         <w:rPr>
           <w:rFonts w:ascii="Consolas" w:eastAsia="Times New Roman" w:hAnsi="Consolas" w:cs="Times New Roman"/>
@@ -1087,7 +1028,6 @@
         </w:rPr>
         <w:t>getTodos</w:t>
       </w:r>
-      <w:proofErr w:type="spellEnd"/>
       <w:r>
         <w:rPr>
           <w:rFonts w:ascii="Consolas" w:eastAsia="Times New Roman" w:hAnsi="Consolas" w:cs="Times New Roman"/>
@@ -1100,8 +1040,6 @@
         </w:rPr>
         <w:t>(</w:t>
       </w:r>
-      <w:proofErr w:type="spellStart"/>
-      <w:proofErr w:type="gramStart"/>
       <w:r>
         <w:rPr>
           <w:rFonts w:ascii="Consolas" w:eastAsia="Times New Roman" w:hAnsi="Consolas" w:cs="Times New Roman"/>
@@ -1138,7 +1076,6 @@
         </w:rPr>
         <w:t>res</w:t>
       </w:r>
-      <w:proofErr w:type="spellEnd"/>
       <w:r>
         <w:rPr>
           <w:rFonts w:ascii="Consolas" w:eastAsia="Times New Roman" w:hAnsi="Consolas" w:cs="Times New Roman"/>
@@ -1151,7 +1088,6 @@
         </w:rPr>
         <w:t>){</w:t>
       </w:r>
-      <w:proofErr w:type="gramEnd"/>
     </w:p>
     <w:p>
       <w:pPr>
@@ -1184,8 +1120,6 @@
         </w:rPr>
         <w:t xml:space="preserve">        </w:t>
       </w:r>
-      <w:proofErr w:type="spellStart"/>
-      <w:proofErr w:type="gramStart"/>
       <w:r>
         <w:rPr>
           <w:rFonts w:ascii="Consolas" w:eastAsia="Times New Roman" w:hAnsi="Consolas" w:cs="Times New Roman"/>
@@ -1222,8 +1156,6 @@
         </w:rPr>
         <w:t>findAll</w:t>
       </w:r>
-      <w:proofErr w:type="spellEnd"/>
-      <w:proofErr w:type="gramEnd"/>
       <w:r>
         <w:rPr>
           <w:rFonts w:ascii="Consolas" w:eastAsia="Times New Roman" w:hAnsi="Consolas" w:cs="Times New Roman"/>
@@ -1266,20 +1198,7 @@
           <w:szCs w:val="21"/>
           <w14:ligatures w14:val="none"/>
         </w:rPr>
-        <w:t xml:space="preserve">        </w:t>
-      </w:r>
-      <w:proofErr w:type="gramStart"/>
-      <w:r>
-        <w:rPr>
-          <w:rFonts w:ascii="Consolas" w:eastAsia="Times New Roman" w:hAnsi="Consolas" w:cs="Times New Roman"/>
-          <w:noProof w:val="0"/>
-          <w:color w:val="CCCCCC"/>
-          <w:kern w:val="0"/>
-          <w:sz w:val="21"/>
-          <w:szCs w:val="21"/>
-          <w14:ligatures w14:val="none"/>
-        </w:rPr>
-        <w:t>.</w:t>
+        <w:t>        .</w:t>
       </w:r>
       <w:r>
         <w:rPr>
@@ -1293,7 +1212,6 @@
         </w:rPr>
         <w:t>then</w:t>
       </w:r>
-      <w:proofErr w:type="gramEnd"/>
       <w:r>
         <w:rPr>
           <w:rFonts w:ascii="Consolas" w:eastAsia="Times New Roman" w:hAnsi="Consolas" w:cs="Times New Roman"/>
@@ -1306,7 +1224,6 @@
         </w:rPr>
         <w:t>(</w:t>
       </w:r>
-      <w:proofErr w:type="spellStart"/>
       <w:r>
         <w:rPr>
           <w:rFonts w:ascii="Consolas" w:eastAsia="Times New Roman" w:hAnsi="Consolas" w:cs="Times New Roman"/>
@@ -1319,7 +1236,6 @@
         </w:rPr>
         <w:t>todos</w:t>
       </w:r>
-      <w:proofErr w:type="spellEnd"/>
       <w:r>
         <w:rPr>
           <w:rFonts w:ascii="Consolas" w:eastAsia="Times New Roman" w:hAnsi="Consolas" w:cs="Times New Roman"/>
@@ -1388,8 +1304,6 @@
         </w:rPr>
         <w:t xml:space="preserve">            </w:t>
       </w:r>
-      <w:proofErr w:type="spellStart"/>
-      <w:proofErr w:type="gramStart"/>
       <w:r>
         <w:rPr>
           <w:rFonts w:ascii="Consolas" w:eastAsia="Times New Roman" w:hAnsi="Consolas" w:cs="Times New Roman"/>
@@ -1426,8 +1340,6 @@
         </w:rPr>
         <w:t>json</w:t>
       </w:r>
-      <w:proofErr w:type="spellEnd"/>
-      <w:proofErr w:type="gramEnd"/>
       <w:r>
         <w:rPr>
           <w:rFonts w:ascii="Consolas" w:eastAsia="Times New Roman" w:hAnsi="Consolas" w:cs="Times New Roman"/>
@@ -1440,7 +1352,6 @@
         </w:rPr>
         <w:t>(</w:t>
       </w:r>
-      <w:proofErr w:type="spellStart"/>
       <w:r>
         <w:rPr>
           <w:rFonts w:ascii="Consolas" w:eastAsia="Times New Roman" w:hAnsi="Consolas" w:cs="Times New Roman"/>
@@ -1453,8 +1364,6 @@
         </w:rPr>
         <w:t>todos</w:t>
       </w:r>
-      <w:proofErr w:type="spellEnd"/>
-      <w:proofErr w:type="gramStart"/>
       <w:r>
         <w:rPr>
           <w:rFonts w:ascii="Consolas" w:eastAsia="Times New Roman" w:hAnsi="Consolas" w:cs="Times New Roman"/>
@@ -1467,7 +1376,6 @@
         </w:rPr>
         <w:t>);</w:t>
       </w:r>
-      <w:proofErr w:type="gramEnd"/>
     </w:p>
     <w:p>
       <w:pPr>
@@ -1530,20 +1438,7 @@
           <w:szCs w:val="21"/>
           <w14:ligatures w14:val="none"/>
         </w:rPr>
-        <w:t xml:space="preserve">        </w:t>
-      </w:r>
-      <w:proofErr w:type="gramStart"/>
-      <w:r>
-        <w:rPr>
-          <w:rFonts w:ascii="Consolas" w:eastAsia="Times New Roman" w:hAnsi="Consolas" w:cs="Times New Roman"/>
-          <w:noProof w:val="0"/>
-          <w:color w:val="CCCCCC"/>
-          <w:kern w:val="0"/>
-          <w:sz w:val="21"/>
-          <w:szCs w:val="21"/>
-          <w14:ligatures w14:val="none"/>
-        </w:rPr>
-        <w:t>.</w:t>
+        <w:t>        .</w:t>
       </w:r>
       <w:r>
         <w:rPr>
@@ -1557,7 +1452,6 @@
         </w:rPr>
         <w:t>catch</w:t>
       </w:r>
-      <w:proofErr w:type="gramEnd"/>
       <w:r>
         <w:rPr>
           <w:rFonts w:ascii="Consolas" w:eastAsia="Times New Roman" w:hAnsi="Consolas" w:cs="Times New Roman"/>
@@ -1592,20 +1486,7 @@
           <w:szCs w:val="21"/>
           <w14:ligatures w14:val="none"/>
         </w:rPr>
-        <w:t>=</w:t>
-      </w:r>
-      <w:proofErr w:type="gramStart"/>
-      <w:r>
-        <w:rPr>
-          <w:rFonts w:ascii="Consolas" w:eastAsia="Times New Roman" w:hAnsi="Consolas" w:cs="Times New Roman"/>
-          <w:noProof w:val="0"/>
-          <w:color w:val="569CD6"/>
-          <w:kern w:val="0"/>
-          <w:sz w:val="21"/>
-          <w:szCs w:val="21"/>
-          <w14:ligatures w14:val="none"/>
-        </w:rPr>
-        <w:t>&gt;</w:t>
+        <w:t>=&gt;</w:t>
       </w:r>
       <w:r>
         <w:rPr>
@@ -1619,7 +1500,6 @@
         </w:rPr>
         <w:t>{</w:t>
       </w:r>
-      <w:proofErr w:type="gramEnd"/>
     </w:p>
     <w:p>
       <w:pPr>
@@ -1652,8 +1532,6 @@
         </w:rPr>
         <w:t xml:space="preserve">            </w:t>
       </w:r>
-      <w:proofErr w:type="spellStart"/>
-      <w:proofErr w:type="gramStart"/>
       <w:r>
         <w:rPr>
           <w:rFonts w:ascii="Consolas" w:eastAsia="Times New Roman" w:hAnsi="Consolas" w:cs="Times New Roman"/>
@@ -1690,8 +1568,6 @@
         </w:rPr>
         <w:t>json</w:t>
       </w:r>
-      <w:proofErr w:type="spellEnd"/>
-      <w:proofErr w:type="gramEnd"/>
       <w:r>
         <w:rPr>
           <w:rFonts w:ascii="Consolas" w:eastAsia="Times New Roman" w:hAnsi="Consolas" w:cs="Times New Roman"/>
@@ -1716,7 +1592,6 @@
         </w:rPr>
         <w:t>err</w:t>
       </w:r>
-      <w:proofErr w:type="gramStart"/>
       <w:r>
         <w:rPr>
           <w:rFonts w:ascii="Consolas" w:eastAsia="Times New Roman" w:hAnsi="Consolas" w:cs="Times New Roman"/>
@@ -1729,7 +1604,6 @@
         </w:rPr>
         <w:t>);</w:t>
       </w:r>
-      <w:proofErr w:type="gramEnd"/>
     </w:p>
     <w:p>
       <w:pPr>
@@ -1841,6 +1715,1129 @@
       </w:pPr>
       <w:r>
         <w:t>Catch -&gt; bila promise gagal ditepati maka bakal ngirim error status</w:t>
+      </w:r>
+    </w:p>
+    <w:p/>
+    <w:p>
+      <w:pPr>
+        <w:rPr>
+          <w:b/>
+          <w:bCs/>
+        </w:rPr>
+      </w:pPr>
+      <w:r>
+        <w:rPr>
+          <w:b/>
+          <w:bCs/>
+        </w:rPr>
+        <w:t>Validasi atau Filter untuk Query DB lewat sequelize</w:t>
+      </w:r>
+    </w:p>
+    <w:p>
+      <w:pPr>
+        <w:shd w:val="clear" w:color="auto" w:fill="1F1F1F"/>
+        <w:spacing w:after="0" w:line="285" w:lineRule="atLeast"/>
+        <w:rPr>
+          <w:rFonts w:ascii="Consolas" w:eastAsia="Times New Roman" w:hAnsi="Consolas" w:cs="Times New Roman"/>
+          <w:noProof w:val="0"/>
+          <w:color w:val="CCCCCC"/>
+          <w:kern w:val="0"/>
+          <w:sz w:val="21"/>
+          <w:szCs w:val="21"/>
+          <w14:ligatures w14:val="none"/>
+        </w:rPr>
+      </w:pPr>
+      <w:r>
+        <w:rPr>
+          <w:rFonts w:ascii="Consolas" w:eastAsia="Times New Roman" w:hAnsi="Consolas" w:cs="Times New Roman"/>
+          <w:noProof w:val="0"/>
+          <w:color w:val="569CD6"/>
+          <w:kern w:val="0"/>
+          <w:sz w:val="21"/>
+          <w:szCs w:val="21"/>
+          <w14:ligatures w14:val="none"/>
+        </w:rPr>
+        <w:t>static</w:t>
+      </w:r>
+      <w:r>
+        <w:rPr>
+          <w:rFonts w:ascii="Consolas" w:eastAsia="Times New Roman" w:hAnsi="Consolas" w:cs="Times New Roman"/>
+          <w:noProof w:val="0"/>
+          <w:color w:val="CCCCCC"/>
+          <w:kern w:val="0"/>
+          <w:sz w:val="21"/>
+          <w:szCs w:val="21"/>
+          <w14:ligatures w14:val="none"/>
+        </w:rPr>
+        <w:t xml:space="preserve"> </w:t>
+      </w:r>
+      <w:r>
+        <w:rPr>
+          <w:rFonts w:ascii="Consolas" w:eastAsia="Times New Roman" w:hAnsi="Consolas" w:cs="Times New Roman"/>
+          <w:noProof w:val="0"/>
+          <w:color w:val="DCDCAA"/>
+          <w:kern w:val="0"/>
+          <w:sz w:val="21"/>
+          <w:szCs w:val="21"/>
+          <w14:ligatures w14:val="none"/>
+        </w:rPr>
+        <w:t>getTodos</w:t>
+      </w:r>
+      <w:r>
+        <w:rPr>
+          <w:rFonts w:ascii="Consolas" w:eastAsia="Times New Roman" w:hAnsi="Consolas" w:cs="Times New Roman"/>
+          <w:noProof w:val="0"/>
+          <w:color w:val="CCCCCC"/>
+          <w:kern w:val="0"/>
+          <w:sz w:val="21"/>
+          <w:szCs w:val="21"/>
+          <w14:ligatures w14:val="none"/>
+        </w:rPr>
+        <w:t>(</w:t>
+      </w:r>
+      <w:r>
+        <w:rPr>
+          <w:rFonts w:ascii="Consolas" w:eastAsia="Times New Roman" w:hAnsi="Consolas" w:cs="Times New Roman"/>
+          <w:noProof w:val="0"/>
+          <w:color w:val="9CDCFE"/>
+          <w:kern w:val="0"/>
+          <w:sz w:val="21"/>
+          <w:szCs w:val="21"/>
+          <w14:ligatures w14:val="none"/>
+        </w:rPr>
+        <w:t>req</w:t>
+      </w:r>
+      <w:r>
+        <w:rPr>
+          <w:rFonts w:ascii="Consolas" w:eastAsia="Times New Roman" w:hAnsi="Consolas" w:cs="Times New Roman"/>
+          <w:noProof w:val="0"/>
+          <w:color w:val="CCCCCC"/>
+          <w:kern w:val="0"/>
+          <w:sz w:val="21"/>
+          <w:szCs w:val="21"/>
+          <w14:ligatures w14:val="none"/>
+        </w:rPr>
+        <w:t>,</w:t>
+      </w:r>
+      <w:r>
+        <w:rPr>
+          <w:rFonts w:ascii="Consolas" w:eastAsia="Times New Roman" w:hAnsi="Consolas" w:cs="Times New Roman"/>
+          <w:noProof w:val="0"/>
+          <w:color w:val="9CDCFE"/>
+          <w:kern w:val="0"/>
+          <w:sz w:val="21"/>
+          <w:szCs w:val="21"/>
+          <w14:ligatures w14:val="none"/>
+        </w:rPr>
+        <w:t>res</w:t>
+      </w:r>
+      <w:r>
+        <w:rPr>
+          <w:rFonts w:ascii="Consolas" w:eastAsia="Times New Roman" w:hAnsi="Consolas" w:cs="Times New Roman"/>
+          <w:noProof w:val="0"/>
+          <w:color w:val="CCCCCC"/>
+          <w:kern w:val="0"/>
+          <w:sz w:val="21"/>
+          <w:szCs w:val="21"/>
+          <w14:ligatures w14:val="none"/>
+        </w:rPr>
+        <w:t>){</w:t>
+      </w:r>
+    </w:p>
+    <w:p>
+      <w:pPr>
+        <w:shd w:val="clear" w:color="auto" w:fill="1F1F1F"/>
+        <w:spacing w:after="0" w:line="285" w:lineRule="atLeast"/>
+        <w:rPr>
+          <w:rFonts w:ascii="Consolas" w:eastAsia="Times New Roman" w:hAnsi="Consolas" w:cs="Times New Roman"/>
+          <w:noProof w:val="0"/>
+          <w:color w:val="CCCCCC"/>
+          <w:kern w:val="0"/>
+          <w:sz w:val="21"/>
+          <w:szCs w:val="21"/>
+          <w14:ligatures w14:val="none"/>
+        </w:rPr>
+      </w:pPr>
+      <w:r>
+        <w:rPr>
+          <w:rFonts w:ascii="Consolas" w:eastAsia="Times New Roman" w:hAnsi="Consolas" w:cs="Times New Roman"/>
+          <w:noProof w:val="0"/>
+          <w:color w:val="CCCCCC"/>
+          <w:kern w:val="0"/>
+          <w:sz w:val="21"/>
+          <w:szCs w:val="21"/>
+          <w14:ligatures w14:val="none"/>
+        </w:rPr>
+        <w:t xml:space="preserve">        </w:t>
+      </w:r>
+      <w:r>
+        <w:rPr>
+          <w:rFonts w:ascii="Consolas" w:eastAsia="Times New Roman" w:hAnsi="Consolas" w:cs="Times New Roman"/>
+          <w:noProof w:val="0"/>
+          <w:color w:val="9CDCFE"/>
+          <w:kern w:val="0"/>
+          <w:sz w:val="21"/>
+          <w:szCs w:val="21"/>
+          <w14:ligatures w14:val="none"/>
+        </w:rPr>
+        <w:t>todo</w:t>
+      </w:r>
+      <w:r>
+        <w:rPr>
+          <w:rFonts w:ascii="Consolas" w:eastAsia="Times New Roman" w:hAnsi="Consolas" w:cs="Times New Roman"/>
+          <w:noProof w:val="0"/>
+          <w:color w:val="CCCCCC"/>
+          <w:kern w:val="0"/>
+          <w:sz w:val="21"/>
+          <w:szCs w:val="21"/>
+          <w14:ligatures w14:val="none"/>
+        </w:rPr>
+        <w:t>.</w:t>
+      </w:r>
+      <w:r>
+        <w:rPr>
+          <w:rFonts w:ascii="Consolas" w:eastAsia="Times New Roman" w:hAnsi="Consolas" w:cs="Times New Roman"/>
+          <w:noProof w:val="0"/>
+          <w:color w:val="DCDCAA"/>
+          <w:kern w:val="0"/>
+          <w:sz w:val="21"/>
+          <w:szCs w:val="21"/>
+          <w14:ligatures w14:val="none"/>
+        </w:rPr>
+        <w:t>findAll</w:t>
+      </w:r>
+      <w:r>
+        <w:rPr>
+          <w:rFonts w:ascii="Consolas" w:eastAsia="Times New Roman" w:hAnsi="Consolas" w:cs="Times New Roman"/>
+          <w:noProof w:val="0"/>
+          <w:color w:val="CCCCCC"/>
+          <w:kern w:val="0"/>
+          <w:sz w:val="21"/>
+          <w:szCs w:val="21"/>
+          <w14:ligatures w14:val="none"/>
+        </w:rPr>
+        <w:t>({</w:t>
+      </w:r>
+    </w:p>
+    <w:p>
+      <w:pPr>
+        <w:shd w:val="clear" w:color="auto" w:fill="1F1F1F"/>
+        <w:spacing w:after="0" w:line="285" w:lineRule="atLeast"/>
+        <w:rPr>
+          <w:rFonts w:ascii="Consolas" w:eastAsia="Times New Roman" w:hAnsi="Consolas" w:cs="Times New Roman"/>
+          <w:noProof w:val="0"/>
+          <w:color w:val="CCCCCC"/>
+          <w:kern w:val="0"/>
+          <w:sz w:val="21"/>
+          <w:szCs w:val="21"/>
+          <w14:ligatures w14:val="none"/>
+        </w:rPr>
+      </w:pPr>
+      <w:r>
+        <w:rPr>
+          <w:rFonts w:ascii="Consolas" w:eastAsia="Times New Roman" w:hAnsi="Consolas" w:cs="Times New Roman"/>
+          <w:noProof w:val="0"/>
+          <w:color w:val="CCCCCC"/>
+          <w:kern w:val="0"/>
+          <w:sz w:val="21"/>
+          <w:szCs w:val="21"/>
+          <w14:ligatures w14:val="none"/>
+        </w:rPr>
+        <w:t xml:space="preserve">            </w:t>
+      </w:r>
+      <w:r>
+        <w:rPr>
+          <w:rFonts w:ascii="Consolas" w:eastAsia="Times New Roman" w:hAnsi="Consolas" w:cs="Times New Roman"/>
+          <w:noProof w:val="0"/>
+          <w:color w:val="6A9955"/>
+          <w:kern w:val="0"/>
+          <w:sz w:val="21"/>
+          <w:szCs w:val="21"/>
+          <w14:ligatures w14:val="none"/>
+        </w:rPr>
+        <w:t>// Kalau mau kasih kondisi atau validasi bisa kayak gini</w:t>
+      </w:r>
+    </w:p>
+    <w:p>
+      <w:pPr>
+        <w:shd w:val="clear" w:color="auto" w:fill="1F1F1F"/>
+        <w:spacing w:after="0" w:line="285" w:lineRule="atLeast"/>
+        <w:rPr>
+          <w:rFonts w:ascii="Consolas" w:eastAsia="Times New Roman" w:hAnsi="Consolas" w:cs="Times New Roman"/>
+          <w:noProof w:val="0"/>
+          <w:color w:val="CCCCCC"/>
+          <w:kern w:val="0"/>
+          <w:sz w:val="21"/>
+          <w:szCs w:val="21"/>
+          <w14:ligatures w14:val="none"/>
+        </w:rPr>
+      </w:pPr>
+      <w:r>
+        <w:rPr>
+          <w:rFonts w:ascii="Consolas" w:eastAsia="Times New Roman" w:hAnsi="Consolas" w:cs="Times New Roman"/>
+          <w:noProof w:val="0"/>
+          <w:color w:val="CCCCCC"/>
+          <w:kern w:val="0"/>
+          <w:sz w:val="21"/>
+          <w:szCs w:val="21"/>
+          <w14:ligatures w14:val="none"/>
+        </w:rPr>
+        <w:t xml:space="preserve">            </w:t>
+      </w:r>
+      <w:r>
+        <w:rPr>
+          <w:rFonts w:ascii="Consolas" w:eastAsia="Times New Roman" w:hAnsi="Consolas" w:cs="Times New Roman"/>
+          <w:noProof w:val="0"/>
+          <w:color w:val="6A9955"/>
+          <w:kern w:val="0"/>
+          <w:sz w:val="21"/>
+          <w:szCs w:val="21"/>
+          <w14:ligatures w14:val="none"/>
+        </w:rPr>
+        <w:t>// where: {</w:t>
+      </w:r>
+    </w:p>
+    <w:p>
+      <w:pPr>
+        <w:shd w:val="clear" w:color="auto" w:fill="1F1F1F"/>
+        <w:spacing w:after="0" w:line="285" w:lineRule="atLeast"/>
+        <w:rPr>
+          <w:rFonts w:ascii="Consolas" w:eastAsia="Times New Roman" w:hAnsi="Consolas" w:cs="Times New Roman"/>
+          <w:noProof w:val="0"/>
+          <w:color w:val="CCCCCC"/>
+          <w:kern w:val="0"/>
+          <w:sz w:val="21"/>
+          <w:szCs w:val="21"/>
+          <w14:ligatures w14:val="none"/>
+        </w:rPr>
+      </w:pPr>
+      <w:r>
+        <w:rPr>
+          <w:rFonts w:ascii="Consolas" w:eastAsia="Times New Roman" w:hAnsi="Consolas" w:cs="Times New Roman"/>
+          <w:noProof w:val="0"/>
+          <w:color w:val="CCCCCC"/>
+          <w:kern w:val="0"/>
+          <w:sz w:val="21"/>
+          <w:szCs w:val="21"/>
+          <w14:ligatures w14:val="none"/>
+        </w:rPr>
+        <w:t xml:space="preserve">            </w:t>
+      </w:r>
+      <w:r>
+        <w:rPr>
+          <w:rFonts w:ascii="Consolas" w:eastAsia="Times New Roman" w:hAnsi="Consolas" w:cs="Times New Roman"/>
+          <w:noProof w:val="0"/>
+          <w:color w:val="6A9955"/>
+          <w:kern w:val="0"/>
+          <w:sz w:val="21"/>
+          <w:szCs w:val="21"/>
+          <w14:ligatures w14:val="none"/>
+        </w:rPr>
+        <w:t>//     id:1</w:t>
+      </w:r>
+    </w:p>
+    <w:p>
+      <w:pPr>
+        <w:shd w:val="clear" w:color="auto" w:fill="1F1F1F"/>
+        <w:spacing w:after="0" w:line="285" w:lineRule="atLeast"/>
+        <w:rPr>
+          <w:rFonts w:ascii="Consolas" w:eastAsia="Times New Roman" w:hAnsi="Consolas" w:cs="Times New Roman"/>
+          <w:noProof w:val="0"/>
+          <w:color w:val="CCCCCC"/>
+          <w:kern w:val="0"/>
+          <w:sz w:val="21"/>
+          <w:szCs w:val="21"/>
+          <w14:ligatures w14:val="none"/>
+        </w:rPr>
+      </w:pPr>
+      <w:r>
+        <w:rPr>
+          <w:rFonts w:ascii="Consolas" w:eastAsia="Times New Roman" w:hAnsi="Consolas" w:cs="Times New Roman"/>
+          <w:noProof w:val="0"/>
+          <w:color w:val="CCCCCC"/>
+          <w:kern w:val="0"/>
+          <w:sz w:val="21"/>
+          <w:szCs w:val="21"/>
+          <w14:ligatures w14:val="none"/>
+        </w:rPr>
+        <w:t xml:space="preserve">            </w:t>
+      </w:r>
+      <w:r>
+        <w:rPr>
+          <w:rFonts w:ascii="Consolas" w:eastAsia="Times New Roman" w:hAnsi="Consolas" w:cs="Times New Roman"/>
+          <w:noProof w:val="0"/>
+          <w:color w:val="6A9955"/>
+          <w:kern w:val="0"/>
+          <w:sz w:val="21"/>
+          <w:szCs w:val="21"/>
+          <w14:ligatures w14:val="none"/>
+        </w:rPr>
+        <w:t>// }</w:t>
+      </w:r>
+    </w:p>
+    <w:p>
+      <w:pPr>
+        <w:shd w:val="clear" w:color="auto" w:fill="1F1F1F"/>
+        <w:spacing w:after="0" w:line="285" w:lineRule="atLeast"/>
+        <w:rPr>
+          <w:rFonts w:ascii="Consolas" w:eastAsia="Times New Roman" w:hAnsi="Consolas" w:cs="Times New Roman"/>
+          <w:noProof w:val="0"/>
+          <w:color w:val="CCCCCC"/>
+          <w:kern w:val="0"/>
+          <w:sz w:val="21"/>
+          <w:szCs w:val="21"/>
+          <w14:ligatures w14:val="none"/>
+        </w:rPr>
+      </w:pPr>
+    </w:p>
+    <w:p>
+      <w:pPr>
+        <w:shd w:val="clear" w:color="auto" w:fill="1F1F1F"/>
+        <w:spacing w:after="0" w:line="285" w:lineRule="atLeast"/>
+        <w:rPr>
+          <w:rFonts w:ascii="Consolas" w:eastAsia="Times New Roman" w:hAnsi="Consolas" w:cs="Times New Roman"/>
+          <w:noProof w:val="0"/>
+          <w:color w:val="CCCCCC"/>
+          <w:kern w:val="0"/>
+          <w:sz w:val="21"/>
+          <w:szCs w:val="21"/>
+          <w14:ligatures w14:val="none"/>
+        </w:rPr>
+      </w:pPr>
+      <w:r>
+        <w:rPr>
+          <w:rFonts w:ascii="Consolas" w:eastAsia="Times New Roman" w:hAnsi="Consolas" w:cs="Times New Roman"/>
+          <w:noProof w:val="0"/>
+          <w:color w:val="CCCCCC"/>
+          <w:kern w:val="0"/>
+          <w:sz w:val="21"/>
+          <w:szCs w:val="21"/>
+          <w14:ligatures w14:val="none"/>
+        </w:rPr>
+        <w:t xml:space="preserve">            </w:t>
+      </w:r>
+      <w:r>
+        <w:rPr>
+          <w:rFonts w:ascii="Consolas" w:eastAsia="Times New Roman" w:hAnsi="Consolas" w:cs="Times New Roman"/>
+          <w:noProof w:val="0"/>
+          <w:color w:val="6A9955"/>
+          <w:kern w:val="0"/>
+          <w:sz w:val="21"/>
+          <w:szCs w:val="21"/>
+          <w14:ligatures w14:val="none"/>
+        </w:rPr>
+        <w:t xml:space="preserve">// Kalau mau diurutkan bisa kayak gini </w:t>
+      </w:r>
+    </w:p>
+    <w:p>
+      <w:pPr>
+        <w:shd w:val="clear" w:color="auto" w:fill="1F1F1F"/>
+        <w:spacing w:after="0" w:line="285" w:lineRule="atLeast"/>
+        <w:rPr>
+          <w:rFonts w:ascii="Consolas" w:eastAsia="Times New Roman" w:hAnsi="Consolas" w:cs="Times New Roman"/>
+          <w:noProof w:val="0"/>
+          <w:color w:val="CCCCCC"/>
+          <w:kern w:val="0"/>
+          <w:sz w:val="21"/>
+          <w:szCs w:val="21"/>
+          <w14:ligatures w14:val="none"/>
+        </w:rPr>
+      </w:pPr>
+      <w:r>
+        <w:rPr>
+          <w:rFonts w:ascii="Consolas" w:eastAsia="Times New Roman" w:hAnsi="Consolas" w:cs="Times New Roman"/>
+          <w:noProof w:val="0"/>
+          <w:color w:val="CCCCCC"/>
+          <w:kern w:val="0"/>
+          <w:sz w:val="21"/>
+          <w:szCs w:val="21"/>
+          <w14:ligatures w14:val="none"/>
+        </w:rPr>
+        <w:t xml:space="preserve">            </w:t>
+      </w:r>
+      <w:r>
+        <w:rPr>
+          <w:rFonts w:ascii="Consolas" w:eastAsia="Times New Roman" w:hAnsi="Consolas" w:cs="Times New Roman"/>
+          <w:noProof w:val="0"/>
+          <w:color w:val="6A9955"/>
+          <w:kern w:val="0"/>
+          <w:sz w:val="21"/>
+          <w:szCs w:val="21"/>
+          <w14:ligatures w14:val="none"/>
+        </w:rPr>
+        <w:t>// ASC = ascending (dari kecil ke besar)</w:t>
+      </w:r>
+    </w:p>
+    <w:p>
+      <w:pPr>
+        <w:shd w:val="clear" w:color="auto" w:fill="1F1F1F"/>
+        <w:spacing w:after="0" w:line="285" w:lineRule="atLeast"/>
+        <w:rPr>
+          <w:rFonts w:ascii="Consolas" w:eastAsia="Times New Roman" w:hAnsi="Consolas" w:cs="Times New Roman"/>
+          <w:noProof w:val="0"/>
+          <w:color w:val="CCCCCC"/>
+          <w:kern w:val="0"/>
+          <w:sz w:val="21"/>
+          <w:szCs w:val="21"/>
+          <w14:ligatures w14:val="none"/>
+        </w:rPr>
+      </w:pPr>
+      <w:r>
+        <w:rPr>
+          <w:rFonts w:ascii="Consolas" w:eastAsia="Times New Roman" w:hAnsi="Consolas" w:cs="Times New Roman"/>
+          <w:noProof w:val="0"/>
+          <w:color w:val="CCCCCC"/>
+          <w:kern w:val="0"/>
+          <w:sz w:val="21"/>
+          <w:szCs w:val="21"/>
+          <w14:ligatures w14:val="none"/>
+        </w:rPr>
+        <w:t xml:space="preserve">            </w:t>
+      </w:r>
+      <w:r>
+        <w:rPr>
+          <w:rFonts w:ascii="Consolas" w:eastAsia="Times New Roman" w:hAnsi="Consolas" w:cs="Times New Roman"/>
+          <w:noProof w:val="0"/>
+          <w:color w:val="6A9955"/>
+          <w:kern w:val="0"/>
+          <w:sz w:val="21"/>
+          <w:szCs w:val="21"/>
+          <w14:ligatures w14:val="none"/>
+        </w:rPr>
+        <w:t>// DESC = descending (dari besar ke kecil)</w:t>
+      </w:r>
+    </w:p>
+    <w:p>
+      <w:pPr>
+        <w:shd w:val="clear" w:color="auto" w:fill="1F1F1F"/>
+        <w:spacing w:after="0" w:line="285" w:lineRule="atLeast"/>
+        <w:rPr>
+          <w:rFonts w:ascii="Consolas" w:eastAsia="Times New Roman" w:hAnsi="Consolas" w:cs="Times New Roman"/>
+          <w:noProof w:val="0"/>
+          <w:color w:val="CCCCCC"/>
+          <w:kern w:val="0"/>
+          <w:sz w:val="21"/>
+          <w:szCs w:val="21"/>
+          <w14:ligatures w14:val="none"/>
+        </w:rPr>
+      </w:pPr>
+      <w:r>
+        <w:rPr>
+          <w:rFonts w:ascii="Consolas" w:eastAsia="Times New Roman" w:hAnsi="Consolas" w:cs="Times New Roman"/>
+          <w:noProof w:val="0"/>
+          <w:color w:val="CCCCCC"/>
+          <w:kern w:val="0"/>
+          <w:sz w:val="21"/>
+          <w:szCs w:val="21"/>
+          <w14:ligatures w14:val="none"/>
+        </w:rPr>
+        <w:t xml:space="preserve">            </w:t>
+      </w:r>
+      <w:r>
+        <w:rPr>
+          <w:rFonts w:ascii="Consolas" w:eastAsia="Times New Roman" w:hAnsi="Consolas" w:cs="Times New Roman"/>
+          <w:noProof w:val="0"/>
+          <w:color w:val="6A9955"/>
+          <w:kern w:val="0"/>
+          <w:sz w:val="21"/>
+          <w:szCs w:val="21"/>
+          <w14:ligatures w14:val="none"/>
+        </w:rPr>
+        <w:t>// order: [</w:t>
+      </w:r>
+    </w:p>
+    <w:p>
+      <w:pPr>
+        <w:shd w:val="clear" w:color="auto" w:fill="1F1F1F"/>
+        <w:spacing w:after="0" w:line="285" w:lineRule="atLeast"/>
+        <w:rPr>
+          <w:rFonts w:ascii="Consolas" w:eastAsia="Times New Roman" w:hAnsi="Consolas" w:cs="Times New Roman"/>
+          <w:noProof w:val="0"/>
+          <w:color w:val="CCCCCC"/>
+          <w:kern w:val="0"/>
+          <w:sz w:val="21"/>
+          <w:szCs w:val="21"/>
+          <w14:ligatures w14:val="none"/>
+        </w:rPr>
+      </w:pPr>
+      <w:r>
+        <w:rPr>
+          <w:rFonts w:ascii="Consolas" w:eastAsia="Times New Roman" w:hAnsi="Consolas" w:cs="Times New Roman"/>
+          <w:noProof w:val="0"/>
+          <w:color w:val="CCCCCC"/>
+          <w:kern w:val="0"/>
+          <w:sz w:val="21"/>
+          <w:szCs w:val="21"/>
+          <w14:ligatures w14:val="none"/>
+        </w:rPr>
+        <w:t xml:space="preserve">            </w:t>
+      </w:r>
+      <w:r>
+        <w:rPr>
+          <w:rFonts w:ascii="Consolas" w:eastAsia="Times New Roman" w:hAnsi="Consolas" w:cs="Times New Roman"/>
+          <w:noProof w:val="0"/>
+          <w:color w:val="6A9955"/>
+          <w:kern w:val="0"/>
+          <w:sz w:val="21"/>
+          <w:szCs w:val="21"/>
+          <w14:ligatures w14:val="none"/>
+        </w:rPr>
+        <w:t>//     ['id', 'DESC']</w:t>
+      </w:r>
+    </w:p>
+    <w:p>
+      <w:pPr>
+        <w:shd w:val="clear" w:color="auto" w:fill="1F1F1F"/>
+        <w:spacing w:after="0" w:line="285" w:lineRule="atLeast"/>
+        <w:rPr>
+          <w:rFonts w:ascii="Consolas" w:eastAsia="Times New Roman" w:hAnsi="Consolas" w:cs="Times New Roman"/>
+          <w:noProof w:val="0"/>
+          <w:color w:val="CCCCCC"/>
+          <w:kern w:val="0"/>
+          <w:sz w:val="21"/>
+          <w:szCs w:val="21"/>
+          <w14:ligatures w14:val="none"/>
+        </w:rPr>
+      </w:pPr>
+      <w:r>
+        <w:rPr>
+          <w:rFonts w:ascii="Consolas" w:eastAsia="Times New Roman" w:hAnsi="Consolas" w:cs="Times New Roman"/>
+          <w:noProof w:val="0"/>
+          <w:color w:val="CCCCCC"/>
+          <w:kern w:val="0"/>
+          <w:sz w:val="21"/>
+          <w:szCs w:val="21"/>
+          <w14:ligatures w14:val="none"/>
+        </w:rPr>
+        <w:t xml:space="preserve">            </w:t>
+      </w:r>
+      <w:r>
+        <w:rPr>
+          <w:rFonts w:ascii="Consolas" w:eastAsia="Times New Roman" w:hAnsi="Consolas" w:cs="Times New Roman"/>
+          <w:noProof w:val="0"/>
+          <w:color w:val="6A9955"/>
+          <w:kern w:val="0"/>
+          <w:sz w:val="21"/>
+          <w:szCs w:val="21"/>
+          <w14:ligatures w14:val="none"/>
+        </w:rPr>
+        <w:t>// ]            </w:t>
+      </w:r>
+    </w:p>
+    <w:p>
+      <w:pPr>
+        <w:shd w:val="clear" w:color="auto" w:fill="1F1F1F"/>
+        <w:spacing w:after="0" w:line="285" w:lineRule="atLeast"/>
+        <w:rPr>
+          <w:rFonts w:ascii="Consolas" w:eastAsia="Times New Roman" w:hAnsi="Consolas" w:cs="Times New Roman"/>
+          <w:noProof w:val="0"/>
+          <w:color w:val="CCCCCC"/>
+          <w:kern w:val="0"/>
+          <w:sz w:val="21"/>
+          <w:szCs w:val="21"/>
+          <w14:ligatures w14:val="none"/>
+        </w:rPr>
+      </w:pPr>
+      <w:r>
+        <w:rPr>
+          <w:rFonts w:ascii="Consolas" w:eastAsia="Times New Roman" w:hAnsi="Consolas" w:cs="Times New Roman"/>
+          <w:noProof w:val="0"/>
+          <w:color w:val="CCCCCC"/>
+          <w:kern w:val="0"/>
+          <w:sz w:val="21"/>
+          <w:szCs w:val="21"/>
+          <w14:ligatures w14:val="none"/>
+        </w:rPr>
+        <w:t>        })</w:t>
+      </w:r>
+    </w:p>
+    <w:p>
+      <w:pPr>
+        <w:shd w:val="clear" w:color="auto" w:fill="1F1F1F"/>
+        <w:spacing w:after="0" w:line="285" w:lineRule="atLeast"/>
+        <w:rPr>
+          <w:rFonts w:ascii="Consolas" w:eastAsia="Times New Roman" w:hAnsi="Consolas" w:cs="Times New Roman"/>
+          <w:noProof w:val="0"/>
+          <w:color w:val="CCCCCC"/>
+          <w:kern w:val="0"/>
+          <w:sz w:val="21"/>
+          <w:szCs w:val="21"/>
+          <w14:ligatures w14:val="none"/>
+        </w:rPr>
+      </w:pPr>
+      <w:r>
+        <w:rPr>
+          <w:rFonts w:ascii="Consolas" w:eastAsia="Times New Roman" w:hAnsi="Consolas" w:cs="Times New Roman"/>
+          <w:noProof w:val="0"/>
+          <w:color w:val="CCCCCC"/>
+          <w:kern w:val="0"/>
+          <w:sz w:val="21"/>
+          <w:szCs w:val="21"/>
+          <w14:ligatures w14:val="none"/>
+        </w:rPr>
+        <w:t>        .</w:t>
+      </w:r>
+      <w:r>
+        <w:rPr>
+          <w:rFonts w:ascii="Consolas" w:eastAsia="Times New Roman" w:hAnsi="Consolas" w:cs="Times New Roman"/>
+          <w:noProof w:val="0"/>
+          <w:color w:val="DCDCAA"/>
+          <w:kern w:val="0"/>
+          <w:sz w:val="21"/>
+          <w:szCs w:val="21"/>
+          <w14:ligatures w14:val="none"/>
+        </w:rPr>
+        <w:t>then</w:t>
+      </w:r>
+      <w:r>
+        <w:rPr>
+          <w:rFonts w:ascii="Consolas" w:eastAsia="Times New Roman" w:hAnsi="Consolas" w:cs="Times New Roman"/>
+          <w:noProof w:val="0"/>
+          <w:color w:val="CCCCCC"/>
+          <w:kern w:val="0"/>
+          <w:sz w:val="21"/>
+          <w:szCs w:val="21"/>
+          <w14:ligatures w14:val="none"/>
+        </w:rPr>
+        <w:t>(</w:t>
+      </w:r>
+      <w:r>
+        <w:rPr>
+          <w:rFonts w:ascii="Consolas" w:eastAsia="Times New Roman" w:hAnsi="Consolas" w:cs="Times New Roman"/>
+          <w:noProof w:val="0"/>
+          <w:color w:val="9CDCFE"/>
+          <w:kern w:val="0"/>
+          <w:sz w:val="21"/>
+          <w:szCs w:val="21"/>
+          <w14:ligatures w14:val="none"/>
+        </w:rPr>
+        <w:t>todos</w:t>
+      </w:r>
+      <w:r>
+        <w:rPr>
+          <w:rFonts w:ascii="Consolas" w:eastAsia="Times New Roman" w:hAnsi="Consolas" w:cs="Times New Roman"/>
+          <w:noProof w:val="0"/>
+          <w:color w:val="CCCCCC"/>
+          <w:kern w:val="0"/>
+          <w:sz w:val="21"/>
+          <w:szCs w:val="21"/>
+          <w14:ligatures w14:val="none"/>
+        </w:rPr>
+        <w:t xml:space="preserve"> </w:t>
+      </w:r>
+      <w:r>
+        <w:rPr>
+          <w:rFonts w:ascii="Consolas" w:eastAsia="Times New Roman" w:hAnsi="Consolas" w:cs="Times New Roman"/>
+          <w:noProof w:val="0"/>
+          <w:color w:val="569CD6"/>
+          <w:kern w:val="0"/>
+          <w:sz w:val="21"/>
+          <w:szCs w:val="21"/>
+          <w14:ligatures w14:val="none"/>
+        </w:rPr>
+        <w:t>=&gt;</w:t>
+      </w:r>
+      <w:r>
+        <w:rPr>
+          <w:rFonts w:ascii="Consolas" w:eastAsia="Times New Roman" w:hAnsi="Consolas" w:cs="Times New Roman"/>
+          <w:noProof w:val="0"/>
+          <w:color w:val="CCCCCC"/>
+          <w:kern w:val="0"/>
+          <w:sz w:val="21"/>
+          <w:szCs w:val="21"/>
+          <w14:ligatures w14:val="none"/>
+        </w:rPr>
+        <w:t xml:space="preserve"> {</w:t>
+      </w:r>
+    </w:p>
+    <w:p>
+      <w:pPr>
+        <w:shd w:val="clear" w:color="auto" w:fill="1F1F1F"/>
+        <w:spacing w:after="0" w:line="285" w:lineRule="atLeast"/>
+        <w:rPr>
+          <w:rFonts w:ascii="Consolas" w:eastAsia="Times New Roman" w:hAnsi="Consolas" w:cs="Times New Roman"/>
+          <w:noProof w:val="0"/>
+          <w:color w:val="CCCCCC"/>
+          <w:kern w:val="0"/>
+          <w:sz w:val="21"/>
+          <w:szCs w:val="21"/>
+          <w14:ligatures w14:val="none"/>
+        </w:rPr>
+      </w:pPr>
+      <w:r>
+        <w:rPr>
+          <w:rFonts w:ascii="Consolas" w:eastAsia="Times New Roman" w:hAnsi="Consolas" w:cs="Times New Roman"/>
+          <w:noProof w:val="0"/>
+          <w:color w:val="CCCCCC"/>
+          <w:kern w:val="0"/>
+          <w:sz w:val="21"/>
+          <w:szCs w:val="21"/>
+          <w14:ligatures w14:val="none"/>
+        </w:rPr>
+        <w:t xml:space="preserve">            </w:t>
+      </w:r>
+      <w:r>
+        <w:rPr>
+          <w:rFonts w:ascii="Consolas" w:eastAsia="Times New Roman" w:hAnsi="Consolas" w:cs="Times New Roman"/>
+          <w:noProof w:val="0"/>
+          <w:color w:val="9CDCFE"/>
+          <w:kern w:val="0"/>
+          <w:sz w:val="21"/>
+          <w:szCs w:val="21"/>
+          <w14:ligatures w14:val="none"/>
+        </w:rPr>
+        <w:t>res</w:t>
+      </w:r>
+      <w:r>
+        <w:rPr>
+          <w:rFonts w:ascii="Consolas" w:eastAsia="Times New Roman" w:hAnsi="Consolas" w:cs="Times New Roman"/>
+          <w:noProof w:val="0"/>
+          <w:color w:val="CCCCCC"/>
+          <w:kern w:val="0"/>
+          <w:sz w:val="21"/>
+          <w:szCs w:val="21"/>
+          <w14:ligatures w14:val="none"/>
+        </w:rPr>
+        <w:t>.</w:t>
+      </w:r>
+      <w:r>
+        <w:rPr>
+          <w:rFonts w:ascii="Consolas" w:eastAsia="Times New Roman" w:hAnsi="Consolas" w:cs="Times New Roman"/>
+          <w:noProof w:val="0"/>
+          <w:color w:val="DCDCAA"/>
+          <w:kern w:val="0"/>
+          <w:sz w:val="21"/>
+          <w:szCs w:val="21"/>
+          <w14:ligatures w14:val="none"/>
+        </w:rPr>
+        <w:t>json</w:t>
+      </w:r>
+      <w:r>
+        <w:rPr>
+          <w:rFonts w:ascii="Consolas" w:eastAsia="Times New Roman" w:hAnsi="Consolas" w:cs="Times New Roman"/>
+          <w:noProof w:val="0"/>
+          <w:color w:val="CCCCCC"/>
+          <w:kern w:val="0"/>
+          <w:sz w:val="21"/>
+          <w:szCs w:val="21"/>
+          <w14:ligatures w14:val="none"/>
+        </w:rPr>
+        <w:t>(</w:t>
+      </w:r>
+      <w:r>
+        <w:rPr>
+          <w:rFonts w:ascii="Consolas" w:eastAsia="Times New Roman" w:hAnsi="Consolas" w:cs="Times New Roman"/>
+          <w:noProof w:val="0"/>
+          <w:color w:val="9CDCFE"/>
+          <w:kern w:val="0"/>
+          <w:sz w:val="21"/>
+          <w:szCs w:val="21"/>
+          <w14:ligatures w14:val="none"/>
+        </w:rPr>
+        <w:t>todos</w:t>
+      </w:r>
+      <w:r>
+        <w:rPr>
+          <w:rFonts w:ascii="Consolas" w:eastAsia="Times New Roman" w:hAnsi="Consolas" w:cs="Times New Roman"/>
+          <w:noProof w:val="0"/>
+          <w:color w:val="CCCCCC"/>
+          <w:kern w:val="0"/>
+          <w:sz w:val="21"/>
+          <w:szCs w:val="21"/>
+          <w14:ligatures w14:val="none"/>
+        </w:rPr>
+        <w:t>);</w:t>
+      </w:r>
+    </w:p>
+    <w:p>
+      <w:pPr>
+        <w:shd w:val="clear" w:color="auto" w:fill="1F1F1F"/>
+        <w:spacing w:after="0" w:line="285" w:lineRule="atLeast"/>
+        <w:rPr>
+          <w:rFonts w:ascii="Consolas" w:eastAsia="Times New Roman" w:hAnsi="Consolas" w:cs="Times New Roman"/>
+          <w:noProof w:val="0"/>
+          <w:color w:val="CCCCCC"/>
+          <w:kern w:val="0"/>
+          <w:sz w:val="21"/>
+          <w:szCs w:val="21"/>
+          <w14:ligatures w14:val="none"/>
+        </w:rPr>
+      </w:pPr>
+      <w:r>
+        <w:rPr>
+          <w:rFonts w:ascii="Consolas" w:eastAsia="Times New Roman" w:hAnsi="Consolas" w:cs="Times New Roman"/>
+          <w:noProof w:val="0"/>
+          <w:color w:val="CCCCCC"/>
+          <w:kern w:val="0"/>
+          <w:sz w:val="21"/>
+          <w:szCs w:val="21"/>
+          <w14:ligatures w14:val="none"/>
+        </w:rPr>
+        <w:t>        })</w:t>
+      </w:r>
+    </w:p>
+    <w:p>
+      <w:pPr>
+        <w:shd w:val="clear" w:color="auto" w:fill="1F1F1F"/>
+        <w:spacing w:after="0" w:line="285" w:lineRule="atLeast"/>
+        <w:rPr>
+          <w:rFonts w:ascii="Consolas" w:eastAsia="Times New Roman" w:hAnsi="Consolas" w:cs="Times New Roman"/>
+          <w:noProof w:val="0"/>
+          <w:color w:val="CCCCCC"/>
+          <w:kern w:val="0"/>
+          <w:sz w:val="21"/>
+          <w:szCs w:val="21"/>
+          <w14:ligatures w14:val="none"/>
+        </w:rPr>
+      </w:pPr>
+      <w:r>
+        <w:rPr>
+          <w:rFonts w:ascii="Consolas" w:eastAsia="Times New Roman" w:hAnsi="Consolas" w:cs="Times New Roman"/>
+          <w:noProof w:val="0"/>
+          <w:color w:val="CCCCCC"/>
+          <w:kern w:val="0"/>
+          <w:sz w:val="21"/>
+          <w:szCs w:val="21"/>
+          <w14:ligatures w14:val="none"/>
+        </w:rPr>
+        <w:t>        .</w:t>
+      </w:r>
+      <w:r>
+        <w:rPr>
+          <w:rFonts w:ascii="Consolas" w:eastAsia="Times New Roman" w:hAnsi="Consolas" w:cs="Times New Roman"/>
+          <w:noProof w:val="0"/>
+          <w:color w:val="DCDCAA"/>
+          <w:kern w:val="0"/>
+          <w:sz w:val="21"/>
+          <w:szCs w:val="21"/>
+          <w14:ligatures w14:val="none"/>
+        </w:rPr>
+        <w:t>catch</w:t>
+      </w:r>
+      <w:r>
+        <w:rPr>
+          <w:rFonts w:ascii="Consolas" w:eastAsia="Times New Roman" w:hAnsi="Consolas" w:cs="Times New Roman"/>
+          <w:noProof w:val="0"/>
+          <w:color w:val="CCCCCC"/>
+          <w:kern w:val="0"/>
+          <w:sz w:val="21"/>
+          <w:szCs w:val="21"/>
+          <w14:ligatures w14:val="none"/>
+        </w:rPr>
+        <w:t>(</w:t>
+      </w:r>
+      <w:r>
+        <w:rPr>
+          <w:rFonts w:ascii="Consolas" w:eastAsia="Times New Roman" w:hAnsi="Consolas" w:cs="Times New Roman"/>
+          <w:noProof w:val="0"/>
+          <w:color w:val="9CDCFE"/>
+          <w:kern w:val="0"/>
+          <w:sz w:val="21"/>
+          <w:szCs w:val="21"/>
+          <w14:ligatures w14:val="none"/>
+        </w:rPr>
+        <w:t>err</w:t>
+      </w:r>
+      <w:r>
+        <w:rPr>
+          <w:rFonts w:ascii="Consolas" w:eastAsia="Times New Roman" w:hAnsi="Consolas" w:cs="Times New Roman"/>
+          <w:noProof w:val="0"/>
+          <w:color w:val="569CD6"/>
+          <w:kern w:val="0"/>
+          <w:sz w:val="21"/>
+          <w:szCs w:val="21"/>
+          <w14:ligatures w14:val="none"/>
+        </w:rPr>
+        <w:t>=&gt;</w:t>
+      </w:r>
+      <w:r>
+        <w:rPr>
+          <w:rFonts w:ascii="Consolas" w:eastAsia="Times New Roman" w:hAnsi="Consolas" w:cs="Times New Roman"/>
+          <w:noProof w:val="0"/>
+          <w:color w:val="CCCCCC"/>
+          <w:kern w:val="0"/>
+          <w:sz w:val="21"/>
+          <w:szCs w:val="21"/>
+          <w14:ligatures w14:val="none"/>
+        </w:rPr>
+        <w:t>{</w:t>
+      </w:r>
+    </w:p>
+    <w:p>
+      <w:pPr>
+        <w:shd w:val="clear" w:color="auto" w:fill="1F1F1F"/>
+        <w:spacing w:after="0" w:line="285" w:lineRule="atLeast"/>
+        <w:rPr>
+          <w:rFonts w:ascii="Consolas" w:eastAsia="Times New Roman" w:hAnsi="Consolas" w:cs="Times New Roman"/>
+          <w:noProof w:val="0"/>
+          <w:color w:val="CCCCCC"/>
+          <w:kern w:val="0"/>
+          <w:sz w:val="21"/>
+          <w:szCs w:val="21"/>
+          <w14:ligatures w14:val="none"/>
+        </w:rPr>
+      </w:pPr>
+      <w:r>
+        <w:rPr>
+          <w:rFonts w:ascii="Consolas" w:eastAsia="Times New Roman" w:hAnsi="Consolas" w:cs="Times New Roman"/>
+          <w:noProof w:val="0"/>
+          <w:color w:val="CCCCCC"/>
+          <w:kern w:val="0"/>
+          <w:sz w:val="21"/>
+          <w:szCs w:val="21"/>
+          <w14:ligatures w14:val="none"/>
+        </w:rPr>
+        <w:t xml:space="preserve">            </w:t>
+      </w:r>
+      <w:r>
+        <w:rPr>
+          <w:rFonts w:ascii="Consolas" w:eastAsia="Times New Roman" w:hAnsi="Consolas" w:cs="Times New Roman"/>
+          <w:noProof w:val="0"/>
+          <w:color w:val="9CDCFE"/>
+          <w:kern w:val="0"/>
+          <w:sz w:val="21"/>
+          <w:szCs w:val="21"/>
+          <w14:ligatures w14:val="none"/>
+        </w:rPr>
+        <w:t>res</w:t>
+      </w:r>
+      <w:r>
+        <w:rPr>
+          <w:rFonts w:ascii="Consolas" w:eastAsia="Times New Roman" w:hAnsi="Consolas" w:cs="Times New Roman"/>
+          <w:noProof w:val="0"/>
+          <w:color w:val="CCCCCC"/>
+          <w:kern w:val="0"/>
+          <w:sz w:val="21"/>
+          <w:szCs w:val="21"/>
+          <w14:ligatures w14:val="none"/>
+        </w:rPr>
+        <w:t>.</w:t>
+      </w:r>
+      <w:r>
+        <w:rPr>
+          <w:rFonts w:ascii="Consolas" w:eastAsia="Times New Roman" w:hAnsi="Consolas" w:cs="Times New Roman"/>
+          <w:noProof w:val="0"/>
+          <w:color w:val="DCDCAA"/>
+          <w:kern w:val="0"/>
+          <w:sz w:val="21"/>
+          <w:szCs w:val="21"/>
+          <w14:ligatures w14:val="none"/>
+        </w:rPr>
+        <w:t>json</w:t>
+      </w:r>
+      <w:r>
+        <w:rPr>
+          <w:rFonts w:ascii="Consolas" w:eastAsia="Times New Roman" w:hAnsi="Consolas" w:cs="Times New Roman"/>
+          <w:noProof w:val="0"/>
+          <w:color w:val="CCCCCC"/>
+          <w:kern w:val="0"/>
+          <w:sz w:val="21"/>
+          <w:szCs w:val="21"/>
+          <w14:ligatures w14:val="none"/>
+        </w:rPr>
+        <w:t>(</w:t>
+      </w:r>
+      <w:r>
+        <w:rPr>
+          <w:rFonts w:ascii="Consolas" w:eastAsia="Times New Roman" w:hAnsi="Consolas" w:cs="Times New Roman"/>
+          <w:noProof w:val="0"/>
+          <w:color w:val="9CDCFE"/>
+          <w:kern w:val="0"/>
+          <w:sz w:val="21"/>
+          <w:szCs w:val="21"/>
+          <w14:ligatures w14:val="none"/>
+        </w:rPr>
+        <w:t>err</w:t>
+      </w:r>
+      <w:r>
+        <w:rPr>
+          <w:rFonts w:ascii="Consolas" w:eastAsia="Times New Roman" w:hAnsi="Consolas" w:cs="Times New Roman"/>
+          <w:noProof w:val="0"/>
+          <w:color w:val="CCCCCC"/>
+          <w:kern w:val="0"/>
+          <w:sz w:val="21"/>
+          <w:szCs w:val="21"/>
+          <w14:ligatures w14:val="none"/>
+        </w:rPr>
+        <w:t>);</w:t>
+      </w:r>
+    </w:p>
+    <w:p>
+      <w:pPr>
+        <w:shd w:val="clear" w:color="auto" w:fill="1F1F1F"/>
+        <w:spacing w:after="0" w:line="285" w:lineRule="atLeast"/>
+        <w:rPr>
+          <w:rFonts w:ascii="Consolas" w:eastAsia="Times New Roman" w:hAnsi="Consolas" w:cs="Times New Roman"/>
+          <w:noProof w:val="0"/>
+          <w:color w:val="CCCCCC"/>
+          <w:kern w:val="0"/>
+          <w:sz w:val="21"/>
+          <w:szCs w:val="21"/>
+          <w14:ligatures w14:val="none"/>
+        </w:rPr>
+      </w:pPr>
+      <w:r>
+        <w:rPr>
+          <w:rFonts w:ascii="Consolas" w:eastAsia="Times New Roman" w:hAnsi="Consolas" w:cs="Times New Roman"/>
+          <w:noProof w:val="0"/>
+          <w:color w:val="CCCCCC"/>
+          <w:kern w:val="0"/>
+          <w:sz w:val="21"/>
+          <w:szCs w:val="21"/>
+          <w14:ligatures w14:val="none"/>
+        </w:rPr>
+        <w:t>        })</w:t>
+      </w:r>
+    </w:p>
+    <w:p>
+      <w:pPr>
+        <w:shd w:val="clear" w:color="auto" w:fill="1F1F1F"/>
+        <w:spacing w:after="0" w:line="285" w:lineRule="atLeast"/>
+        <w:rPr>
+          <w:rFonts w:ascii="Consolas" w:eastAsia="Times New Roman" w:hAnsi="Consolas" w:cs="Times New Roman"/>
+          <w:noProof w:val="0"/>
+          <w:color w:val="CCCCCC"/>
+          <w:kern w:val="0"/>
+          <w:sz w:val="21"/>
+          <w:szCs w:val="21"/>
+          <w14:ligatures w14:val="none"/>
+        </w:rPr>
+      </w:pPr>
+      <w:r>
+        <w:rPr>
+          <w:rFonts w:ascii="Consolas" w:eastAsia="Times New Roman" w:hAnsi="Consolas" w:cs="Times New Roman"/>
+          <w:noProof w:val="0"/>
+          <w:color w:val="CCCCCC"/>
+          <w:kern w:val="0"/>
+          <w:sz w:val="21"/>
+          <w:szCs w:val="21"/>
+          <w14:ligatures w14:val="none"/>
+        </w:rPr>
+        <w:t>    }</w:t>
+      </w:r>
+    </w:p>
+    <w:p>
+      <w:pPr>
+        <w:pStyle w:val="ListParagraph"/>
+        <w:numPr>
+          <w:ilvl w:val="0"/>
+          <w:numId w:val="2"/>
+        </w:numPr>
+      </w:pPr>
+      <w:r>
+        <w:t>Yang where mirip kaya query SELECT * From DB WHERE id = 1</w:t>
+      </w:r>
+    </w:p>
+    <w:p>
+      <w:pPr>
+        <w:pStyle w:val="ListParagraph"/>
+        <w:numPr>
+          <w:ilvl w:val="0"/>
+          <w:numId w:val="2"/>
+        </w:numPr>
+      </w:pPr>
+      <w:r>
+        <w:t>Untuk menampilkan data juga bisa diformat untuk berurutan (ASC,DESC)</w:t>
       </w:r>
     </w:p>
     <w:sectPr>
@@ -2695,7 +3692,6 @@
   <w:style w:type="character" w:default="1" w:styleId="DefaultParagraphFont">
     <w:name w:val="Default Paragraph Font"/>
     <w:uiPriority w:val="1"/>
-    <w:semiHidden/>
     <w:unhideWhenUsed/>
   </w:style>
   <w:style w:type="table" w:default="1" w:styleId="TableNormal">

</xml_diff>

<commit_message>
Trying Json-server as api, use axios, and some validation in status
</commit_message>
<xml_diff>
--- a/Lim's Note about Fullstack.docx
+++ b/Lim's Note about Fullstack.docx
@@ -626,7 +626,33 @@
           <w:szCs w:val="21"/>
           <w14:ligatures w14:val="none"/>
         </w:rPr>
-        <w:t>"nodemon app.js"</w:t>
+        <w:t>"</w:t>
+      </w:r>
+      <w:proofErr w:type="spellStart"/>
+      <w:r>
+        <w:rPr>
+          <w:rFonts w:ascii="Consolas" w:eastAsia="Times New Roman" w:hAnsi="Consolas" w:cs="Times New Roman"/>
+          <w:noProof w:val="0"/>
+          <w:color w:val="CE9178"/>
+          <w:kern w:val="0"/>
+          <w:sz w:val="21"/>
+          <w:szCs w:val="21"/>
+          <w14:ligatures w14:val="none"/>
+        </w:rPr>
+        <w:t>nodemon</w:t>
+      </w:r>
+      <w:proofErr w:type="spellEnd"/>
+      <w:r>
+        <w:rPr>
+          <w:rFonts w:ascii="Consolas" w:eastAsia="Times New Roman" w:hAnsi="Consolas" w:cs="Times New Roman"/>
+          <w:noProof w:val="0"/>
+          <w:color w:val="CE9178"/>
+          <w:kern w:val="0"/>
+          <w:sz w:val="21"/>
+          <w:szCs w:val="21"/>
+          <w14:ligatures w14:val="none"/>
+        </w:rPr>
+        <w:t xml:space="preserve"> app.js"</w:t>
       </w:r>
       <w:r>
         <w:rPr>
@@ -863,6 +889,7 @@
         </w:rPr>
         <w:t xml:space="preserve"> {</w:t>
       </w:r>
+      <w:proofErr w:type="spellStart"/>
       <w:r>
         <w:rPr>
           <w:rFonts w:ascii="Consolas" w:eastAsia="Times New Roman" w:hAnsi="Consolas" w:cs="Times New Roman"/>
@@ -875,6 +902,7 @@
         </w:rPr>
         <w:t>todo</w:t>
       </w:r>
+      <w:proofErr w:type="spellEnd"/>
       <w:r>
         <w:rPr>
           <w:rFonts w:ascii="Consolas" w:eastAsia="Times New Roman" w:hAnsi="Consolas" w:cs="Times New Roman"/>
@@ -1016,6 +1044,7 @@
         </w:rPr>
         <w:t xml:space="preserve"> </w:t>
       </w:r>
+      <w:proofErr w:type="spellStart"/>
       <w:r>
         <w:rPr>
           <w:rFonts w:ascii="Consolas" w:eastAsia="Times New Roman" w:hAnsi="Consolas" w:cs="Times New Roman"/>
@@ -1028,6 +1057,7 @@
         </w:rPr>
         <w:t>getTodos</w:t>
       </w:r>
+      <w:proofErr w:type="spellEnd"/>
       <w:r>
         <w:rPr>
           <w:rFonts w:ascii="Consolas" w:eastAsia="Times New Roman" w:hAnsi="Consolas" w:cs="Times New Roman"/>
@@ -1040,6 +1070,7 @@
         </w:rPr>
         <w:t>(</w:t>
       </w:r>
+      <w:proofErr w:type="spellStart"/>
       <w:r>
         <w:rPr>
           <w:rFonts w:ascii="Consolas" w:eastAsia="Times New Roman" w:hAnsi="Consolas" w:cs="Times New Roman"/>
@@ -1076,6 +1107,7 @@
         </w:rPr>
         <w:t>res</w:t>
       </w:r>
+      <w:proofErr w:type="spellEnd"/>
       <w:r>
         <w:rPr>
           <w:rFonts w:ascii="Consolas" w:eastAsia="Times New Roman" w:hAnsi="Consolas" w:cs="Times New Roman"/>
@@ -1120,6 +1152,7 @@
         </w:rPr>
         <w:t xml:space="preserve">        </w:t>
       </w:r>
+      <w:proofErr w:type="spellStart"/>
       <w:r>
         <w:rPr>
           <w:rFonts w:ascii="Consolas" w:eastAsia="Times New Roman" w:hAnsi="Consolas" w:cs="Times New Roman"/>
@@ -1156,6 +1189,7 @@
         </w:rPr>
         <w:t>findAll</w:t>
       </w:r>
+      <w:proofErr w:type="spellEnd"/>
       <w:r>
         <w:rPr>
           <w:rFonts w:ascii="Consolas" w:eastAsia="Times New Roman" w:hAnsi="Consolas" w:cs="Times New Roman"/>
@@ -1224,6 +1258,7 @@
         </w:rPr>
         <w:t>(</w:t>
       </w:r>
+      <w:proofErr w:type="spellStart"/>
       <w:r>
         <w:rPr>
           <w:rFonts w:ascii="Consolas" w:eastAsia="Times New Roman" w:hAnsi="Consolas" w:cs="Times New Roman"/>
@@ -1236,6 +1271,7 @@
         </w:rPr>
         <w:t>todos</w:t>
       </w:r>
+      <w:proofErr w:type="spellEnd"/>
       <w:r>
         <w:rPr>
           <w:rFonts w:ascii="Consolas" w:eastAsia="Times New Roman" w:hAnsi="Consolas" w:cs="Times New Roman"/>
@@ -1304,6 +1340,7 @@
         </w:rPr>
         <w:t xml:space="preserve">            </w:t>
       </w:r>
+      <w:proofErr w:type="spellStart"/>
       <w:r>
         <w:rPr>
           <w:rFonts w:ascii="Consolas" w:eastAsia="Times New Roman" w:hAnsi="Consolas" w:cs="Times New Roman"/>
@@ -1340,6 +1377,7 @@
         </w:rPr>
         <w:t>json</w:t>
       </w:r>
+      <w:proofErr w:type="spellEnd"/>
       <w:r>
         <w:rPr>
           <w:rFonts w:ascii="Consolas" w:eastAsia="Times New Roman" w:hAnsi="Consolas" w:cs="Times New Roman"/>
@@ -1352,6 +1390,7 @@
         </w:rPr>
         <w:t>(</w:t>
       </w:r>
+      <w:proofErr w:type="spellStart"/>
       <w:r>
         <w:rPr>
           <w:rFonts w:ascii="Consolas" w:eastAsia="Times New Roman" w:hAnsi="Consolas" w:cs="Times New Roman"/>
@@ -1364,6 +1403,7 @@
         </w:rPr>
         <w:t>todos</w:t>
       </w:r>
+      <w:proofErr w:type="spellEnd"/>
       <w:r>
         <w:rPr>
           <w:rFonts w:ascii="Consolas" w:eastAsia="Times New Roman" w:hAnsi="Consolas" w:cs="Times New Roman"/>
@@ -1532,6 +1572,7 @@
         </w:rPr>
         <w:t xml:space="preserve">            </w:t>
       </w:r>
+      <w:proofErr w:type="spellStart"/>
       <w:r>
         <w:rPr>
           <w:rFonts w:ascii="Consolas" w:eastAsia="Times New Roman" w:hAnsi="Consolas" w:cs="Times New Roman"/>
@@ -1568,6 +1609,7 @@
         </w:rPr>
         <w:t>json</w:t>
       </w:r>
+      <w:proofErr w:type="spellEnd"/>
       <w:r>
         <w:rPr>
           <w:rFonts w:ascii="Consolas" w:eastAsia="Times New Roman" w:hAnsi="Consolas" w:cs="Times New Roman"/>
@@ -1771,6 +1813,7 @@
         </w:rPr>
         <w:t xml:space="preserve"> </w:t>
       </w:r>
+      <w:proofErr w:type="spellStart"/>
       <w:r>
         <w:rPr>
           <w:rFonts w:ascii="Consolas" w:eastAsia="Times New Roman" w:hAnsi="Consolas" w:cs="Times New Roman"/>
@@ -1783,6 +1826,7 @@
         </w:rPr>
         <w:t>getTodos</w:t>
       </w:r>
+      <w:proofErr w:type="spellEnd"/>
       <w:r>
         <w:rPr>
           <w:rFonts w:ascii="Consolas" w:eastAsia="Times New Roman" w:hAnsi="Consolas" w:cs="Times New Roman"/>
@@ -1795,6 +1839,7 @@
         </w:rPr>
         <w:t>(</w:t>
       </w:r>
+      <w:proofErr w:type="spellStart"/>
       <w:r>
         <w:rPr>
           <w:rFonts w:ascii="Consolas" w:eastAsia="Times New Roman" w:hAnsi="Consolas" w:cs="Times New Roman"/>
@@ -1831,6 +1876,7 @@
         </w:rPr>
         <w:t>res</w:t>
       </w:r>
+      <w:proofErr w:type="spellEnd"/>
       <w:r>
         <w:rPr>
           <w:rFonts w:ascii="Consolas" w:eastAsia="Times New Roman" w:hAnsi="Consolas" w:cs="Times New Roman"/>
@@ -1870,6 +1916,7 @@
         </w:rPr>
         <w:t xml:space="preserve">        </w:t>
       </w:r>
+      <w:proofErr w:type="spellStart"/>
       <w:r>
         <w:rPr>
           <w:rFonts w:ascii="Consolas" w:eastAsia="Times New Roman" w:hAnsi="Consolas" w:cs="Times New Roman"/>
@@ -1906,6 +1953,7 @@
         </w:rPr>
         <w:t>findAll</w:t>
       </w:r>
+      <w:proofErr w:type="spellEnd"/>
       <w:r>
         <w:rPr>
           <w:rFonts w:ascii="Consolas" w:eastAsia="Times New Roman" w:hAnsi="Consolas" w:cs="Times New Roman"/>
@@ -1955,8 +2003,178 @@
           <w:szCs w:val="21"/>
           <w14:ligatures w14:val="none"/>
         </w:rPr>
-        <w:t>// Kalau mau kasih kondisi atau validasi bisa kayak gini</w:t>
-      </w:r>
+        <w:t xml:space="preserve">// Kalau </w:t>
+      </w:r>
+      <w:proofErr w:type="spellStart"/>
+      <w:r>
+        <w:rPr>
+          <w:rFonts w:ascii="Consolas" w:eastAsia="Times New Roman" w:hAnsi="Consolas" w:cs="Times New Roman"/>
+          <w:noProof w:val="0"/>
+          <w:color w:val="6A9955"/>
+          <w:kern w:val="0"/>
+          <w:sz w:val="21"/>
+          <w:szCs w:val="21"/>
+          <w14:ligatures w14:val="none"/>
+        </w:rPr>
+        <w:t>mau</w:t>
+      </w:r>
+      <w:proofErr w:type="spellEnd"/>
+      <w:r>
+        <w:rPr>
+          <w:rFonts w:ascii="Consolas" w:eastAsia="Times New Roman" w:hAnsi="Consolas" w:cs="Times New Roman"/>
+          <w:noProof w:val="0"/>
+          <w:color w:val="6A9955"/>
+          <w:kern w:val="0"/>
+          <w:sz w:val="21"/>
+          <w:szCs w:val="21"/>
+          <w14:ligatures w14:val="none"/>
+        </w:rPr>
+        <w:t xml:space="preserve"> </w:t>
+      </w:r>
+      <w:proofErr w:type="spellStart"/>
+      <w:r>
+        <w:rPr>
+          <w:rFonts w:ascii="Consolas" w:eastAsia="Times New Roman" w:hAnsi="Consolas" w:cs="Times New Roman"/>
+          <w:noProof w:val="0"/>
+          <w:color w:val="6A9955"/>
+          <w:kern w:val="0"/>
+          <w:sz w:val="21"/>
+          <w:szCs w:val="21"/>
+          <w14:ligatures w14:val="none"/>
+        </w:rPr>
+        <w:t>kasih</w:t>
+      </w:r>
+      <w:proofErr w:type="spellEnd"/>
+      <w:r>
+        <w:rPr>
+          <w:rFonts w:ascii="Consolas" w:eastAsia="Times New Roman" w:hAnsi="Consolas" w:cs="Times New Roman"/>
+          <w:noProof w:val="0"/>
+          <w:color w:val="6A9955"/>
+          <w:kern w:val="0"/>
+          <w:sz w:val="21"/>
+          <w:szCs w:val="21"/>
+          <w14:ligatures w14:val="none"/>
+        </w:rPr>
+        <w:t xml:space="preserve"> </w:t>
+      </w:r>
+      <w:proofErr w:type="spellStart"/>
+      <w:r>
+        <w:rPr>
+          <w:rFonts w:ascii="Consolas" w:eastAsia="Times New Roman" w:hAnsi="Consolas" w:cs="Times New Roman"/>
+          <w:noProof w:val="0"/>
+          <w:color w:val="6A9955"/>
+          <w:kern w:val="0"/>
+          <w:sz w:val="21"/>
+          <w:szCs w:val="21"/>
+          <w14:ligatures w14:val="none"/>
+        </w:rPr>
+        <w:t>kondisi</w:t>
+      </w:r>
+      <w:proofErr w:type="spellEnd"/>
+      <w:r>
+        <w:rPr>
+          <w:rFonts w:ascii="Consolas" w:eastAsia="Times New Roman" w:hAnsi="Consolas" w:cs="Times New Roman"/>
+          <w:noProof w:val="0"/>
+          <w:color w:val="6A9955"/>
+          <w:kern w:val="0"/>
+          <w:sz w:val="21"/>
+          <w:szCs w:val="21"/>
+          <w14:ligatures w14:val="none"/>
+        </w:rPr>
+        <w:t xml:space="preserve"> </w:t>
+      </w:r>
+      <w:proofErr w:type="spellStart"/>
+      <w:r>
+        <w:rPr>
+          <w:rFonts w:ascii="Consolas" w:eastAsia="Times New Roman" w:hAnsi="Consolas" w:cs="Times New Roman"/>
+          <w:noProof w:val="0"/>
+          <w:color w:val="6A9955"/>
+          <w:kern w:val="0"/>
+          <w:sz w:val="21"/>
+          <w:szCs w:val="21"/>
+          <w14:ligatures w14:val="none"/>
+        </w:rPr>
+        <w:t>atau</w:t>
+      </w:r>
+      <w:proofErr w:type="spellEnd"/>
+      <w:r>
+        <w:rPr>
+          <w:rFonts w:ascii="Consolas" w:eastAsia="Times New Roman" w:hAnsi="Consolas" w:cs="Times New Roman"/>
+          <w:noProof w:val="0"/>
+          <w:color w:val="6A9955"/>
+          <w:kern w:val="0"/>
+          <w:sz w:val="21"/>
+          <w:szCs w:val="21"/>
+          <w14:ligatures w14:val="none"/>
+        </w:rPr>
+        <w:t xml:space="preserve"> </w:t>
+      </w:r>
+      <w:proofErr w:type="spellStart"/>
+      <w:r>
+        <w:rPr>
+          <w:rFonts w:ascii="Consolas" w:eastAsia="Times New Roman" w:hAnsi="Consolas" w:cs="Times New Roman"/>
+          <w:noProof w:val="0"/>
+          <w:color w:val="6A9955"/>
+          <w:kern w:val="0"/>
+          <w:sz w:val="21"/>
+          <w:szCs w:val="21"/>
+          <w14:ligatures w14:val="none"/>
+        </w:rPr>
+        <w:t>validasi</w:t>
+      </w:r>
+      <w:proofErr w:type="spellEnd"/>
+      <w:r>
+        <w:rPr>
+          <w:rFonts w:ascii="Consolas" w:eastAsia="Times New Roman" w:hAnsi="Consolas" w:cs="Times New Roman"/>
+          <w:noProof w:val="0"/>
+          <w:color w:val="6A9955"/>
+          <w:kern w:val="0"/>
+          <w:sz w:val="21"/>
+          <w:szCs w:val="21"/>
+          <w14:ligatures w14:val="none"/>
+        </w:rPr>
+        <w:t xml:space="preserve"> </w:t>
+      </w:r>
+      <w:proofErr w:type="spellStart"/>
+      <w:r>
+        <w:rPr>
+          <w:rFonts w:ascii="Consolas" w:eastAsia="Times New Roman" w:hAnsi="Consolas" w:cs="Times New Roman"/>
+          <w:noProof w:val="0"/>
+          <w:color w:val="6A9955"/>
+          <w:kern w:val="0"/>
+          <w:sz w:val="21"/>
+          <w:szCs w:val="21"/>
+          <w14:ligatures w14:val="none"/>
+        </w:rPr>
+        <w:t>bisa</w:t>
+      </w:r>
+      <w:proofErr w:type="spellEnd"/>
+      <w:r>
+        <w:rPr>
+          <w:rFonts w:ascii="Consolas" w:eastAsia="Times New Roman" w:hAnsi="Consolas" w:cs="Times New Roman"/>
+          <w:noProof w:val="0"/>
+          <w:color w:val="6A9955"/>
+          <w:kern w:val="0"/>
+          <w:sz w:val="21"/>
+          <w:szCs w:val="21"/>
+          <w14:ligatures w14:val="none"/>
+        </w:rPr>
+        <w:t xml:space="preserve"> kayak </w:t>
+      </w:r>
+      <w:proofErr w:type="spellStart"/>
+      <w:r>
+        <w:rPr>
+          <w:rFonts w:ascii="Consolas" w:eastAsia="Times New Roman" w:hAnsi="Consolas" w:cs="Times New Roman"/>
+          <w:noProof w:val="0"/>
+          <w:color w:val="6A9955"/>
+          <w:kern w:val="0"/>
+          <w:sz w:val="21"/>
+          <w:szCs w:val="21"/>
+          <w14:ligatures w14:val="none"/>
+        </w:rPr>
+        <w:t>gini</w:t>
+      </w:r>
+      <w:proofErr w:type="spellEnd"/>
     </w:p>
     <w:p>
       <w:pPr>
@@ -2126,7 +2344,111 @@
           <w:szCs w:val="21"/>
           <w14:ligatures w14:val="none"/>
         </w:rPr>
-        <w:t xml:space="preserve">// Kalau mau diurutkan bisa kayak gini </w:t>
+        <w:t xml:space="preserve">// Kalau </w:t>
+      </w:r>
+      <w:proofErr w:type="spellStart"/>
+      <w:r>
+        <w:rPr>
+          <w:rFonts w:ascii="Consolas" w:eastAsia="Times New Roman" w:hAnsi="Consolas" w:cs="Times New Roman"/>
+          <w:noProof w:val="0"/>
+          <w:color w:val="6A9955"/>
+          <w:kern w:val="0"/>
+          <w:sz w:val="21"/>
+          <w:szCs w:val="21"/>
+          <w14:ligatures w14:val="none"/>
+        </w:rPr>
+        <w:t>mau</w:t>
+      </w:r>
+      <w:proofErr w:type="spellEnd"/>
+      <w:r>
+        <w:rPr>
+          <w:rFonts w:ascii="Consolas" w:eastAsia="Times New Roman" w:hAnsi="Consolas" w:cs="Times New Roman"/>
+          <w:noProof w:val="0"/>
+          <w:color w:val="6A9955"/>
+          <w:kern w:val="0"/>
+          <w:sz w:val="21"/>
+          <w:szCs w:val="21"/>
+          <w14:ligatures w14:val="none"/>
+        </w:rPr>
+        <w:t xml:space="preserve"> </w:t>
+      </w:r>
+      <w:proofErr w:type="spellStart"/>
+      <w:r>
+        <w:rPr>
+          <w:rFonts w:ascii="Consolas" w:eastAsia="Times New Roman" w:hAnsi="Consolas" w:cs="Times New Roman"/>
+          <w:noProof w:val="0"/>
+          <w:color w:val="6A9955"/>
+          <w:kern w:val="0"/>
+          <w:sz w:val="21"/>
+          <w:szCs w:val="21"/>
+          <w14:ligatures w14:val="none"/>
+        </w:rPr>
+        <w:t>diurutkan</w:t>
+      </w:r>
+      <w:proofErr w:type="spellEnd"/>
+      <w:r>
+        <w:rPr>
+          <w:rFonts w:ascii="Consolas" w:eastAsia="Times New Roman" w:hAnsi="Consolas" w:cs="Times New Roman"/>
+          <w:noProof w:val="0"/>
+          <w:color w:val="6A9955"/>
+          <w:kern w:val="0"/>
+          <w:sz w:val="21"/>
+          <w:szCs w:val="21"/>
+          <w14:ligatures w14:val="none"/>
+        </w:rPr>
+        <w:t xml:space="preserve"> </w:t>
+      </w:r>
+      <w:proofErr w:type="spellStart"/>
+      <w:r>
+        <w:rPr>
+          <w:rFonts w:ascii="Consolas" w:eastAsia="Times New Roman" w:hAnsi="Consolas" w:cs="Times New Roman"/>
+          <w:noProof w:val="0"/>
+          <w:color w:val="6A9955"/>
+          <w:kern w:val="0"/>
+          <w:sz w:val="21"/>
+          <w:szCs w:val="21"/>
+          <w14:ligatures w14:val="none"/>
+        </w:rPr>
+        <w:t>bisa</w:t>
+      </w:r>
+      <w:proofErr w:type="spellEnd"/>
+      <w:r>
+        <w:rPr>
+          <w:rFonts w:ascii="Consolas" w:eastAsia="Times New Roman" w:hAnsi="Consolas" w:cs="Times New Roman"/>
+          <w:noProof w:val="0"/>
+          <w:color w:val="6A9955"/>
+          <w:kern w:val="0"/>
+          <w:sz w:val="21"/>
+          <w:szCs w:val="21"/>
+          <w14:ligatures w14:val="none"/>
+        </w:rPr>
+        <w:t xml:space="preserve"> kayak </w:t>
+      </w:r>
+      <w:proofErr w:type="spellStart"/>
+      <w:r>
+        <w:rPr>
+          <w:rFonts w:ascii="Consolas" w:eastAsia="Times New Roman" w:hAnsi="Consolas" w:cs="Times New Roman"/>
+          <w:noProof w:val="0"/>
+          <w:color w:val="6A9955"/>
+          <w:kern w:val="0"/>
+          <w:sz w:val="21"/>
+          <w:szCs w:val="21"/>
+          <w14:ligatures w14:val="none"/>
+        </w:rPr>
+        <w:t>gini</w:t>
+      </w:r>
+      <w:proofErr w:type="spellEnd"/>
+      <w:r>
+        <w:rPr>
+          <w:rFonts w:ascii="Consolas" w:eastAsia="Times New Roman" w:hAnsi="Consolas" w:cs="Times New Roman"/>
+          <w:noProof w:val="0"/>
+          <w:color w:val="6A9955"/>
+          <w:kern w:val="0"/>
+          <w:sz w:val="21"/>
+          <w:szCs w:val="21"/>
+          <w14:ligatures w14:val="none"/>
+        </w:rPr>
+        <w:t xml:space="preserve"> </w:t>
       </w:r>
     </w:p>
     <w:p>
@@ -2165,7 +2487,111 @@
           <w:szCs w:val="21"/>
           <w14:ligatures w14:val="none"/>
         </w:rPr>
-        <w:t>// ASC = ascending (dari kecil ke besar)</w:t>
+        <w:t>// ASC = ascending (</w:t>
+      </w:r>
+      <w:proofErr w:type="spellStart"/>
+      <w:r>
+        <w:rPr>
+          <w:rFonts w:ascii="Consolas" w:eastAsia="Times New Roman" w:hAnsi="Consolas" w:cs="Times New Roman"/>
+          <w:noProof w:val="0"/>
+          <w:color w:val="6A9955"/>
+          <w:kern w:val="0"/>
+          <w:sz w:val="21"/>
+          <w:szCs w:val="21"/>
+          <w14:ligatures w14:val="none"/>
+        </w:rPr>
+        <w:t>dari</w:t>
+      </w:r>
+      <w:proofErr w:type="spellEnd"/>
+      <w:r>
+        <w:rPr>
+          <w:rFonts w:ascii="Consolas" w:eastAsia="Times New Roman" w:hAnsi="Consolas" w:cs="Times New Roman"/>
+          <w:noProof w:val="0"/>
+          <w:color w:val="6A9955"/>
+          <w:kern w:val="0"/>
+          <w:sz w:val="21"/>
+          <w:szCs w:val="21"/>
+          <w14:ligatures w14:val="none"/>
+        </w:rPr>
+        <w:t xml:space="preserve"> </w:t>
+      </w:r>
+      <w:proofErr w:type="spellStart"/>
+      <w:r>
+        <w:rPr>
+          <w:rFonts w:ascii="Consolas" w:eastAsia="Times New Roman" w:hAnsi="Consolas" w:cs="Times New Roman"/>
+          <w:noProof w:val="0"/>
+          <w:color w:val="6A9955"/>
+          <w:kern w:val="0"/>
+          <w:sz w:val="21"/>
+          <w:szCs w:val="21"/>
+          <w14:ligatures w14:val="none"/>
+        </w:rPr>
+        <w:t>kecil</w:t>
+      </w:r>
+      <w:proofErr w:type="spellEnd"/>
+      <w:r>
+        <w:rPr>
+          <w:rFonts w:ascii="Consolas" w:eastAsia="Times New Roman" w:hAnsi="Consolas" w:cs="Times New Roman"/>
+          <w:noProof w:val="0"/>
+          <w:color w:val="6A9955"/>
+          <w:kern w:val="0"/>
+          <w:sz w:val="21"/>
+          <w:szCs w:val="21"/>
+          <w14:ligatures w14:val="none"/>
+        </w:rPr>
+        <w:t xml:space="preserve"> </w:t>
+      </w:r>
+      <w:proofErr w:type="spellStart"/>
+      <w:r>
+        <w:rPr>
+          <w:rFonts w:ascii="Consolas" w:eastAsia="Times New Roman" w:hAnsi="Consolas" w:cs="Times New Roman"/>
+          <w:noProof w:val="0"/>
+          <w:color w:val="6A9955"/>
+          <w:kern w:val="0"/>
+          <w:sz w:val="21"/>
+          <w:szCs w:val="21"/>
+          <w14:ligatures w14:val="none"/>
+        </w:rPr>
+        <w:t>ke</w:t>
+      </w:r>
+      <w:proofErr w:type="spellEnd"/>
+      <w:r>
+        <w:rPr>
+          <w:rFonts w:ascii="Consolas" w:eastAsia="Times New Roman" w:hAnsi="Consolas" w:cs="Times New Roman"/>
+          <w:noProof w:val="0"/>
+          <w:color w:val="6A9955"/>
+          <w:kern w:val="0"/>
+          <w:sz w:val="21"/>
+          <w:szCs w:val="21"/>
+          <w14:ligatures w14:val="none"/>
+        </w:rPr>
+        <w:t xml:space="preserve"> </w:t>
+      </w:r>
+      <w:proofErr w:type="spellStart"/>
+      <w:r>
+        <w:rPr>
+          <w:rFonts w:ascii="Consolas" w:eastAsia="Times New Roman" w:hAnsi="Consolas" w:cs="Times New Roman"/>
+          <w:noProof w:val="0"/>
+          <w:color w:val="6A9955"/>
+          <w:kern w:val="0"/>
+          <w:sz w:val="21"/>
+          <w:szCs w:val="21"/>
+          <w14:ligatures w14:val="none"/>
+        </w:rPr>
+        <w:t>besar</w:t>
+      </w:r>
+      <w:proofErr w:type="spellEnd"/>
+      <w:r>
+        <w:rPr>
+          <w:rFonts w:ascii="Consolas" w:eastAsia="Times New Roman" w:hAnsi="Consolas" w:cs="Times New Roman"/>
+          <w:noProof w:val="0"/>
+          <w:color w:val="6A9955"/>
+          <w:kern w:val="0"/>
+          <w:sz w:val="21"/>
+          <w:szCs w:val="21"/>
+          <w14:ligatures w14:val="none"/>
+        </w:rPr>
+        <w:t>)</w:t>
       </w:r>
     </w:p>
     <w:p>
@@ -2204,7 +2630,111 @@
           <w:szCs w:val="21"/>
           <w14:ligatures w14:val="none"/>
         </w:rPr>
-        <w:t>// DESC = descending (dari besar ke kecil)</w:t>
+        <w:t>// DESC = descending (</w:t>
+      </w:r>
+      <w:proofErr w:type="spellStart"/>
+      <w:r>
+        <w:rPr>
+          <w:rFonts w:ascii="Consolas" w:eastAsia="Times New Roman" w:hAnsi="Consolas" w:cs="Times New Roman"/>
+          <w:noProof w:val="0"/>
+          <w:color w:val="6A9955"/>
+          <w:kern w:val="0"/>
+          <w:sz w:val="21"/>
+          <w:szCs w:val="21"/>
+          <w14:ligatures w14:val="none"/>
+        </w:rPr>
+        <w:t>dari</w:t>
+      </w:r>
+      <w:proofErr w:type="spellEnd"/>
+      <w:r>
+        <w:rPr>
+          <w:rFonts w:ascii="Consolas" w:eastAsia="Times New Roman" w:hAnsi="Consolas" w:cs="Times New Roman"/>
+          <w:noProof w:val="0"/>
+          <w:color w:val="6A9955"/>
+          <w:kern w:val="0"/>
+          <w:sz w:val="21"/>
+          <w:szCs w:val="21"/>
+          <w14:ligatures w14:val="none"/>
+        </w:rPr>
+        <w:t xml:space="preserve"> </w:t>
+      </w:r>
+      <w:proofErr w:type="spellStart"/>
+      <w:r>
+        <w:rPr>
+          <w:rFonts w:ascii="Consolas" w:eastAsia="Times New Roman" w:hAnsi="Consolas" w:cs="Times New Roman"/>
+          <w:noProof w:val="0"/>
+          <w:color w:val="6A9955"/>
+          <w:kern w:val="0"/>
+          <w:sz w:val="21"/>
+          <w:szCs w:val="21"/>
+          <w14:ligatures w14:val="none"/>
+        </w:rPr>
+        <w:t>besar</w:t>
+      </w:r>
+      <w:proofErr w:type="spellEnd"/>
+      <w:r>
+        <w:rPr>
+          <w:rFonts w:ascii="Consolas" w:eastAsia="Times New Roman" w:hAnsi="Consolas" w:cs="Times New Roman"/>
+          <w:noProof w:val="0"/>
+          <w:color w:val="6A9955"/>
+          <w:kern w:val="0"/>
+          <w:sz w:val="21"/>
+          <w:szCs w:val="21"/>
+          <w14:ligatures w14:val="none"/>
+        </w:rPr>
+        <w:t xml:space="preserve"> </w:t>
+      </w:r>
+      <w:proofErr w:type="spellStart"/>
+      <w:r>
+        <w:rPr>
+          <w:rFonts w:ascii="Consolas" w:eastAsia="Times New Roman" w:hAnsi="Consolas" w:cs="Times New Roman"/>
+          <w:noProof w:val="0"/>
+          <w:color w:val="6A9955"/>
+          <w:kern w:val="0"/>
+          <w:sz w:val="21"/>
+          <w:szCs w:val="21"/>
+          <w14:ligatures w14:val="none"/>
+        </w:rPr>
+        <w:t>ke</w:t>
+      </w:r>
+      <w:proofErr w:type="spellEnd"/>
+      <w:r>
+        <w:rPr>
+          <w:rFonts w:ascii="Consolas" w:eastAsia="Times New Roman" w:hAnsi="Consolas" w:cs="Times New Roman"/>
+          <w:noProof w:val="0"/>
+          <w:color w:val="6A9955"/>
+          <w:kern w:val="0"/>
+          <w:sz w:val="21"/>
+          <w:szCs w:val="21"/>
+          <w14:ligatures w14:val="none"/>
+        </w:rPr>
+        <w:t xml:space="preserve"> </w:t>
+      </w:r>
+      <w:proofErr w:type="spellStart"/>
+      <w:r>
+        <w:rPr>
+          <w:rFonts w:ascii="Consolas" w:eastAsia="Times New Roman" w:hAnsi="Consolas" w:cs="Times New Roman"/>
+          <w:noProof w:val="0"/>
+          <w:color w:val="6A9955"/>
+          <w:kern w:val="0"/>
+          <w:sz w:val="21"/>
+          <w:szCs w:val="21"/>
+          <w14:ligatures w14:val="none"/>
+        </w:rPr>
+        <w:t>kecil</w:t>
+      </w:r>
+      <w:proofErr w:type="spellEnd"/>
+      <w:r>
+        <w:rPr>
+          <w:rFonts w:ascii="Consolas" w:eastAsia="Times New Roman" w:hAnsi="Consolas" w:cs="Times New Roman"/>
+          <w:noProof w:val="0"/>
+          <w:color w:val="6A9955"/>
+          <w:kern w:val="0"/>
+          <w:sz w:val="21"/>
+          <w:szCs w:val="21"/>
+          <w14:ligatures w14:val="none"/>
+        </w:rPr>
+        <w:t>)</w:t>
       </w:r>
     </w:p>
     <w:p>
@@ -2401,6 +2931,7 @@
         </w:rPr>
         <w:t>(</w:t>
       </w:r>
+      <w:proofErr w:type="spellStart"/>
       <w:r>
         <w:rPr>
           <w:rFonts w:ascii="Consolas" w:eastAsia="Times New Roman" w:hAnsi="Consolas" w:cs="Times New Roman"/>
@@ -2413,6 +2944,7 @@
         </w:rPr>
         <w:t>todos</w:t>
       </w:r>
+      <w:proofErr w:type="spellEnd"/>
       <w:r>
         <w:rPr>
           <w:rFonts w:ascii="Consolas" w:eastAsia="Times New Roman" w:hAnsi="Consolas" w:cs="Times New Roman"/>
@@ -2476,6 +3008,7 @@
         </w:rPr>
         <w:t xml:space="preserve">            </w:t>
       </w:r>
+      <w:proofErr w:type="spellStart"/>
       <w:r>
         <w:rPr>
           <w:rFonts w:ascii="Consolas" w:eastAsia="Times New Roman" w:hAnsi="Consolas" w:cs="Times New Roman"/>
@@ -2512,6 +3045,7 @@
         </w:rPr>
         <w:t>json</w:t>
       </w:r>
+      <w:proofErr w:type="spellEnd"/>
       <w:r>
         <w:rPr>
           <w:rFonts w:ascii="Consolas" w:eastAsia="Times New Roman" w:hAnsi="Consolas" w:cs="Times New Roman"/>
@@ -2524,6 +3058,7 @@
         </w:rPr>
         <w:t>(</w:t>
       </w:r>
+      <w:proofErr w:type="spellStart"/>
       <w:r>
         <w:rPr>
           <w:rFonts w:ascii="Consolas" w:eastAsia="Times New Roman" w:hAnsi="Consolas" w:cs="Times New Roman"/>
@@ -2536,6 +3071,7 @@
         </w:rPr>
         <w:t>todos</w:t>
       </w:r>
+      <w:proofErr w:type="spellEnd"/>
       <w:r>
         <w:rPr>
           <w:rFonts w:ascii="Consolas" w:eastAsia="Times New Roman" w:hAnsi="Consolas" w:cs="Times New Roman"/>
@@ -2689,6 +3225,7 @@
         </w:rPr>
         <w:t xml:space="preserve">            </w:t>
       </w:r>
+      <w:proofErr w:type="spellStart"/>
       <w:r>
         <w:rPr>
           <w:rFonts w:ascii="Consolas" w:eastAsia="Times New Roman" w:hAnsi="Consolas" w:cs="Times New Roman"/>
@@ -2725,6 +3262,7 @@
         </w:rPr>
         <w:t>json</w:t>
       </w:r>
+      <w:proofErr w:type="spellEnd"/>
       <w:r>
         <w:rPr>
           <w:rFonts w:ascii="Consolas" w:eastAsia="Times New Roman" w:hAnsi="Consolas" w:cs="Times New Roman"/>
@@ -2838,6 +3376,83 @@
       </w:pPr>
       <w:r>
         <w:t>Untuk menampilkan data juga bisa diformat untuk berurutan (ASC,DESC)</w:t>
+      </w:r>
+    </w:p>
+    <w:p/>
+    <w:p>
+      <w:r>
+        <w:t>JSON Server -&gt; buat bantu projek FE dengan ngirim Json kaya Rest API</w:t>
+      </w:r>
+    </w:p>
+    <w:p>
+      <w:pPr>
+        <w:pStyle w:val="ListParagraph"/>
+        <w:numPr>
+          <w:ilvl w:val="0"/>
+          <w:numId w:val="2"/>
+        </w:numPr>
+      </w:pPr>
+      <w:r>
+        <w:lastRenderedPageBreak/>
+        <w:t>Perlu npm init -y</w:t>
+      </w:r>
+    </w:p>
+    <w:p>
+      <w:pPr>
+        <w:pStyle w:val="ListParagraph"/>
+        <w:numPr>
+          <w:ilvl w:val="0"/>
+          <w:numId w:val="2"/>
+        </w:numPr>
+      </w:pPr>
+      <w:r>
+        <w:t>Terus npm install json-server</w:t>
+      </w:r>
+    </w:p>
+    <w:p>
+      <w:pPr>
+        <w:pStyle w:val="ListParagraph"/>
+        <w:numPr>
+          <w:ilvl w:val="0"/>
+          <w:numId w:val="2"/>
+        </w:numPr>
+      </w:pPr>
+      <w:r>
+        <w:t>Cara jalanin server -&gt; npx json-server –watch file.json</w:t>
+      </w:r>
+    </w:p>
+    <w:p>
+      <w:pPr>
+        <w:pStyle w:val="ListParagraph"/>
+        <w:numPr>
+          <w:ilvl w:val="0"/>
+          <w:numId w:val="2"/>
+        </w:numPr>
+      </w:pPr>
+      <w:r>
+        <w:t xml:space="preserve">Ada juga dokuentasinya di repo github </w:t>
+      </w:r>
+      <w:hyperlink r:id="rId5" w:history="1">
+        <w:r>
+          <w:rPr>
+            <w:rStyle w:val="Hyperlink"/>
+          </w:rPr>
+          <w:t>https://github.com/typicode/json-server</w:t>
+        </w:r>
+      </w:hyperlink>
+    </w:p>
+    <w:p>
+      <w:pPr>
+        <w:pStyle w:val="ListParagraph"/>
+        <w:numPr>
+          <w:ilvl w:val="0"/>
+          <w:numId w:val="2"/>
+        </w:numPr>
+      </w:pPr>
+    </w:p>
+    <w:p>
+      <w:r>
+        <w:t>Axios -&gt; third party module buat consume API</w:t>
       </w:r>
     </w:p>
     <w:sectPr>
@@ -3692,6 +4307,7 @@
   <w:style w:type="character" w:default="1" w:styleId="DefaultParagraphFont">
     <w:name w:val="Default Paragraph Font"/>
     <w:uiPriority w:val="1"/>
+    <w:semiHidden/>
     <w:unhideWhenUsed/>
   </w:style>
   <w:style w:type="table" w:default="1" w:styleId="TableNormal">
@@ -4018,6 +4634,29 @@
       <w:spacing w:val="5"/>
     </w:rPr>
   </w:style>
+  <w:style w:type="character" w:styleId="Hyperlink">
+    <w:name w:val="Hyperlink"/>
+    <w:basedOn w:val="DefaultParagraphFont"/>
+    <w:uiPriority w:val="99"/>
+    <w:unhideWhenUsed/>
+    <w:rsid w:val="00AE1EFB"/>
+    <w:rPr>
+      <w:color w:val="467886" w:themeColor="hyperlink"/>
+      <w:u w:val="single"/>
+    </w:rPr>
+  </w:style>
+  <w:style w:type="character" w:styleId="UnresolvedMention">
+    <w:name w:val="Unresolved Mention"/>
+    <w:basedOn w:val="DefaultParagraphFont"/>
+    <w:uiPriority w:val="99"/>
+    <w:semiHidden/>
+    <w:unhideWhenUsed/>
+    <w:rsid w:val="00AE1EFB"/>
+    <w:rPr>
+      <w:color w:val="605E5C"/>
+      <w:shd w:val="clear" w:color="auto" w:fill="E1DFDD"/>
+    </w:rPr>
+  </w:style>
 </w:styles>
 </file>
 

</xml_diff>

<commit_message>
Nyoba ngirim JSON pake POST di axios, stylling dikit
</commit_message>
<xml_diff>
--- a/Lim's Note about Fullstack.docx
+++ b/Lim's Note about Fullstack.docx
@@ -626,33 +626,7 @@
           <w:szCs w:val="21"/>
           <w14:ligatures w14:val="none"/>
         </w:rPr>
-        <w:t>"</w:t>
-      </w:r>
-      <w:proofErr w:type="spellStart"/>
-      <w:r>
-        <w:rPr>
-          <w:rFonts w:ascii="Consolas" w:eastAsia="Times New Roman" w:hAnsi="Consolas" w:cs="Times New Roman"/>
-          <w:noProof w:val="0"/>
-          <w:color w:val="CE9178"/>
-          <w:kern w:val="0"/>
-          <w:sz w:val="21"/>
-          <w:szCs w:val="21"/>
-          <w14:ligatures w14:val="none"/>
-        </w:rPr>
-        <w:t>nodemon</w:t>
-      </w:r>
-      <w:proofErr w:type="spellEnd"/>
-      <w:r>
-        <w:rPr>
-          <w:rFonts w:ascii="Consolas" w:eastAsia="Times New Roman" w:hAnsi="Consolas" w:cs="Times New Roman"/>
-          <w:noProof w:val="0"/>
-          <w:color w:val="CE9178"/>
-          <w:kern w:val="0"/>
-          <w:sz w:val="21"/>
-          <w:szCs w:val="21"/>
-          <w14:ligatures w14:val="none"/>
-        </w:rPr>
-        <w:t xml:space="preserve"> app.js"</w:t>
+        <w:t>"nodemon app.js"</w:t>
       </w:r>
       <w:r>
         <w:rPr>
@@ -889,7 +863,6 @@
         </w:rPr>
         <w:t xml:space="preserve"> {</w:t>
       </w:r>
-      <w:proofErr w:type="spellStart"/>
       <w:r>
         <w:rPr>
           <w:rFonts w:ascii="Consolas" w:eastAsia="Times New Roman" w:hAnsi="Consolas" w:cs="Times New Roman"/>
@@ -902,7 +875,6 @@
         </w:rPr>
         <w:t>todo</w:t>
       </w:r>
-      <w:proofErr w:type="spellEnd"/>
       <w:r>
         <w:rPr>
           <w:rFonts w:ascii="Consolas" w:eastAsia="Times New Roman" w:hAnsi="Consolas" w:cs="Times New Roman"/>
@@ -1044,7 +1016,6 @@
         </w:rPr>
         <w:t xml:space="preserve"> </w:t>
       </w:r>
-      <w:proofErr w:type="spellStart"/>
       <w:r>
         <w:rPr>
           <w:rFonts w:ascii="Consolas" w:eastAsia="Times New Roman" w:hAnsi="Consolas" w:cs="Times New Roman"/>
@@ -1057,7 +1028,6 @@
         </w:rPr>
         <w:t>getTodos</w:t>
       </w:r>
-      <w:proofErr w:type="spellEnd"/>
       <w:r>
         <w:rPr>
           <w:rFonts w:ascii="Consolas" w:eastAsia="Times New Roman" w:hAnsi="Consolas" w:cs="Times New Roman"/>
@@ -1070,7 +1040,6 @@
         </w:rPr>
         <w:t>(</w:t>
       </w:r>
-      <w:proofErr w:type="spellStart"/>
       <w:r>
         <w:rPr>
           <w:rFonts w:ascii="Consolas" w:eastAsia="Times New Roman" w:hAnsi="Consolas" w:cs="Times New Roman"/>
@@ -1107,7 +1076,6 @@
         </w:rPr>
         <w:t>res</w:t>
       </w:r>
-      <w:proofErr w:type="spellEnd"/>
       <w:r>
         <w:rPr>
           <w:rFonts w:ascii="Consolas" w:eastAsia="Times New Roman" w:hAnsi="Consolas" w:cs="Times New Roman"/>
@@ -1152,7 +1120,6 @@
         </w:rPr>
         <w:t xml:space="preserve">        </w:t>
       </w:r>
-      <w:proofErr w:type="spellStart"/>
       <w:r>
         <w:rPr>
           <w:rFonts w:ascii="Consolas" w:eastAsia="Times New Roman" w:hAnsi="Consolas" w:cs="Times New Roman"/>
@@ -1189,7 +1156,6 @@
         </w:rPr>
         <w:t>findAll</w:t>
       </w:r>
-      <w:proofErr w:type="spellEnd"/>
       <w:r>
         <w:rPr>
           <w:rFonts w:ascii="Consolas" w:eastAsia="Times New Roman" w:hAnsi="Consolas" w:cs="Times New Roman"/>
@@ -1258,7 +1224,6 @@
         </w:rPr>
         <w:t>(</w:t>
       </w:r>
-      <w:proofErr w:type="spellStart"/>
       <w:r>
         <w:rPr>
           <w:rFonts w:ascii="Consolas" w:eastAsia="Times New Roman" w:hAnsi="Consolas" w:cs="Times New Roman"/>
@@ -1271,7 +1236,6 @@
         </w:rPr>
         <w:t>todos</w:t>
       </w:r>
-      <w:proofErr w:type="spellEnd"/>
       <w:r>
         <w:rPr>
           <w:rFonts w:ascii="Consolas" w:eastAsia="Times New Roman" w:hAnsi="Consolas" w:cs="Times New Roman"/>
@@ -1340,7 +1304,6 @@
         </w:rPr>
         <w:t xml:space="preserve">            </w:t>
       </w:r>
-      <w:proofErr w:type="spellStart"/>
       <w:r>
         <w:rPr>
           <w:rFonts w:ascii="Consolas" w:eastAsia="Times New Roman" w:hAnsi="Consolas" w:cs="Times New Roman"/>
@@ -1377,7 +1340,6 @@
         </w:rPr>
         <w:t>json</w:t>
       </w:r>
-      <w:proofErr w:type="spellEnd"/>
       <w:r>
         <w:rPr>
           <w:rFonts w:ascii="Consolas" w:eastAsia="Times New Roman" w:hAnsi="Consolas" w:cs="Times New Roman"/>
@@ -1390,7 +1352,6 @@
         </w:rPr>
         <w:t>(</w:t>
       </w:r>
-      <w:proofErr w:type="spellStart"/>
       <w:r>
         <w:rPr>
           <w:rFonts w:ascii="Consolas" w:eastAsia="Times New Roman" w:hAnsi="Consolas" w:cs="Times New Roman"/>
@@ -1403,7 +1364,6 @@
         </w:rPr>
         <w:t>todos</w:t>
       </w:r>
-      <w:proofErr w:type="spellEnd"/>
       <w:r>
         <w:rPr>
           <w:rFonts w:ascii="Consolas" w:eastAsia="Times New Roman" w:hAnsi="Consolas" w:cs="Times New Roman"/>
@@ -1572,7 +1532,6 @@
         </w:rPr>
         <w:t xml:space="preserve">            </w:t>
       </w:r>
-      <w:proofErr w:type="spellStart"/>
       <w:r>
         <w:rPr>
           <w:rFonts w:ascii="Consolas" w:eastAsia="Times New Roman" w:hAnsi="Consolas" w:cs="Times New Roman"/>
@@ -1609,7 +1568,6 @@
         </w:rPr>
         <w:t>json</w:t>
       </w:r>
-      <w:proofErr w:type="spellEnd"/>
       <w:r>
         <w:rPr>
           <w:rFonts w:ascii="Consolas" w:eastAsia="Times New Roman" w:hAnsi="Consolas" w:cs="Times New Roman"/>
@@ -1813,7 +1771,6 @@
         </w:rPr>
         <w:t xml:space="preserve"> </w:t>
       </w:r>
-      <w:proofErr w:type="spellStart"/>
       <w:r>
         <w:rPr>
           <w:rFonts w:ascii="Consolas" w:eastAsia="Times New Roman" w:hAnsi="Consolas" w:cs="Times New Roman"/>
@@ -1826,7 +1783,6 @@
         </w:rPr>
         <w:t>getTodos</w:t>
       </w:r>
-      <w:proofErr w:type="spellEnd"/>
       <w:r>
         <w:rPr>
           <w:rFonts w:ascii="Consolas" w:eastAsia="Times New Roman" w:hAnsi="Consolas" w:cs="Times New Roman"/>
@@ -1839,7 +1795,6 @@
         </w:rPr>
         <w:t>(</w:t>
       </w:r>
-      <w:proofErr w:type="spellStart"/>
       <w:r>
         <w:rPr>
           <w:rFonts w:ascii="Consolas" w:eastAsia="Times New Roman" w:hAnsi="Consolas" w:cs="Times New Roman"/>
@@ -1876,7 +1831,6 @@
         </w:rPr>
         <w:t>res</w:t>
       </w:r>
-      <w:proofErr w:type="spellEnd"/>
       <w:r>
         <w:rPr>
           <w:rFonts w:ascii="Consolas" w:eastAsia="Times New Roman" w:hAnsi="Consolas" w:cs="Times New Roman"/>
@@ -1916,7 +1870,6 @@
         </w:rPr>
         <w:t xml:space="preserve">        </w:t>
       </w:r>
-      <w:proofErr w:type="spellStart"/>
       <w:r>
         <w:rPr>
           <w:rFonts w:ascii="Consolas" w:eastAsia="Times New Roman" w:hAnsi="Consolas" w:cs="Times New Roman"/>
@@ -1953,7 +1906,6 @@
         </w:rPr>
         <w:t>findAll</w:t>
       </w:r>
-      <w:proofErr w:type="spellEnd"/>
       <w:r>
         <w:rPr>
           <w:rFonts w:ascii="Consolas" w:eastAsia="Times New Roman" w:hAnsi="Consolas" w:cs="Times New Roman"/>
@@ -2003,178 +1955,8 @@
           <w:szCs w:val="21"/>
           <w14:ligatures w14:val="none"/>
         </w:rPr>
-        <w:t xml:space="preserve">// Kalau </w:t>
-      </w:r>
-      <w:proofErr w:type="spellStart"/>
-      <w:r>
-        <w:rPr>
-          <w:rFonts w:ascii="Consolas" w:eastAsia="Times New Roman" w:hAnsi="Consolas" w:cs="Times New Roman"/>
-          <w:noProof w:val="0"/>
-          <w:color w:val="6A9955"/>
-          <w:kern w:val="0"/>
-          <w:sz w:val="21"/>
-          <w:szCs w:val="21"/>
-          <w14:ligatures w14:val="none"/>
-        </w:rPr>
-        <w:t>mau</w:t>
-      </w:r>
-      <w:proofErr w:type="spellEnd"/>
-      <w:r>
-        <w:rPr>
-          <w:rFonts w:ascii="Consolas" w:eastAsia="Times New Roman" w:hAnsi="Consolas" w:cs="Times New Roman"/>
-          <w:noProof w:val="0"/>
-          <w:color w:val="6A9955"/>
-          <w:kern w:val="0"/>
-          <w:sz w:val="21"/>
-          <w:szCs w:val="21"/>
-          <w14:ligatures w14:val="none"/>
-        </w:rPr>
-        <w:t xml:space="preserve"> </w:t>
-      </w:r>
-      <w:proofErr w:type="spellStart"/>
-      <w:r>
-        <w:rPr>
-          <w:rFonts w:ascii="Consolas" w:eastAsia="Times New Roman" w:hAnsi="Consolas" w:cs="Times New Roman"/>
-          <w:noProof w:val="0"/>
-          <w:color w:val="6A9955"/>
-          <w:kern w:val="0"/>
-          <w:sz w:val="21"/>
-          <w:szCs w:val="21"/>
-          <w14:ligatures w14:val="none"/>
-        </w:rPr>
-        <w:t>kasih</w:t>
-      </w:r>
-      <w:proofErr w:type="spellEnd"/>
-      <w:r>
-        <w:rPr>
-          <w:rFonts w:ascii="Consolas" w:eastAsia="Times New Roman" w:hAnsi="Consolas" w:cs="Times New Roman"/>
-          <w:noProof w:val="0"/>
-          <w:color w:val="6A9955"/>
-          <w:kern w:val="0"/>
-          <w:sz w:val="21"/>
-          <w:szCs w:val="21"/>
-          <w14:ligatures w14:val="none"/>
-        </w:rPr>
-        <w:t xml:space="preserve"> </w:t>
-      </w:r>
-      <w:proofErr w:type="spellStart"/>
-      <w:r>
-        <w:rPr>
-          <w:rFonts w:ascii="Consolas" w:eastAsia="Times New Roman" w:hAnsi="Consolas" w:cs="Times New Roman"/>
-          <w:noProof w:val="0"/>
-          <w:color w:val="6A9955"/>
-          <w:kern w:val="0"/>
-          <w:sz w:val="21"/>
-          <w:szCs w:val="21"/>
-          <w14:ligatures w14:val="none"/>
-        </w:rPr>
-        <w:t>kondisi</w:t>
-      </w:r>
-      <w:proofErr w:type="spellEnd"/>
-      <w:r>
-        <w:rPr>
-          <w:rFonts w:ascii="Consolas" w:eastAsia="Times New Roman" w:hAnsi="Consolas" w:cs="Times New Roman"/>
-          <w:noProof w:val="0"/>
-          <w:color w:val="6A9955"/>
-          <w:kern w:val="0"/>
-          <w:sz w:val="21"/>
-          <w:szCs w:val="21"/>
-          <w14:ligatures w14:val="none"/>
-        </w:rPr>
-        <w:t xml:space="preserve"> </w:t>
-      </w:r>
-      <w:proofErr w:type="spellStart"/>
-      <w:r>
-        <w:rPr>
-          <w:rFonts w:ascii="Consolas" w:eastAsia="Times New Roman" w:hAnsi="Consolas" w:cs="Times New Roman"/>
-          <w:noProof w:val="0"/>
-          <w:color w:val="6A9955"/>
-          <w:kern w:val="0"/>
-          <w:sz w:val="21"/>
-          <w:szCs w:val="21"/>
-          <w14:ligatures w14:val="none"/>
-        </w:rPr>
-        <w:t>atau</w:t>
-      </w:r>
-      <w:proofErr w:type="spellEnd"/>
-      <w:r>
-        <w:rPr>
-          <w:rFonts w:ascii="Consolas" w:eastAsia="Times New Roman" w:hAnsi="Consolas" w:cs="Times New Roman"/>
-          <w:noProof w:val="0"/>
-          <w:color w:val="6A9955"/>
-          <w:kern w:val="0"/>
-          <w:sz w:val="21"/>
-          <w:szCs w:val="21"/>
-          <w14:ligatures w14:val="none"/>
-        </w:rPr>
-        <w:t xml:space="preserve"> </w:t>
-      </w:r>
-      <w:proofErr w:type="spellStart"/>
-      <w:r>
-        <w:rPr>
-          <w:rFonts w:ascii="Consolas" w:eastAsia="Times New Roman" w:hAnsi="Consolas" w:cs="Times New Roman"/>
-          <w:noProof w:val="0"/>
-          <w:color w:val="6A9955"/>
-          <w:kern w:val="0"/>
-          <w:sz w:val="21"/>
-          <w:szCs w:val="21"/>
-          <w14:ligatures w14:val="none"/>
-        </w:rPr>
-        <w:t>validasi</w:t>
-      </w:r>
-      <w:proofErr w:type="spellEnd"/>
-      <w:r>
-        <w:rPr>
-          <w:rFonts w:ascii="Consolas" w:eastAsia="Times New Roman" w:hAnsi="Consolas" w:cs="Times New Roman"/>
-          <w:noProof w:val="0"/>
-          <w:color w:val="6A9955"/>
-          <w:kern w:val="0"/>
-          <w:sz w:val="21"/>
-          <w:szCs w:val="21"/>
-          <w14:ligatures w14:val="none"/>
-        </w:rPr>
-        <w:t xml:space="preserve"> </w:t>
-      </w:r>
-      <w:proofErr w:type="spellStart"/>
-      <w:r>
-        <w:rPr>
-          <w:rFonts w:ascii="Consolas" w:eastAsia="Times New Roman" w:hAnsi="Consolas" w:cs="Times New Roman"/>
-          <w:noProof w:val="0"/>
-          <w:color w:val="6A9955"/>
-          <w:kern w:val="0"/>
-          <w:sz w:val="21"/>
-          <w:szCs w:val="21"/>
-          <w14:ligatures w14:val="none"/>
-        </w:rPr>
-        <w:t>bisa</w:t>
-      </w:r>
-      <w:proofErr w:type="spellEnd"/>
-      <w:r>
-        <w:rPr>
-          <w:rFonts w:ascii="Consolas" w:eastAsia="Times New Roman" w:hAnsi="Consolas" w:cs="Times New Roman"/>
-          <w:noProof w:val="0"/>
-          <w:color w:val="6A9955"/>
-          <w:kern w:val="0"/>
-          <w:sz w:val="21"/>
-          <w:szCs w:val="21"/>
-          <w14:ligatures w14:val="none"/>
-        </w:rPr>
-        <w:t xml:space="preserve"> kayak </w:t>
-      </w:r>
-      <w:proofErr w:type="spellStart"/>
-      <w:r>
-        <w:rPr>
-          <w:rFonts w:ascii="Consolas" w:eastAsia="Times New Roman" w:hAnsi="Consolas" w:cs="Times New Roman"/>
-          <w:noProof w:val="0"/>
-          <w:color w:val="6A9955"/>
-          <w:kern w:val="0"/>
-          <w:sz w:val="21"/>
-          <w:szCs w:val="21"/>
-          <w14:ligatures w14:val="none"/>
-        </w:rPr>
-        <w:t>gini</w:t>
-      </w:r>
-      <w:proofErr w:type="spellEnd"/>
+        <w:t>// Kalau mau kasih kondisi atau validasi bisa kayak gini</w:t>
+      </w:r>
     </w:p>
     <w:p>
       <w:pPr>
@@ -2344,111 +2126,7 @@
           <w:szCs w:val="21"/>
           <w14:ligatures w14:val="none"/>
         </w:rPr>
-        <w:t xml:space="preserve">// Kalau </w:t>
-      </w:r>
-      <w:proofErr w:type="spellStart"/>
-      <w:r>
-        <w:rPr>
-          <w:rFonts w:ascii="Consolas" w:eastAsia="Times New Roman" w:hAnsi="Consolas" w:cs="Times New Roman"/>
-          <w:noProof w:val="0"/>
-          <w:color w:val="6A9955"/>
-          <w:kern w:val="0"/>
-          <w:sz w:val="21"/>
-          <w:szCs w:val="21"/>
-          <w14:ligatures w14:val="none"/>
-        </w:rPr>
-        <w:t>mau</w:t>
-      </w:r>
-      <w:proofErr w:type="spellEnd"/>
-      <w:r>
-        <w:rPr>
-          <w:rFonts w:ascii="Consolas" w:eastAsia="Times New Roman" w:hAnsi="Consolas" w:cs="Times New Roman"/>
-          <w:noProof w:val="0"/>
-          <w:color w:val="6A9955"/>
-          <w:kern w:val="0"/>
-          <w:sz w:val="21"/>
-          <w:szCs w:val="21"/>
-          <w14:ligatures w14:val="none"/>
-        </w:rPr>
-        <w:t xml:space="preserve"> </w:t>
-      </w:r>
-      <w:proofErr w:type="spellStart"/>
-      <w:r>
-        <w:rPr>
-          <w:rFonts w:ascii="Consolas" w:eastAsia="Times New Roman" w:hAnsi="Consolas" w:cs="Times New Roman"/>
-          <w:noProof w:val="0"/>
-          <w:color w:val="6A9955"/>
-          <w:kern w:val="0"/>
-          <w:sz w:val="21"/>
-          <w:szCs w:val="21"/>
-          <w14:ligatures w14:val="none"/>
-        </w:rPr>
-        <w:t>diurutkan</w:t>
-      </w:r>
-      <w:proofErr w:type="spellEnd"/>
-      <w:r>
-        <w:rPr>
-          <w:rFonts w:ascii="Consolas" w:eastAsia="Times New Roman" w:hAnsi="Consolas" w:cs="Times New Roman"/>
-          <w:noProof w:val="0"/>
-          <w:color w:val="6A9955"/>
-          <w:kern w:val="0"/>
-          <w:sz w:val="21"/>
-          <w:szCs w:val="21"/>
-          <w14:ligatures w14:val="none"/>
-        </w:rPr>
-        <w:t xml:space="preserve"> </w:t>
-      </w:r>
-      <w:proofErr w:type="spellStart"/>
-      <w:r>
-        <w:rPr>
-          <w:rFonts w:ascii="Consolas" w:eastAsia="Times New Roman" w:hAnsi="Consolas" w:cs="Times New Roman"/>
-          <w:noProof w:val="0"/>
-          <w:color w:val="6A9955"/>
-          <w:kern w:val="0"/>
-          <w:sz w:val="21"/>
-          <w:szCs w:val="21"/>
-          <w14:ligatures w14:val="none"/>
-        </w:rPr>
-        <w:t>bisa</w:t>
-      </w:r>
-      <w:proofErr w:type="spellEnd"/>
-      <w:r>
-        <w:rPr>
-          <w:rFonts w:ascii="Consolas" w:eastAsia="Times New Roman" w:hAnsi="Consolas" w:cs="Times New Roman"/>
-          <w:noProof w:val="0"/>
-          <w:color w:val="6A9955"/>
-          <w:kern w:val="0"/>
-          <w:sz w:val="21"/>
-          <w:szCs w:val="21"/>
-          <w14:ligatures w14:val="none"/>
-        </w:rPr>
-        <w:t xml:space="preserve"> kayak </w:t>
-      </w:r>
-      <w:proofErr w:type="spellStart"/>
-      <w:r>
-        <w:rPr>
-          <w:rFonts w:ascii="Consolas" w:eastAsia="Times New Roman" w:hAnsi="Consolas" w:cs="Times New Roman"/>
-          <w:noProof w:val="0"/>
-          <w:color w:val="6A9955"/>
-          <w:kern w:val="0"/>
-          <w:sz w:val="21"/>
-          <w:szCs w:val="21"/>
-          <w14:ligatures w14:val="none"/>
-        </w:rPr>
-        <w:t>gini</w:t>
-      </w:r>
-      <w:proofErr w:type="spellEnd"/>
-      <w:r>
-        <w:rPr>
-          <w:rFonts w:ascii="Consolas" w:eastAsia="Times New Roman" w:hAnsi="Consolas" w:cs="Times New Roman"/>
-          <w:noProof w:val="0"/>
-          <w:color w:val="6A9955"/>
-          <w:kern w:val="0"/>
-          <w:sz w:val="21"/>
-          <w:szCs w:val="21"/>
-          <w14:ligatures w14:val="none"/>
-        </w:rPr>
-        <w:t xml:space="preserve"> </w:t>
+        <w:t xml:space="preserve">// Kalau mau diurutkan bisa kayak gini </w:t>
       </w:r>
     </w:p>
     <w:p>
@@ -2487,111 +2165,7 @@
           <w:szCs w:val="21"/>
           <w14:ligatures w14:val="none"/>
         </w:rPr>
-        <w:t>// ASC = ascending (</w:t>
-      </w:r>
-      <w:proofErr w:type="spellStart"/>
-      <w:r>
-        <w:rPr>
-          <w:rFonts w:ascii="Consolas" w:eastAsia="Times New Roman" w:hAnsi="Consolas" w:cs="Times New Roman"/>
-          <w:noProof w:val="0"/>
-          <w:color w:val="6A9955"/>
-          <w:kern w:val="0"/>
-          <w:sz w:val="21"/>
-          <w:szCs w:val="21"/>
-          <w14:ligatures w14:val="none"/>
-        </w:rPr>
-        <w:t>dari</w:t>
-      </w:r>
-      <w:proofErr w:type="spellEnd"/>
-      <w:r>
-        <w:rPr>
-          <w:rFonts w:ascii="Consolas" w:eastAsia="Times New Roman" w:hAnsi="Consolas" w:cs="Times New Roman"/>
-          <w:noProof w:val="0"/>
-          <w:color w:val="6A9955"/>
-          <w:kern w:val="0"/>
-          <w:sz w:val="21"/>
-          <w:szCs w:val="21"/>
-          <w14:ligatures w14:val="none"/>
-        </w:rPr>
-        <w:t xml:space="preserve"> </w:t>
-      </w:r>
-      <w:proofErr w:type="spellStart"/>
-      <w:r>
-        <w:rPr>
-          <w:rFonts w:ascii="Consolas" w:eastAsia="Times New Roman" w:hAnsi="Consolas" w:cs="Times New Roman"/>
-          <w:noProof w:val="0"/>
-          <w:color w:val="6A9955"/>
-          <w:kern w:val="0"/>
-          <w:sz w:val="21"/>
-          <w:szCs w:val="21"/>
-          <w14:ligatures w14:val="none"/>
-        </w:rPr>
-        <w:t>kecil</w:t>
-      </w:r>
-      <w:proofErr w:type="spellEnd"/>
-      <w:r>
-        <w:rPr>
-          <w:rFonts w:ascii="Consolas" w:eastAsia="Times New Roman" w:hAnsi="Consolas" w:cs="Times New Roman"/>
-          <w:noProof w:val="0"/>
-          <w:color w:val="6A9955"/>
-          <w:kern w:val="0"/>
-          <w:sz w:val="21"/>
-          <w:szCs w:val="21"/>
-          <w14:ligatures w14:val="none"/>
-        </w:rPr>
-        <w:t xml:space="preserve"> </w:t>
-      </w:r>
-      <w:proofErr w:type="spellStart"/>
-      <w:r>
-        <w:rPr>
-          <w:rFonts w:ascii="Consolas" w:eastAsia="Times New Roman" w:hAnsi="Consolas" w:cs="Times New Roman"/>
-          <w:noProof w:val="0"/>
-          <w:color w:val="6A9955"/>
-          <w:kern w:val="0"/>
-          <w:sz w:val="21"/>
-          <w:szCs w:val="21"/>
-          <w14:ligatures w14:val="none"/>
-        </w:rPr>
-        <w:t>ke</w:t>
-      </w:r>
-      <w:proofErr w:type="spellEnd"/>
-      <w:r>
-        <w:rPr>
-          <w:rFonts w:ascii="Consolas" w:eastAsia="Times New Roman" w:hAnsi="Consolas" w:cs="Times New Roman"/>
-          <w:noProof w:val="0"/>
-          <w:color w:val="6A9955"/>
-          <w:kern w:val="0"/>
-          <w:sz w:val="21"/>
-          <w:szCs w:val="21"/>
-          <w14:ligatures w14:val="none"/>
-        </w:rPr>
-        <w:t xml:space="preserve"> </w:t>
-      </w:r>
-      <w:proofErr w:type="spellStart"/>
-      <w:r>
-        <w:rPr>
-          <w:rFonts w:ascii="Consolas" w:eastAsia="Times New Roman" w:hAnsi="Consolas" w:cs="Times New Roman"/>
-          <w:noProof w:val="0"/>
-          <w:color w:val="6A9955"/>
-          <w:kern w:val="0"/>
-          <w:sz w:val="21"/>
-          <w:szCs w:val="21"/>
-          <w14:ligatures w14:val="none"/>
-        </w:rPr>
-        <w:t>besar</w:t>
-      </w:r>
-      <w:proofErr w:type="spellEnd"/>
-      <w:r>
-        <w:rPr>
-          <w:rFonts w:ascii="Consolas" w:eastAsia="Times New Roman" w:hAnsi="Consolas" w:cs="Times New Roman"/>
-          <w:noProof w:val="0"/>
-          <w:color w:val="6A9955"/>
-          <w:kern w:val="0"/>
-          <w:sz w:val="21"/>
-          <w:szCs w:val="21"/>
-          <w14:ligatures w14:val="none"/>
-        </w:rPr>
-        <w:t>)</w:t>
+        <w:t>// ASC = ascending (dari kecil ke besar)</w:t>
       </w:r>
     </w:p>
     <w:p>
@@ -2630,111 +2204,7 @@
           <w:szCs w:val="21"/>
           <w14:ligatures w14:val="none"/>
         </w:rPr>
-        <w:t>// DESC = descending (</w:t>
-      </w:r>
-      <w:proofErr w:type="spellStart"/>
-      <w:r>
-        <w:rPr>
-          <w:rFonts w:ascii="Consolas" w:eastAsia="Times New Roman" w:hAnsi="Consolas" w:cs="Times New Roman"/>
-          <w:noProof w:val="0"/>
-          <w:color w:val="6A9955"/>
-          <w:kern w:val="0"/>
-          <w:sz w:val="21"/>
-          <w:szCs w:val="21"/>
-          <w14:ligatures w14:val="none"/>
-        </w:rPr>
-        <w:t>dari</w:t>
-      </w:r>
-      <w:proofErr w:type="spellEnd"/>
-      <w:r>
-        <w:rPr>
-          <w:rFonts w:ascii="Consolas" w:eastAsia="Times New Roman" w:hAnsi="Consolas" w:cs="Times New Roman"/>
-          <w:noProof w:val="0"/>
-          <w:color w:val="6A9955"/>
-          <w:kern w:val="0"/>
-          <w:sz w:val="21"/>
-          <w:szCs w:val="21"/>
-          <w14:ligatures w14:val="none"/>
-        </w:rPr>
-        <w:t xml:space="preserve"> </w:t>
-      </w:r>
-      <w:proofErr w:type="spellStart"/>
-      <w:r>
-        <w:rPr>
-          <w:rFonts w:ascii="Consolas" w:eastAsia="Times New Roman" w:hAnsi="Consolas" w:cs="Times New Roman"/>
-          <w:noProof w:val="0"/>
-          <w:color w:val="6A9955"/>
-          <w:kern w:val="0"/>
-          <w:sz w:val="21"/>
-          <w:szCs w:val="21"/>
-          <w14:ligatures w14:val="none"/>
-        </w:rPr>
-        <w:t>besar</w:t>
-      </w:r>
-      <w:proofErr w:type="spellEnd"/>
-      <w:r>
-        <w:rPr>
-          <w:rFonts w:ascii="Consolas" w:eastAsia="Times New Roman" w:hAnsi="Consolas" w:cs="Times New Roman"/>
-          <w:noProof w:val="0"/>
-          <w:color w:val="6A9955"/>
-          <w:kern w:val="0"/>
-          <w:sz w:val="21"/>
-          <w:szCs w:val="21"/>
-          <w14:ligatures w14:val="none"/>
-        </w:rPr>
-        <w:t xml:space="preserve"> </w:t>
-      </w:r>
-      <w:proofErr w:type="spellStart"/>
-      <w:r>
-        <w:rPr>
-          <w:rFonts w:ascii="Consolas" w:eastAsia="Times New Roman" w:hAnsi="Consolas" w:cs="Times New Roman"/>
-          <w:noProof w:val="0"/>
-          <w:color w:val="6A9955"/>
-          <w:kern w:val="0"/>
-          <w:sz w:val="21"/>
-          <w:szCs w:val="21"/>
-          <w14:ligatures w14:val="none"/>
-        </w:rPr>
-        <w:t>ke</w:t>
-      </w:r>
-      <w:proofErr w:type="spellEnd"/>
-      <w:r>
-        <w:rPr>
-          <w:rFonts w:ascii="Consolas" w:eastAsia="Times New Roman" w:hAnsi="Consolas" w:cs="Times New Roman"/>
-          <w:noProof w:val="0"/>
-          <w:color w:val="6A9955"/>
-          <w:kern w:val="0"/>
-          <w:sz w:val="21"/>
-          <w:szCs w:val="21"/>
-          <w14:ligatures w14:val="none"/>
-        </w:rPr>
-        <w:t xml:space="preserve"> </w:t>
-      </w:r>
-      <w:proofErr w:type="spellStart"/>
-      <w:r>
-        <w:rPr>
-          <w:rFonts w:ascii="Consolas" w:eastAsia="Times New Roman" w:hAnsi="Consolas" w:cs="Times New Roman"/>
-          <w:noProof w:val="0"/>
-          <w:color w:val="6A9955"/>
-          <w:kern w:val="0"/>
-          <w:sz w:val="21"/>
-          <w:szCs w:val="21"/>
-          <w14:ligatures w14:val="none"/>
-        </w:rPr>
-        <w:t>kecil</w:t>
-      </w:r>
-      <w:proofErr w:type="spellEnd"/>
-      <w:r>
-        <w:rPr>
-          <w:rFonts w:ascii="Consolas" w:eastAsia="Times New Roman" w:hAnsi="Consolas" w:cs="Times New Roman"/>
-          <w:noProof w:val="0"/>
-          <w:color w:val="6A9955"/>
-          <w:kern w:val="0"/>
-          <w:sz w:val="21"/>
-          <w:szCs w:val="21"/>
-          <w14:ligatures w14:val="none"/>
-        </w:rPr>
-        <w:t>)</w:t>
+        <w:t>// DESC = descending (dari besar ke kecil)</w:t>
       </w:r>
     </w:p>
     <w:p>
@@ -2931,7 +2401,6 @@
         </w:rPr>
         <w:t>(</w:t>
       </w:r>
-      <w:proofErr w:type="spellStart"/>
       <w:r>
         <w:rPr>
           <w:rFonts w:ascii="Consolas" w:eastAsia="Times New Roman" w:hAnsi="Consolas" w:cs="Times New Roman"/>
@@ -2944,7 +2413,6 @@
         </w:rPr>
         <w:t>todos</w:t>
       </w:r>
-      <w:proofErr w:type="spellEnd"/>
       <w:r>
         <w:rPr>
           <w:rFonts w:ascii="Consolas" w:eastAsia="Times New Roman" w:hAnsi="Consolas" w:cs="Times New Roman"/>
@@ -3008,7 +2476,6 @@
         </w:rPr>
         <w:t xml:space="preserve">            </w:t>
       </w:r>
-      <w:proofErr w:type="spellStart"/>
       <w:r>
         <w:rPr>
           <w:rFonts w:ascii="Consolas" w:eastAsia="Times New Roman" w:hAnsi="Consolas" w:cs="Times New Roman"/>
@@ -3045,7 +2512,6 @@
         </w:rPr>
         <w:t>json</w:t>
       </w:r>
-      <w:proofErr w:type="spellEnd"/>
       <w:r>
         <w:rPr>
           <w:rFonts w:ascii="Consolas" w:eastAsia="Times New Roman" w:hAnsi="Consolas" w:cs="Times New Roman"/>
@@ -3058,7 +2524,6 @@
         </w:rPr>
         <w:t>(</w:t>
       </w:r>
-      <w:proofErr w:type="spellStart"/>
       <w:r>
         <w:rPr>
           <w:rFonts w:ascii="Consolas" w:eastAsia="Times New Roman" w:hAnsi="Consolas" w:cs="Times New Roman"/>
@@ -3071,7 +2536,6 @@
         </w:rPr>
         <w:t>todos</w:t>
       </w:r>
-      <w:proofErr w:type="spellEnd"/>
       <w:r>
         <w:rPr>
           <w:rFonts w:ascii="Consolas" w:eastAsia="Times New Roman" w:hAnsi="Consolas" w:cs="Times New Roman"/>
@@ -3225,7 +2689,6 @@
         </w:rPr>
         <w:t xml:space="preserve">            </w:t>
       </w:r>
-      <w:proofErr w:type="spellStart"/>
       <w:r>
         <w:rPr>
           <w:rFonts w:ascii="Consolas" w:eastAsia="Times New Roman" w:hAnsi="Consolas" w:cs="Times New Roman"/>
@@ -3262,7 +2725,6 @@
         </w:rPr>
         <w:t>json</w:t>
       </w:r>
-      <w:proofErr w:type="spellEnd"/>
       <w:r>
         <w:rPr>
           <w:rFonts w:ascii="Consolas" w:eastAsia="Times New Roman" w:hAnsi="Consolas" w:cs="Times New Roman"/>
@@ -3453,6 +2915,12 @@
     <w:p>
       <w:r>
         <w:t>Axios -&gt; third party module buat consume API</w:t>
+      </w:r>
+    </w:p>
+    <w:p/>
+    <w:p>
+      <w:r>
+        <w:t>onChange,Form -&gt; Studi Kasus todo-app part III</w:t>
       </w:r>
     </w:p>
     <w:sectPr>

</xml_diff>